<commit_message>
Footer + some layout fixes
</commit_message>
<xml_diff>
--- a/bin/Resume.docx
+++ b/bin/Resume.docx
@@ -4,7 +4,7 @@
   <w:body>
     <w:tbl>
       <w:tblPr>
-        <w:tblW w:w="0" w:type="auto"/>
+        <w:tblW w:w="5000" w:type="pct"/>
         <w:tblCellMar>
           <w:left w:w="10" w:type="dxa"/>
           <w:right w:w="10" w:type="dxa"/>
@@ -12,8 +12,8 @@
         <w:tblLook w:val="04A0"/>
       </w:tblPr>
       <w:tblGrid>
-        <w:gridCol w:w="4689"/>
-        <w:gridCol w:w="4691"/>
+        <w:gridCol w:w="5410"/>
+        <w:gridCol w:w="5410"/>
       </w:tblGrid>
       <w:tr>
         <w:tblPrEx>
@@ -43,18 +43,15 @@
           </w:tcPr>
           <w:p>
             <w:pPr>
-              <w:jc w:val="right"/>
-            </w:pPr>
-            <w:r>
-              <w:rPr>
-                <w:rFonts w:ascii="Segoe UI" w:hAnsi="Segoe UI" w:cs="Segoe UI"/>
-              </w:rPr>
+              <w:pStyle w:val="ContactInfo"/>
+            </w:pPr>
+            <w:r>
               <w:t>1317 Dolen Place, Iowa City, IA 52246</w:t>
             </w:r>
             <w:r>
               <w:br/>
             </w:r>
-            <w:hyperlink r:id="rId4" w:history="1">
+            <w:hyperlink r:id="rId6" w:history="1">
               <w:r>
                 <w:rPr>
                   <w:rStyle w:val="Hyperlink"/>
@@ -69,7 +66,7 @@
             <w:r>
               <w:br/>
             </w:r>
-            <w:hyperlink r:id="rId5" w:history="1">
+            <w:hyperlink r:id="rId7" w:history="1">
               <w:r>
                 <w:rPr>
                   <w:rStyle w:val="Hyperlink"/>
@@ -358,7 +355,7 @@
       <w:r>
         <w:t xml:space="preserve">Designed and implemented common and client specific features for </w:t>
       </w:r>
-      <w:hyperlink r:id="rId6" w:history="1">
+      <w:hyperlink r:id="rId8" w:history="1">
         <w:r>
           <w:rPr>
             <w:rStyle w:val="Hyperlink"/>
@@ -384,7 +381,7 @@
         <w:tblLook w:val="04A0"/>
       </w:tblPr>
       <w:tblGrid>
-        <w:gridCol w:w="8776"/>
+        <w:gridCol w:w="9576"/>
       </w:tblGrid>
       <w:tr>
         <w:tblPrEx>
@@ -426,11 +423,7 @@
               <w:pStyle w:val="AreaParagraph"/>
             </w:pPr>
             <w:r>
-              <w:t xml:space="preserve">Wrote front-ends and back-ends in JavaScript, using proprietary and well-known components (thousands LOC of JavaScript). Used Jasmine to test complex or important client-side and server-side </w:t>
-            </w:r>
-            <w:r>
-              <w:lastRenderedPageBreak/>
-              <w:t>components.</w:t>
+              <w:t>Wrote front-ends and back-ends in JavaScript, using proprietary and well-known components (thousands LOC of JavaScript). Used Jasmine to test complex or important client-side and server-side components.</w:t>
             </w:r>
           </w:p>
         </w:tc>
@@ -441,13 +434,12 @@
         <w:pStyle w:val="Role"/>
       </w:pPr>
       <w:r>
-        <w:lastRenderedPageBreak/>
         <w:t xml:space="preserve">Led design and development of company's web product </w:t>
       </w:r>
       <w:r>
         <w:t xml:space="preserve">line, in particular </w:t>
       </w:r>
-      <w:hyperlink r:id="rId7" w:history="1">
+      <w:hyperlink r:id="rId9" w:history="1">
         <w:r>
           <w:rPr>
             <w:rStyle w:val="Hyperlink"/>
@@ -473,7 +465,7 @@
         <w:tblLook w:val="04A0"/>
       </w:tblPr>
       <w:tblGrid>
-        <w:gridCol w:w="8776"/>
+        <w:gridCol w:w="9576"/>
       </w:tblGrid>
       <w:tr>
         <w:tblPrEx>
@@ -499,7 +491,11 @@
               <w:pStyle w:val="AreaParagraph"/>
             </w:pPr>
             <w:r>
-              <w:t>Defined product roadmaps, product features, did UX design including wireframe prototypes and full UI and functional specs, managed multi-product releases.</w:t>
+              <w:t xml:space="preserve">Defined product roadmaps, product features, did UX design including wireframe prototypes and full UI and </w:t>
+            </w:r>
+            <w:r>
+              <w:lastRenderedPageBreak/>
+              <w:t>functional specs, managed multi-product releases.</w:t>
             </w:r>
           </w:p>
           <w:p>
@@ -608,6 +604,7 @@
         <w:pStyle w:val="Section"/>
       </w:pPr>
       <w:r>
+        <w:lastRenderedPageBreak/>
         <w:t>Open-Source Work</w:t>
       </w:r>
     </w:p>
@@ -638,7 +635,7 @@
       <w:r>
         <w:t xml:space="preserve"> </w:t>
       </w:r>
-      <w:hyperlink r:id="rId8" w:history="1">
+      <w:hyperlink r:id="rId10" w:history="1">
         <w:r>
           <w:rPr>
             <w:rStyle w:val="Hyperlink"/>
@@ -692,7 +689,7 @@
         <w:br/>
         <w:t xml:space="preserve">EMail: </w:t>
       </w:r>
-      <w:hyperlink r:id="rId9" w:history="1">
+      <w:hyperlink r:id="rId11" w:history="1">
         <w:r>
           <w:rPr>
             <w:rStyle w:val="Hyperlink"/>
@@ -723,7 +720,7 @@
         <w:br/>
         <w:t xml:space="preserve">EMail: </w:t>
       </w:r>
-      <w:hyperlink r:id="rId10" w:history="1">
+      <w:hyperlink r:id="rId12" w:history="1">
         <w:r>
           <w:rPr>
             <w:rStyle w:val="Hyperlink"/>
@@ -754,7 +751,7 @@
         <w:br/>
         <w:t xml:space="preserve">EMail: </w:t>
       </w:r>
-      <w:hyperlink r:id="rId11" w:history="1">
+      <w:hyperlink r:id="rId13" w:history="1">
         <w:r>
           <w:rPr>
             <w:rStyle w:val="Hyperlink"/>
@@ -771,13 +768,89 @@
       </w:r>
     </w:p>
     <w:sectPr>
+      <w:footerReference w:type="default" r:id="rId14"/>
       <w:pgSz w:w="12240" w:h="15840"/>
-      <w:pgMar w:top="1440" w:right="1440" w:bottom="1440" w:left="1440" w:header="720" w:footer="720" w:gutter="0"/>
+      <w:pgMar w:top="720" w:right="720" w:bottom="720" w:left="720" w:header="0" w:footer="288" w:gutter="0"/>
       <w:cols w:space="720"/>
       <w:docGrid w:linePitch="360"/>
     </w:sectPr>
   </w:body>
 </w:document>
+</file>
+
+<file path=word/endnotes.xml><?xml version="1.0" encoding="utf-8"?>
+<w:endnotes xmlns:ve="http://schemas.openxmlformats.org/markup-compatibility/2006" xmlns:o="urn:schemas-microsoft-com:office:office" xmlns:r="http://schemas.openxmlformats.org/officeDocument/2006/relationships" xmlns:m="http://schemas.openxmlformats.org/officeDocument/2006/math" xmlns:v="urn:schemas-microsoft-com:vml" xmlns:wp="http://schemas.openxmlformats.org/drawingml/2006/wordprocessingDrawing" xmlns:w10="urn:schemas-microsoft-com:office:word" xmlns:w="http://schemas.openxmlformats.org/wordprocessingml/2006/main" xmlns:wne="http://schemas.microsoft.com/office/word/2006/wordml">
+  <w:endnote w:type="separator" w:id="-1">
+    <w:p>
+      <w:r>
+        <w:separator/>
+      </w:r>
+    </w:p>
+  </w:endnote>
+  <w:endnote w:type="continuationSeparator" w:id="0">
+    <w:p>
+      <w:r>
+        <w:continuationSeparator/>
+      </w:r>
+    </w:p>
+  </w:endnote>
+</w:endnotes>
+</file>
+
+<file path=word/footer1.xml><?xml version="1.0" encoding="utf-8"?>
+<w:ftr xmlns:ve="http://schemas.openxmlformats.org/markup-compatibility/2006" xmlns:o="urn:schemas-microsoft-com:office:office" xmlns:r="http://schemas.openxmlformats.org/officeDocument/2006/relationships" xmlns:m="http://schemas.openxmlformats.org/officeDocument/2006/math" xmlns:v="urn:schemas-microsoft-com:vml" xmlns:wp="http://schemas.openxmlformats.org/drawingml/2006/wordprocessingDrawing" xmlns:w10="urn:schemas-microsoft-com:office:word" xmlns:w="http://schemas.openxmlformats.org/wordprocessingml/2006/main" xmlns:wne="http://schemas.microsoft.com/office/word/2006/wordml">
+  <w:p>
+    <w:pPr>
+      <w:pBdr>
+        <w:top w:val="single" w:sz="4" w:space="1" w:color="BFBFBF"/>
+      </w:pBdr>
+      <w:jc w:val="right"/>
+      <w:rPr>
+        <w:rFonts w:ascii="Segoe UI" w:hAnsi="Segoe UI" w:cs="Segoe UI"/>
+        <w:sz w:val="18"/>
+        <w:szCs w:val="18"/>
+      </w:rPr>
+    </w:pPr>
+    <w:r>
+      <w:rPr>
+        <w:rFonts w:ascii="Segoe UI" w:hAnsi="Segoe UI" w:cs="Segoe UI"/>
+        <w:sz w:val="18"/>
+        <w:szCs w:val="18"/>
+      </w:rPr>
+      <w:t xml:space="preserve">For .XML source. build procedure  and resumes in other formats  see </w:t>
+    </w:r>
+    <w:hyperlink r:id="rId1" w:history="1">
+      <w:r>
+        <w:rPr>
+          <w:rStyle w:val="Hyperlink"/>
+          <w:rFonts w:ascii="Segoe UI" w:hAnsi="Segoe UI" w:cs="Segoe UI"/>
+          <w:sz w:val="18"/>
+          <w:szCs w:val="18"/>
+        </w:rPr>
+        <w:t>github.com/mbergal/resume</w:t>
+      </w:r>
+    </w:hyperlink>
+  </w:p>
+</w:ftr>
+</file>
+
+<file path=word/footnotes.xml><?xml version="1.0" encoding="utf-8"?>
+<w:footnotes xmlns:ve="http://schemas.openxmlformats.org/markup-compatibility/2006" xmlns:o="urn:schemas-microsoft-com:office:office" xmlns:r="http://schemas.openxmlformats.org/officeDocument/2006/relationships" xmlns:m="http://schemas.openxmlformats.org/officeDocument/2006/math" xmlns:v="urn:schemas-microsoft-com:vml" xmlns:wp="http://schemas.openxmlformats.org/drawingml/2006/wordprocessingDrawing" xmlns:w10="urn:schemas-microsoft-com:office:word" xmlns:w="http://schemas.openxmlformats.org/wordprocessingml/2006/main" xmlns:wne="http://schemas.microsoft.com/office/word/2006/wordml">
+  <w:footnote w:type="separator" w:id="-1">
+    <w:p>
+      <w:r>
+        <w:separator/>
+      </w:r>
+    </w:p>
+  </w:footnote>
+  <w:footnote w:type="continuationSeparator" w:id="0">
+    <w:p>
+      <w:r>
+        <w:continuationSeparator/>
+      </w:r>
+    </w:p>
+  </w:footnote>
+</w:footnotes>
 </file>
 
 <file path=word/styles.xml><?xml version="1.0" encoding="utf-8"?>
@@ -1160,6 +1233,29 @@
     <w:name w:val="NormalText Char"/>
     <w:link w:val="NormalText"/>
     <w:rsid w:val="002A0870"/>
+    <w:rPr>
+      <w:rFonts w:ascii="Segoe UI" w:hAnsi="Segoe UI" w:cs="Segoe UI"/>
+      <w:sz w:val="18"/>
+      <w:szCs w:val="18"/>
+    </w:rPr>
+  </w:style>
+  <w:style w:type="paragraph" w:customStyle="1" w:styleId="ContactInfo">
+    <w:name w:val="ContactInfo"/>
+    <w:link w:val="ContactInfoChar"/>
+    <w:rsid w:val="00522322"/>
+    <w:pPr>
+      <w:jc w:val="right"/>
+    </w:pPr>
+    <w:rPr>
+      <w:rFonts w:ascii="Segoe UI" w:hAnsi="Segoe UI" w:cs="Segoe UI"/>
+      <w:sz w:val="18"/>
+      <w:szCs w:val="18"/>
+    </w:rPr>
+  </w:style>
+  <w:style w:type="character" w:customStyle="1" w:styleId="ContactInfoChar">
+    <w:name w:val="ContactInfo Char"/>
+    <w:link w:val="ContactInfo"/>
+    <w:rsid w:val="00522322"/>
     <w:rPr>
       <w:rFonts w:ascii="Segoe UI" w:hAnsi="Segoe UI" w:cs="Segoe UI"/>
       <w:sz w:val="18"/>

</xml_diff>

<commit_message>
Changed default font size and added more specifics
</commit_message>
<xml_diff>
--- a/bin/Resume.docx
+++ b/bin/Resume.docx
@@ -12,8 +12,8 @@
         <w:tblLook w:val="04A0"/>
       </w:tblPr>
       <w:tblGrid>
-        <w:gridCol w:w="5410"/>
-        <w:gridCol w:w="5410"/>
+        <w:gridCol w:w="4686"/>
+        <w:gridCol w:w="4694"/>
       </w:tblGrid>
       <w:tr>
         <w:tblPrEx>
@@ -135,8 +135,6 @@
           <w:rFonts w:ascii="Segoe UI" w:hAnsi="Segoe UI" w:cs="Segoe UI"/>
           <w:b/>
           <w:color w:val="000000"/>
-          <w:sz w:val="18"/>
-          <w:szCs w:val="18"/>
         </w:rPr>
         <w:t>C#, SQL, JavaScript, HTML, CSS + LessCSS, XML+XSLT, PowerShell 2.0.</w:t>
       </w:r>
@@ -160,8 +158,6 @@
           <w:rFonts w:ascii="Segoe UI" w:hAnsi="Segoe UI" w:cs="Segoe UI"/>
           <w:b/>
           <w:color w:val="000000"/>
-          <w:sz w:val="18"/>
-          <w:szCs w:val="18"/>
         </w:rPr>
         <w:t>OOP, SOLID, RDBMS, ORM, TDD, BDD.</w:t>
       </w:r>
@@ -193,8 +189,6 @@
           <w:rFonts w:ascii="Segoe UI" w:hAnsi="Segoe UI" w:cs="Segoe UI"/>
           <w:b/>
           <w:color w:val="000000"/>
-          <w:sz w:val="18"/>
-          <w:szCs w:val="18"/>
         </w:rPr>
         <w:t>Castle, NHibernate, ADO.NET, ASP.NET MVC and WebForms, Silverlight, WCF, LINQ, TPL, NUni</w:t>
       </w:r>
@@ -203,8 +197,6 @@
           <w:rFonts w:ascii="Segoe UI" w:hAnsi="Segoe UI" w:cs="Segoe UI"/>
           <w:b/>
           <w:color w:val="000000"/>
-          <w:sz w:val="18"/>
-          <w:szCs w:val="18"/>
         </w:rPr>
         <w:t>t.</w:t>
       </w:r>
@@ -226,8 +218,6 @@
           <w:rFonts w:ascii="Segoe UI" w:hAnsi="Segoe UI" w:cs="Segoe UI"/>
           <w:b/>
           <w:color w:val="000000"/>
-          <w:sz w:val="18"/>
-          <w:szCs w:val="18"/>
         </w:rPr>
         <w:t>HTML, JavaScript, jQuery, CSS + LessCSS, Knockout.js, Jasmine.</w:t>
       </w:r>
@@ -235,6 +225,8 @@
     <w:p>
       <w:pPr>
         <w:pStyle w:val="Topic"/>
+        <w:ind w:left="360"/>
+        <w:outlineLvl w:val="1"/>
       </w:pPr>
       <w:r>
         <w:t>RDBMS</w:t>
@@ -242,15 +234,13 @@
     </w:p>
     <w:p>
       <w:pPr>
-        <w:ind w:left="1080"/>
+        <w:ind w:left="720"/>
       </w:pPr>
       <w:r>
         <w:rPr>
           <w:rFonts w:ascii="Segoe UI" w:hAnsi="Segoe UI" w:cs="Segoe UI"/>
           <w:b/>
           <w:color w:val="000000"/>
-          <w:sz w:val="18"/>
-          <w:szCs w:val="18"/>
         </w:rPr>
         <w:t>SQL Server 2005/2008, T-SQL, SQL Server Reporting Services.</w:t>
       </w:r>
@@ -258,6 +248,8 @@
     <w:p>
       <w:pPr>
         <w:pStyle w:val="Topic"/>
+        <w:ind w:left="360"/>
+        <w:outlineLvl w:val="1"/>
       </w:pPr>
       <w:r>
         <w:t>Version Control Systems</w:t>
@@ -265,15 +257,13 @@
     </w:p>
     <w:p>
       <w:pPr>
-        <w:ind w:left="1080"/>
+        <w:ind w:left="720"/>
       </w:pPr>
       <w:r>
         <w:rPr>
           <w:rFonts w:ascii="Segoe UI" w:hAnsi="Segoe UI" w:cs="Segoe UI"/>
           <w:b/>
           <w:color w:val="000000"/>
-          <w:sz w:val="18"/>
-          <w:szCs w:val="18"/>
         </w:rPr>
         <w:t>Mercurial, Perforce, Git, SourceSafe :(.</w:t>
       </w:r>
@@ -297,8 +287,6 @@
           <w:rFonts w:ascii="Segoe UI" w:hAnsi="Segoe UI" w:cs="Segoe UI"/>
           <w:b/>
           <w:color w:val="000000"/>
-          <w:sz w:val="18"/>
-          <w:szCs w:val="18"/>
         </w:rPr>
         <w:t>Visual Studio 2008/2010, Resharper, Reflector, CruiseControl.NET, TeamCity, YouTrack.</w:t>
       </w:r>
@@ -365,7 +353,7 @@
         <w:tblLook w:val="04A0"/>
       </w:tblPr>
       <w:tblGrid>
-        <w:gridCol w:w="9576"/>
+        <w:gridCol w:w="8776"/>
       </w:tblGrid>
       <w:tr>
         <w:tblPrEx>
@@ -399,6 +387,7 @@
               <w:pStyle w:val="Area"/>
             </w:pPr>
             <w:r>
+              <w:lastRenderedPageBreak/>
               <w:t>Implementation</w:t>
             </w:r>
           </w:p>
@@ -418,6 +407,7 @@
         <w:pStyle w:val="Role"/>
       </w:pPr>
       <w:r>
+        <w:lastRenderedPageBreak/>
         <w:t>Led design and development of company's web product</w:t>
       </w:r>
       <w:r>
@@ -449,7 +439,7 @@
         <w:tblLook w:val="04A0"/>
       </w:tblPr>
       <w:tblGrid>
-        <w:gridCol w:w="9576"/>
+        <w:gridCol w:w="8776"/>
       </w:tblGrid>
       <w:tr>
         <w:tblPrEx>
@@ -478,11 +468,7 @@
               <w:t>Defined product roadmaps, product features, did UX design including wireframe prototypes and full UI</w:t>
             </w:r>
             <w:r>
-              <w:t xml:space="preserve"> and </w:t>
-            </w:r>
-            <w:r>
-              <w:lastRenderedPageBreak/>
-              <w:t xml:space="preserve">functional specs, managed multi-product releases. </w:t>
+              <w:t xml:space="preserve"> and functional specs, managed multi-product releases. </w:t>
             </w:r>
           </w:p>
           <w:p>
@@ -525,13 +511,29 @@
           </w:p>
           <w:p>
             <w:pPr>
+              <w:pStyle w:val="AreaSubHeader"/>
+            </w:pPr>
+            <w:r>
+              <w:t>Front-Ends</w:t>
+            </w:r>
+          </w:p>
+          <w:p>
+            <w:pPr>
               <w:pStyle w:val="AreaParagraph"/>
             </w:pPr>
             <w:r>
-              <w:t>Developed Ajax and plain front-ends using such JavaScript libraries as jQuery, Knockout.js and underscore.js, testing critical or complicated user interactions using Jasmine. Developed HTML and CSS based on UI specs. Created reusable co</w:t>
-            </w:r>
-            <w:r>
-              <w:t xml:space="preserve">ntrols (WebForms) or helpers (MVC/Razor) for common view functionality. Developed SQL Server Reporting Services reports. </w:t>
+              <w:t xml:space="preserve">Developed Ajax and plain front-ends using such JavaScript libraries as jQuery, Knockout.js and underscore.js, testing critical or complicated user interactions using Jasmine. Developed HTML and CSS based on UI specs. Created </w:t>
+            </w:r>
+            <w:r>
+              <w:t xml:space="preserve">reusable controls (WebForms) or helpers (MVC/Razor) for common view functionality. Developed SQL Server Reporting Services reports. </w:t>
+            </w:r>
+          </w:p>
+          <w:p>
+            <w:pPr>
+              <w:pStyle w:val="AreaSubHeader"/>
+            </w:pPr>
+            <w:r>
+              <w:t>Back-Ends:</w:t>
             </w:r>
           </w:p>
           <w:p>
@@ -539,10 +541,18 @@
               <w:pStyle w:val="AreaParagraph"/>
             </w:pPr>
             <w:r>
-              <w:t>Designed complex database schemas, wrote domain models, services, repositories (before LINQ days) using TDD/BDD (NUnit). Hand-wrote SQ</w:t>
-            </w:r>
-            <w:r>
-              <w:t xml:space="preserve">L for performance critical pieces. Implemented web services using WCF. Occasionally utilized UML and ER diagrams to communicate ideas to team members and other project stakeholders. </w:t>
+              <w:t>Designed complex database schemas, wrote domain models, services, repositories (before LINQ days) using C#, .NET</w:t>
+            </w:r>
+            <w:r>
+              <w:t xml:space="preserve"> 3.5+, TDD/BDD (NUnit). Hand-wrote SQL (queries, views, stored procedures) for performance critical pieces. Implemented web services using WCF. </w:t>
+            </w:r>
+          </w:p>
+          <w:p>
+            <w:pPr>
+              <w:pStyle w:val="AreaParagraph"/>
+            </w:pPr>
+            <w:r>
+              <w:t xml:space="preserve">Occasionally utilized UML and ER diagrams to communicate ideas to team members and other project stakeholders. </w:t>
             </w:r>
           </w:p>
           <w:p>
@@ -558,10 +568,7 @@
               <w:pStyle w:val="AreaParagraph"/>
             </w:pPr>
             <w:r>
-              <w:t>Wrote or set up major infrastructure pieces - build system</w:t>
-            </w:r>
-            <w:r>
-              <w:t xml:space="preserve"> (MSBuild, psake, custom build system), CI servers (CCNet,TeamCity). </w:t>
+              <w:t xml:space="preserve">Wrote or set up major infrastructure pieces - build system (MSBuild, psake, custom build system), CI servers (CCNet,TeamCity). </w:t>
             </w:r>
           </w:p>
           <w:p>
@@ -588,7 +595,6 @@
         <w:pStyle w:val="Section"/>
       </w:pPr>
       <w:r>
-        <w:lastRenderedPageBreak/>
         <w:t>Open-Source Work</w:t>
       </w:r>
     </w:p>
@@ -597,23 +603,17 @@
         <w:pStyle w:val="NormalText"/>
       </w:pPr>
       <w:r>
-        <w:t>My only widely used public project is a part of Boost testing framework responsible for runnin</w:t>
-      </w:r>
-      <w:r>
-        <w:t>g, collecting and displaying release and trunk test results for Boost - a set of free peer-reviewed portable C++ source libraries (</w:t>
+        <w:t xml:space="preserve">My only widely used </w:t>
+      </w:r>
+      <w:r>
+        <w:t>public project is a part of Boost testing framework responsible for running, collecting and displaying release and trunk test results for Boost - a set of free peer-reviewed portable C++ source libraries (</w:t>
       </w:r>
       <w:hyperlink r:id="rId10" w:history="1">
         <w:r>
           <w:rPr>
             <w:rStyle w:val="Hyperlink"/>
           </w:rPr>
-          <w:t>http://www.boost.org/development/tests/re</w:t>
-        </w:r>
-        <w:r>
-          <w:rPr>
-            <w:rStyle w:val="Hyperlink"/>
-          </w:rPr>
-          <w:t>lease/developer/summary.html</w:t>
+          <w:t>http://www.boost.org/development/tests/release/developer/summary.html</w:t>
         </w:r>
       </w:hyperlink>
       <w:r>
@@ -680,10 +680,7 @@
         <w:pStyle w:val="NormalText"/>
       </w:pPr>
       <w:r>
-        <w:t>Chris Sutton, Seni</w:t>
-      </w:r>
-      <w:r>
-        <w:t>or Software Engineer</w:t>
+        <w:t>Chris Sutton, Senior Software Engineer</w:t>
       </w:r>
       <w:r>
         <w:br/>
@@ -714,7 +711,10 @@
         <w:pStyle w:val="NormalText"/>
       </w:pPr>
       <w:r>
-        <w:t>Ilya Buchkin, Senior Software Engineer</w:t>
+        <w:t>Ilya Buchk</w:t>
+      </w:r>
+      <w:r>
+        <w:t>in, Senior Software Engineer</w:t>
       </w:r>
       <w:r>
         <w:br/>
@@ -743,7 +743,7 @@
     <w:sectPr>
       <w:footerReference w:type="default" r:id="rId14"/>
       <w:pgSz w:w="12240" w:h="15840"/>
-      <w:pgMar w:top="720" w:right="720" w:bottom="720" w:left="720" w:header="0" w:footer="288" w:gutter="0"/>
+      <w:pgMar w:top="1440" w:right="1440" w:bottom="1440" w:left="1440" w:header="0" w:footer="288" w:gutter="0"/>
       <w:cols w:space="720"/>
       <w:docGrid w:linePitch="360"/>
     </w:sectPr>
@@ -780,15 +780,11 @@
       <w:jc w:val="right"/>
       <w:rPr>
         <w:rFonts w:ascii="Segoe UI" w:hAnsi="Segoe UI" w:cs="Segoe UI"/>
-        <w:sz w:val="18"/>
-        <w:szCs w:val="18"/>
       </w:rPr>
     </w:pPr>
     <w:r>
       <w:rPr>
         <w:rFonts w:ascii="Segoe UI" w:hAnsi="Segoe UI" w:cs="Segoe UI"/>
-        <w:sz w:val="18"/>
-        <w:szCs w:val="18"/>
       </w:rPr>
       <w:t xml:space="preserve">For .XML source. build procedure  and resumes in other formats  see </w:t>
     </w:r>
@@ -797,8 +793,6 @@
         <w:rPr>
           <w:rStyle w:val="Hyperlink"/>
           <w:rFonts w:ascii="Segoe UI" w:hAnsi="Segoe UI" w:cs="Segoe UI"/>
-          <w:sz w:val="18"/>
-          <w:szCs w:val="18"/>
         </w:rPr>
         <w:t>github.com/mbergal/resume</w:t>
       </w:r>
@@ -1118,17 +1112,12 @@
   </w:style>
   <w:style w:type="paragraph" w:customStyle="1" w:styleId="Areas">
     <w:name w:val="Areas"/>
+    <w:basedOn w:val="NormalText"/>
     <w:link w:val="AreasChar"/>
     <w:rsid w:val="00671E66"/>
     <w:pPr>
-      <w:spacing w:after="90"/>
       <w:ind w:left="720"/>
     </w:pPr>
-    <w:rPr>
-      <w:rFonts w:ascii="Segoe UI" w:hAnsi="Segoe UI" w:cs="Segoe UI"/>
-      <w:sz w:val="18"/>
-      <w:szCs w:val="18"/>
-    </w:rPr>
   </w:style>
   <w:style w:type="character" w:customStyle="1" w:styleId="AreasChar">
     <w:name w:val="Areas Char"/>
@@ -1136,8 +1125,8 @@
     <w:rsid w:val="00671E66"/>
     <w:rPr>
       <w:rFonts w:ascii="Segoe UI" w:hAnsi="Segoe UI" w:cs="Segoe UI"/>
-      <w:sz w:val="18"/>
-      <w:szCs w:val="18"/>
+      <w:sz w:val="20"/>
+      <w:szCs w:val="20"/>
     </w:rPr>
   </w:style>
   <w:style w:type="paragraph" w:customStyle="1" w:styleId="Area">
@@ -1150,8 +1139,6 @@
     </w:pPr>
     <w:rPr>
       <w:rFonts w:ascii="Segoe UI" w:hAnsi="Segoe UI" w:cs="Segoe UI"/>
-      <w:sz w:val="18"/>
-      <w:szCs w:val="18"/>
     </w:rPr>
   </w:style>
   <w:style w:type="character" w:customStyle="1" w:styleId="AreaChar">
@@ -1160,8 +1147,8 @@
     <w:rsid w:val="00AA1E19"/>
     <w:rPr>
       <w:rFonts w:ascii="Segoe UI" w:hAnsi="Segoe UI" w:cs="Segoe UI"/>
-      <w:sz w:val="18"/>
-      <w:szCs w:val="18"/>
+      <w:sz w:val="20"/>
+      <w:szCs w:val="20"/>
     </w:rPr>
   </w:style>
   <w:style w:type="paragraph" w:customStyle="1" w:styleId="AreaParagraph">
@@ -1174,8 +1161,6 @@
     </w:pPr>
     <w:rPr>
       <w:rFonts w:ascii="Segoe UI" w:hAnsi="Segoe UI" w:cs="Segoe UI"/>
-      <w:sz w:val="18"/>
-      <w:szCs w:val="18"/>
     </w:rPr>
   </w:style>
   <w:style w:type="character" w:customStyle="1" w:styleId="AreaParagraphChar">
@@ -1184,8 +1169,8 @@
     <w:rsid w:val="00002600"/>
     <w:rPr>
       <w:rFonts w:ascii="Segoe UI" w:hAnsi="Segoe UI" w:cs="Segoe UI"/>
-      <w:sz w:val="18"/>
-      <w:szCs w:val="18"/>
+      <w:sz w:val="20"/>
+      <w:szCs w:val="20"/>
     </w:rPr>
   </w:style>
   <w:style w:type="paragraph" w:customStyle="1" w:styleId="NormalText">
@@ -1198,8 +1183,6 @@
     </w:pPr>
     <w:rPr>
       <w:rFonts w:ascii="Segoe UI" w:hAnsi="Segoe UI" w:cs="Segoe UI"/>
-      <w:sz w:val="18"/>
-      <w:szCs w:val="18"/>
     </w:rPr>
   </w:style>
   <w:style w:type="character" w:customStyle="1" w:styleId="NormalTextChar">
@@ -1208,8 +1191,8 @@
     <w:rsid w:val="002A0870"/>
     <w:rPr>
       <w:rFonts w:ascii="Segoe UI" w:hAnsi="Segoe UI" w:cs="Segoe UI"/>
-      <w:sz w:val="18"/>
-      <w:szCs w:val="18"/>
+      <w:sz w:val="20"/>
+      <w:szCs w:val="20"/>
     </w:rPr>
   </w:style>
   <w:style w:type="paragraph" w:customStyle="1" w:styleId="ContactInfo">
@@ -1221,8 +1204,6 @@
     </w:pPr>
     <w:rPr>
       <w:rFonts w:ascii="Segoe UI" w:hAnsi="Segoe UI" w:cs="Segoe UI"/>
-      <w:sz w:val="18"/>
-      <w:szCs w:val="18"/>
     </w:rPr>
   </w:style>
   <w:style w:type="character" w:customStyle="1" w:styleId="ContactInfoChar">
@@ -1231,8 +1212,26 @@
     <w:rsid w:val="00522322"/>
     <w:rPr>
       <w:rFonts w:ascii="Segoe UI" w:hAnsi="Segoe UI" w:cs="Segoe UI"/>
-      <w:sz w:val="18"/>
-      <w:szCs w:val="18"/>
+      <w:sz w:val="20"/>
+      <w:szCs w:val="20"/>
+    </w:rPr>
+  </w:style>
+  <w:style w:type="paragraph" w:customStyle="1" w:styleId="AreaSubHeader">
+    <w:name w:val="AreaSubHeader"/>
+    <w:basedOn w:val="NormalText"/>
+    <w:link w:val="AreaSubHeaderChar"/>
+    <w:rsid w:val="00906A79"/>
+    <w:pPr>
+      <w:spacing w:before="240" w:after="120"/>
+      <w:ind w:left="720"/>
+    </w:pPr>
+  </w:style>
+  <w:style w:type="character" w:customStyle="1" w:styleId="AreaSubHeaderChar">
+    <w:name w:val="AreaSubHeader Char"/>
+    <w:link w:val="AreaSubHeader"/>
+    <w:rsid w:val="00906A79"/>
+    <w:rPr>
+      <w:rFonts w:ascii="Segoe UI" w:hAnsi="Segoe UI" w:cs="Segoe UI"/>
     </w:rPr>
   </w:style>
 </w:styles>

</xml_diff>

<commit_message>
New version, updated with UofI work
</commit_message>
<xml_diff>
--- a/bin/Resume.docx
+++ b/bin/Resume.docx
@@ -1,6 +1,6 @@
 
 <file path=word/document.xml><?xml version="1.0" encoding="utf-8"?>
-<w:document xmlns:ve="http://schemas.openxmlformats.org/markup-compatibility/2006" xmlns:o="urn:schemas-microsoft-com:office:office" xmlns:r="http://schemas.openxmlformats.org/officeDocument/2006/relationships" xmlns:m="http://schemas.openxmlformats.org/officeDocument/2006/math" xmlns:v="urn:schemas-microsoft-com:vml" xmlns:wp="http://schemas.openxmlformats.org/drawingml/2006/wordprocessingDrawing" xmlns:w10="urn:schemas-microsoft-com:office:word" xmlns:w="http://schemas.openxmlformats.org/wordprocessingml/2006/main" xmlns:wne="http://schemas.microsoft.com/office/word/2006/wordml">
+<w:document xmlns:wpc="http://schemas.microsoft.com/office/word/2010/wordprocessingCanvas" xmlns:mc="http://schemas.openxmlformats.org/markup-compatibility/2006" xmlns:o="urn:schemas-microsoft-com:office:office" xmlns:r="http://schemas.openxmlformats.org/officeDocument/2006/relationships" xmlns:m="http://schemas.openxmlformats.org/officeDocument/2006/math" xmlns:v="urn:schemas-microsoft-com:vml" xmlns:wp14="http://schemas.microsoft.com/office/word/2010/wordprocessingDrawing" xmlns:wp="http://schemas.openxmlformats.org/drawingml/2006/wordprocessingDrawing" xmlns:w10="urn:schemas-microsoft-com:office:word" xmlns:w="http://schemas.openxmlformats.org/wordprocessingml/2006/main" xmlns:w14="http://schemas.microsoft.com/office/word/2010/wordml" xmlns:wpg="http://schemas.microsoft.com/office/word/2010/wordprocessingGroup" xmlns:wpi="http://schemas.microsoft.com/office/word/2010/wordprocessingInk" xmlns:wne="http://schemas.microsoft.com/office/word/2006/wordml" xmlns:wps="http://schemas.microsoft.com/office/word/2010/wordprocessingShape" mc:Ignorable="w14 wp14">
   <w:body>
     <w:tbl>
       <w:tblPr>
@@ -9,7 +9,7 @@
           <w:left w:w="10" w:type="dxa"/>
           <w:right w:w="10" w:type="dxa"/>
         </w:tblCellMar>
-        <w:tblLook w:val="04A0"/>
+        <w:tblLook w:val="04A0" w:firstRow="1" w:lastRow="0" w:firstColumn="1" w:lastColumn="0" w:noHBand="0" w:noVBand="1"/>
       </w:tblPr>
       <w:tblGrid>
         <w:gridCol w:w="4686"/>
@@ -27,6 +27,8 @@
             <w:tcW w:w="4788" w:type="dxa"/>
           </w:tcPr>
           <w:p>
+            <w:bookmarkStart w:id="0" w:name="_GoBack"/>
+            <w:bookmarkEnd w:id="0"/>
             <w:r>
               <w:rPr>
                 <w:rFonts w:ascii="Segoe UI" w:hAnsi="Segoe UI" w:cs="Segoe UI"/>
@@ -51,7 +53,7 @@
             <w:r>
               <w:br/>
             </w:r>
-            <w:hyperlink r:id="rId6" w:history="1">
+            <w:hyperlink r:id="rId7" w:history="1">
               <w:r>
                 <w:rPr>
                   <w:rStyle w:val="Hyperlink"/>
@@ -66,7 +68,7 @@
             <w:r>
               <w:br/>
             </w:r>
-            <w:hyperlink r:id="rId7" w:history="1">
+            <w:hyperlink r:id="rId8" w:history="1">
               <w:r>
                 <w:rPr>
                   <w:rStyle w:val="Hyperlink"/>
@@ -219,7 +221,7 @@
           <w:b/>
           <w:color w:val="000000"/>
         </w:rPr>
-        <w:t>HTML, JavaScript, jQuery, CSS + LessCSS, Knockout.js, Jasmine.</w:t>
+        <w:t>HTML, JavaScript, jQuery, Bootstrap, CSS + LessCSS, Knockout.js, Jasmine.</w:t>
       </w:r>
     </w:p>
     <w:p>
@@ -288,7 +290,7 @@
           <w:b/>
           <w:color w:val="000000"/>
         </w:rPr>
-        <w:t>Visual Studio 2008/2010, Resharper, Reflector, CruiseControl.NET, TeamCity, YouTrack.</w:t>
+        <w:t>Visual Studio 2008/2010, Resharper, Reflector, CruiseControl.NET, TeamCity, YouTrack, Zabbix.</w:t>
       </w:r>
     </w:p>
     <w:p>
@@ -307,17 +309,17 @@
         <w:rPr>
           <w:b/>
         </w:rPr>
-        <w:t>1995 - present</w:t>
+        <w:t>2012 - present</w:t>
       </w:r>
       <w:r>
         <w:rPr>
           <w:b/>
         </w:rPr>
         <w:br/>
-        <w:t>Software Engineer</w:t>
-      </w:r>
-      <w:r>
-        <w:t>, MetaCommunications Inc., Iowa City, IA</w:t>
+        <w:t>Application Developer</w:t>
+      </w:r>
+      <w:r>
+        <w:t>, University of Iowa, Iowa City, IA</w:t>
       </w:r>
     </w:p>
     <w:p>
@@ -325,18 +327,10 @@
         <w:pStyle w:val="Role"/>
       </w:pPr>
       <w:r>
-        <w:t xml:space="preserve">Designed and implemented common and client specific features for </w:t>
-      </w:r>
-      <w:hyperlink r:id="rId8" w:history="1">
-        <w:r>
-          <w:rPr>
-            <w:rStyle w:val="Hyperlink"/>
-          </w:rPr>
-          <w:t>Virtual Ticket</w:t>
-        </w:r>
-      </w:hyperlink>
-      <w:r>
-        <w:t xml:space="preserve"> - company's main product.</w:t>
+        <w:t>Maintained and developed new Web based solutions for different University of Io</w:t>
+      </w:r>
+      <w:r>
+        <w:t>wa departments.</w:t>
       </w:r>
     </w:p>
     <w:tbl>
@@ -350,7 +344,7 @@
           <w:left w:w="10" w:type="dxa"/>
           <w:right w:w="10" w:type="dxa"/>
         </w:tblCellMar>
-        <w:tblLook w:val="04A0"/>
+        <w:tblLook w:val="04A0" w:firstRow="1" w:lastRow="0" w:firstColumn="1" w:lastColumn="0" w:noHBand="0" w:noVBand="1"/>
       </w:tblPr>
       <w:tblGrid>
         <w:gridCol w:w="8776"/>
@@ -371,7 +365,7 @@
               <w:pStyle w:val="Area"/>
             </w:pPr>
             <w:r>
-              <w:t>Product Design</w:t>
+              <w:t>Design and Planning</w:t>
             </w:r>
           </w:p>
           <w:p>
@@ -379,7 +373,7 @@
               <w:pStyle w:val="AreaParagraph"/>
             </w:pPr>
             <w:r>
-              <w:t xml:space="preserve">Communicated with customers and designed product or client-specific features based on customer requirements. </w:t>
+              <w:t>Interviewed customers, wrote initial specs, made UI wireframes and project estimates</w:t>
             </w:r>
           </w:p>
           <w:p>
@@ -387,8 +381,16 @@
               <w:pStyle w:val="Area"/>
             </w:pPr>
             <w:r>
+              <w:t>Implementation</w:t>
+            </w:r>
+          </w:p>
+          <w:p>
+            <w:pPr>
+              <w:pStyle w:val="AreaParagraph"/>
+            </w:pPr>
+            <w:r>
               <w:lastRenderedPageBreak/>
-              <w:t>Implementation</w:t>
+              <w:t>Implemented front-ends using HTML, LESS (DotLess) and JavaScript</w:t>
             </w:r>
           </w:p>
           <w:p>
@@ -396,7 +398,64 @@
               <w:pStyle w:val="AreaParagraph"/>
             </w:pPr>
             <w:r>
-              <w:t xml:space="preserve">Wrote front-ends and back-ends in JavaScript, using proprietary and well-known components (thousands LOC of JavaScript). Used Jasmine to test complex or important client-side and server-side components. </w:t>
+              <w:t>Implemented back-ends using C#, LINQ for SQL, EF 4.0 SQL Server and PowerShell. Used TDD and NUnit for writing BDD-Style unit and integration tests.</w:t>
+            </w:r>
+          </w:p>
+          <w:p>
+            <w:pPr>
+              <w:pStyle w:val="AreaParagraph"/>
+            </w:pPr>
+            <w:r>
+              <w:t>Implemented shared between projects library of components to codify best practices (for front-end as well a</w:t>
+            </w:r>
+            <w:r>
+              <w:t>s for back-end).</w:t>
+            </w:r>
+          </w:p>
+          <w:p>
+            <w:pPr>
+              <w:pStyle w:val="AreaParagraph"/>
+            </w:pPr>
+            <w:r>
+              <w:t>Made efforts to introduce policies regarding code sharing and continuous integration/deployment.</w:t>
+            </w:r>
+          </w:p>
+          <w:p>
+            <w:pPr>
+              <w:pStyle w:val="Area"/>
+            </w:pPr>
+            <w:r>
+              <w:t>Education and training</w:t>
+            </w:r>
+          </w:p>
+          <w:p>
+            <w:pPr>
+              <w:pStyle w:val="AreaParagraph"/>
+            </w:pPr>
+            <w:r>
+              <w:t xml:space="preserve">Made presentations and organized seminars to teach colleagues about modern tools and methods. Set up student and staff </w:t>
+            </w:r>
+            <w:r>
+              <w:t>code reviews, actively provided feedback and challenges for students working for department</w:t>
+            </w:r>
+          </w:p>
+          <w:p>
+            <w:pPr>
+              <w:pStyle w:val="Area"/>
+            </w:pPr>
+            <w:r>
+              <w:t>Operations and Developer Infrastructure</w:t>
+            </w:r>
+          </w:p>
+          <w:p>
+            <w:pPr>
+              <w:pStyle w:val="AreaParagraph"/>
+            </w:pPr>
+            <w:r>
+              <w:t>Installed and maintained TeamCity and Rhodecode installations, wrote pieces of build and continuous deployment system (MSBui</w:t>
+            </w:r>
+            <w:r>
+              <w:t>ld + PowerShell)</w:t>
             </w:r>
           </w:p>
         </w:tc>
@@ -404,25 +463,43 @@
     </w:tbl>
     <w:p>
       <w:pPr>
+        <w:pStyle w:val="Position"/>
+      </w:pPr>
+      <w:r>
+        <w:rPr>
+          <w:b/>
+        </w:rPr>
+        <w:lastRenderedPageBreak/>
+        <w:t>1995 - 2012</w:t>
+      </w:r>
+      <w:r>
+        <w:rPr>
+          <w:b/>
+        </w:rPr>
+        <w:br/>
+        <w:t>Software Engineer</w:t>
+      </w:r>
+      <w:r>
+        <w:t>, MetaCommunications Inc., Iowa City, IA</w:t>
+      </w:r>
+    </w:p>
+    <w:p>
+      <w:pPr>
         <w:pStyle w:val="Role"/>
       </w:pPr>
       <w:r>
-        <w:lastRenderedPageBreak/>
-        <w:t>Led design and development of company's web product</w:t>
-      </w:r>
-      <w:r>
-        <w:t xml:space="preserve"> line, in particular </w:t>
+        <w:t xml:space="preserve">Designed and implemented common and client specific features for </w:t>
       </w:r>
       <w:hyperlink r:id="rId9" w:history="1">
         <w:r>
           <w:rPr>
             <w:rStyle w:val="Hyperlink"/>
           </w:rPr>
-          <w:t>Approval Manager</w:t>
+          <w:t>Virtual Ticket</w:t>
         </w:r>
       </w:hyperlink>
       <w:r>
-        <w:t xml:space="preserve"> - a web based proofing tool </w:t>
+        <w:t xml:space="preserve"> - company's main product.</w:t>
       </w:r>
     </w:p>
     <w:tbl>
@@ -436,7 +513,7 @@
           <w:left w:w="10" w:type="dxa"/>
           <w:right w:w="10" w:type="dxa"/>
         </w:tblCellMar>
-        <w:tblLook w:val="04A0"/>
+        <w:tblLook w:val="04A0" w:firstRow="1" w:lastRow="0" w:firstColumn="1" w:lastColumn="0" w:noHBand="0" w:noVBand="1"/>
       </w:tblPr>
       <w:tblGrid>
         <w:gridCol w:w="8776"/>
@@ -465,10 +542,7 @@
               <w:pStyle w:val="AreaParagraph"/>
             </w:pPr>
             <w:r>
-              <w:t>Defined product roadmaps, product features, did UX design including wireframe prototypes and full UI</w:t>
-            </w:r>
-            <w:r>
-              <w:t xml:space="preserve"> and functional specs, managed multi-product releases. </w:t>
+              <w:t xml:space="preserve">Communicated with customers and designed product or client-specific features based on customer requirements. </w:t>
             </w:r>
           </w:p>
           <w:p>
@@ -476,7 +550,7 @@
               <w:pStyle w:val="Area"/>
             </w:pPr>
             <w:r>
-              <w:t>Management</w:t>
+              <w:t>Implementation</w:t>
             </w:r>
           </w:p>
           <w:p>
@@ -484,107 +558,10 @@
               <w:pStyle w:val="AreaParagraph"/>
             </w:pPr>
             <w:r>
-              <w:t xml:space="preserve">Led teams of 3-5 people. Made sure that they fulfill company expectation and company fulfills theirs. Provided technical and non-technical leadership, gave seminars, trainings, led code reviews. </w:t>
-            </w:r>
-          </w:p>
-          <w:p>
-            <w:pPr>
-              <w:pStyle w:val="Area"/>
-            </w:pPr>
-            <w:r>
-              <w:t>Implementation</w:t>
-            </w:r>
-          </w:p>
-          <w:p>
-            <w:pPr>
-              <w:pStyle w:val="AreaParagraph"/>
-            </w:pPr>
-            <w:r>
-              <w:t>All aspects of implementation - designed laye</w:t>
-            </w:r>
-            <w:r>
-              <w:t>red API's, database schemas, implemented features (front-end and back-end) using TDD/BDD, wrote reports and database upgrade scripts. Implemented necessary read path SQL queries, write path SQL batch operations and optimized them (or database schema) for b</w:t>
-            </w:r>
-            <w:r>
-              <w:t xml:space="preserve">etter performance. </w:t>
-            </w:r>
-          </w:p>
-          <w:p>
-            <w:pPr>
-              <w:pStyle w:val="AreaSubHeader"/>
-            </w:pPr>
-            <w:r>
-              <w:t>Front-Ends</w:t>
-            </w:r>
-          </w:p>
-          <w:p>
-            <w:pPr>
-              <w:pStyle w:val="AreaParagraph"/>
-            </w:pPr>
-            <w:r>
-              <w:t xml:space="preserve">Developed Ajax and plain front-ends using such JavaScript libraries as jQuery, Knockout.js and underscore.js, testing critical or complicated user interactions using Jasmine. Developed HTML and CSS based on UI specs. Created </w:t>
-            </w:r>
-            <w:r>
-              <w:t xml:space="preserve">reusable controls (WebForms) or helpers (MVC/Razor) for common view functionality. Developed SQL Server Reporting Services reports. </w:t>
-            </w:r>
-          </w:p>
-          <w:p>
-            <w:pPr>
-              <w:pStyle w:val="AreaSubHeader"/>
-            </w:pPr>
-            <w:r>
-              <w:t>Back-Ends:</w:t>
-            </w:r>
-          </w:p>
-          <w:p>
-            <w:pPr>
-              <w:pStyle w:val="AreaParagraph"/>
-            </w:pPr>
-            <w:r>
-              <w:t>Designed complex database schemas, wrote domain models, services, repositories (before LINQ days) using C#, .NET</w:t>
-            </w:r>
-            <w:r>
-              <w:t xml:space="preserve"> 3.5+, TDD/BDD (NUnit). Hand-wrote SQL (queries, views, stored procedures) for performance critical pieces. Implemented web services using WCF. </w:t>
-            </w:r>
-          </w:p>
-          <w:p>
-            <w:pPr>
-              <w:pStyle w:val="AreaParagraph"/>
-            </w:pPr>
-            <w:r>
-              <w:t xml:space="preserve">Occasionally utilized UML and ER diagrams to communicate ideas to team members and other project stakeholders. </w:t>
-            </w:r>
-          </w:p>
-          <w:p>
-            <w:pPr>
-              <w:pStyle w:val="Area"/>
-            </w:pPr>
-            <w:r>
-              <w:t>Infrastructure</w:t>
-            </w:r>
-          </w:p>
-          <w:p>
-            <w:pPr>
-              <w:pStyle w:val="AreaParagraph"/>
-            </w:pPr>
-            <w:r>
-              <w:t xml:space="preserve">Wrote or set up major infrastructure pieces - build system (MSBuild, psake, custom build system), CI servers (CCNet,TeamCity). </w:t>
-            </w:r>
-          </w:p>
-          <w:p>
-            <w:pPr>
-              <w:pStyle w:val="Area"/>
-            </w:pPr>
-            <w:r>
-              <w:t>Testing</w:t>
-            </w:r>
-          </w:p>
-          <w:p>
-            <w:pPr>
-              <w:pStyle w:val="AreaParagraph"/>
-            </w:pPr>
-            <w:r>
-              <w:t xml:space="preserve">Performed manual, semi-manual &amp; automated testing as was needed. </w:t>
+              <w:t>Wrote front-ends and back-ends in JavaScript, using proprietary and well-known components</w:t>
+            </w:r>
+            <w:r>
+              <w:t xml:space="preserve"> (thousands LOC of JavaScript). Used Jasmine to test complex or important client-side and server-side components. </w:t>
             </w:r>
           </w:p>
         </w:tc>
@@ -592,9 +569,189 @@
     </w:tbl>
     <w:p>
       <w:pPr>
+        <w:pStyle w:val="Role"/>
+      </w:pPr>
+      <w:r>
+        <w:t xml:space="preserve">Led design and development of company's web product line, in particular </w:t>
+      </w:r>
+      <w:hyperlink r:id="rId10" w:history="1">
+        <w:r>
+          <w:rPr>
+            <w:rStyle w:val="Hyperlink"/>
+          </w:rPr>
+          <w:t>Approval Manager</w:t>
+        </w:r>
+      </w:hyperlink>
+      <w:r>
+        <w:t xml:space="preserve"> - a web based proofing tool </w:t>
+      </w:r>
+    </w:p>
+    <w:tbl>
+      <w:tblPr>
+        <w:tblW w:w="0" w:type="auto"/>
+        <w:tblInd w:w="604" w:type="dxa"/>
+        <w:tblBorders>
+          <w:left w:val="single" w:sz="4" w:space="0" w:color="BFBFBF"/>
+        </w:tblBorders>
+        <w:tblCellMar>
+          <w:left w:w="10" w:type="dxa"/>
+          <w:right w:w="10" w:type="dxa"/>
+        </w:tblCellMar>
+        <w:tblLook w:val="04A0" w:firstRow="1" w:lastRow="0" w:firstColumn="1" w:lastColumn="0" w:noHBand="0" w:noVBand="1"/>
+      </w:tblPr>
+      <w:tblGrid>
+        <w:gridCol w:w="8776"/>
+      </w:tblGrid>
+      <w:tr>
+        <w:tblPrEx>
+          <w:tblCellMar>
+            <w:top w:w="0" w:type="dxa"/>
+            <w:bottom w:w="0" w:type="dxa"/>
+          </w:tblCellMar>
+        </w:tblPrEx>
+        <w:tc>
+          <w:tcPr>
+            <w:tcW w:w="9576" w:type="dxa"/>
+          </w:tcPr>
+          <w:p>
+            <w:pPr>
+              <w:pStyle w:val="Area"/>
+            </w:pPr>
+            <w:r>
+              <w:t>Product Design</w:t>
+            </w:r>
+          </w:p>
+          <w:p>
+            <w:pPr>
+              <w:pStyle w:val="AreaParagraph"/>
+            </w:pPr>
+            <w:r>
+              <w:t xml:space="preserve">Defined product roadmaps, product features, did UX design including wireframe prototypes and full UI and functional specs, managed multi-product releases. </w:t>
+            </w:r>
+          </w:p>
+          <w:p>
+            <w:pPr>
+              <w:pStyle w:val="Area"/>
+            </w:pPr>
+            <w:r>
+              <w:t>Management</w:t>
+            </w:r>
+          </w:p>
+          <w:p>
+            <w:pPr>
+              <w:pStyle w:val="AreaParagraph"/>
+            </w:pPr>
+            <w:r>
+              <w:t>Led teams of 3-5 peo</w:t>
+            </w:r>
+            <w:r>
+              <w:t xml:space="preserve">ple. Made sure that they fulfill company expectation and company fulfills theirs. Provided technical and non-technical leadership, gave seminars, trainings, led code reviews. </w:t>
+            </w:r>
+          </w:p>
+          <w:p>
+            <w:pPr>
+              <w:pStyle w:val="Area"/>
+            </w:pPr>
+            <w:r>
+              <w:lastRenderedPageBreak/>
+              <w:t>Implementation</w:t>
+            </w:r>
+          </w:p>
+          <w:p>
+            <w:pPr>
+              <w:pStyle w:val="AreaParagraph"/>
+            </w:pPr>
+            <w:r>
+              <w:t xml:space="preserve">All aspects of implementation - designed layered API's, database </w:t>
+            </w:r>
+            <w:r>
+              <w:t xml:space="preserve">schemas, implemented features (front-end and back-end) using TDD/BDD, wrote reports and database upgrade scripts. Implemented necessary read path SQL queries, write path SQL batch operations and optimized them (or database schema) for better performance. </w:t>
+            </w:r>
+          </w:p>
+          <w:p>
+            <w:pPr>
+              <w:pStyle w:val="AreaSubHeader"/>
+            </w:pPr>
+            <w:r>
+              <w:t>Front-Ends</w:t>
+            </w:r>
+          </w:p>
+          <w:p>
+            <w:pPr>
+              <w:pStyle w:val="AreaParagraph"/>
+            </w:pPr>
+            <w:r>
+              <w:t>Developed Ajax and plain front-ends using such JavaScript libraries as jQuery, Knockout.js and underscore.js, testing critical or complicated user interactions using Jasmine. Developed HTML and CSS based on UI specs. Created reusable controls (W</w:t>
+            </w:r>
+            <w:r>
+              <w:t xml:space="preserve">ebForms) or helpers (MVC/Razor) for common view functionality. Developed SQL Server Reporting Services reports. </w:t>
+            </w:r>
+          </w:p>
+          <w:p>
+            <w:pPr>
+              <w:pStyle w:val="AreaSubHeader"/>
+            </w:pPr>
+            <w:r>
+              <w:t>Back-Ends:</w:t>
+            </w:r>
+          </w:p>
+          <w:p>
+            <w:pPr>
+              <w:pStyle w:val="AreaParagraph"/>
+            </w:pPr>
+            <w:r>
+              <w:t xml:space="preserve">Designed complex database schemas, wrote domain models, services, repositories (before LINQ days) using C#, .NET 3.5+, TDD/BDD (NUnit). Hand-wrote SQL (queries, views, stored procedures) for performance critical pieces. Implemented web services using WCF. </w:t>
+            </w:r>
+          </w:p>
+          <w:p>
+            <w:pPr>
+              <w:pStyle w:val="AreaParagraph"/>
+            </w:pPr>
+            <w:r>
+              <w:t xml:space="preserve">Occasionally utilized UML and ER diagrams to communicate ideas to team members and other project stakeholders. </w:t>
+            </w:r>
+          </w:p>
+          <w:p>
+            <w:pPr>
+              <w:pStyle w:val="Area"/>
+            </w:pPr>
+            <w:r>
+              <w:t>Infrastructure</w:t>
+            </w:r>
+          </w:p>
+          <w:p>
+            <w:pPr>
+              <w:pStyle w:val="AreaParagraph"/>
+            </w:pPr>
+            <w:r>
+              <w:t xml:space="preserve">Wrote or set up major infrastructure pieces - build system (MSBuild, psake, custom build system), CI servers (CCNet,TeamCity). </w:t>
+            </w:r>
+          </w:p>
+          <w:p>
+            <w:pPr>
+              <w:pStyle w:val="Area"/>
+            </w:pPr>
+            <w:r>
+              <w:t>Testing</w:t>
+            </w:r>
+          </w:p>
+          <w:p>
+            <w:pPr>
+              <w:pStyle w:val="AreaParagraph"/>
+            </w:pPr>
+            <w:r>
+              <w:t xml:space="preserve">Performed manual, semi-manual &amp; automated testing as was needed. </w:t>
+            </w:r>
+          </w:p>
+        </w:tc>
+      </w:tr>
+    </w:tbl>
+    <w:p>
+      <w:pPr>
         <w:pStyle w:val="Section"/>
       </w:pPr>
       <w:r>
+        <w:lastRenderedPageBreak/>
         <w:t>Open-Source Work</w:t>
       </w:r>
     </w:p>
@@ -603,12 +760,12 @@
         <w:pStyle w:val="NormalText"/>
       </w:pPr>
       <w:r>
-        <w:t xml:space="preserve">My only widely used </w:t>
-      </w:r>
-      <w:r>
-        <w:t>public project is a part of Boost testing framework responsible for running, collecting and displaying release and trunk test results for Boost - a set of free peer-reviewed portable C++ source libraries (</w:t>
-      </w:r>
-      <w:hyperlink r:id="rId10" w:history="1">
+        <w:t xml:space="preserve">My only widely used public project is a part of Boost testing framework responsible for running, collecting and displaying release and trunk test results for Boost </w:t>
+      </w:r>
+      <w:r>
+        <w:t>- a set of free peer-reviewed portable C++ source libraries (</w:t>
+      </w:r>
+      <w:hyperlink r:id="rId11" w:history="1">
         <w:r>
           <w:rPr>
             <w:rStyle w:val="Hyperlink"/>
@@ -622,6 +779,17 @@
     </w:p>
     <w:p>
       <w:pPr>
+        <w:pStyle w:val="NormalText"/>
+      </w:pPr>
+      <w:r>
+        <w:t>I am currently working on Jester - R</w:t>
+      </w:r>
+      <w:r>
+        <w:t xml:space="preserve">Spec style testing framework for Powershell. </w:t>
+      </w:r>
+    </w:p>
+    <w:p>
+      <w:pPr>
         <w:pStyle w:val="Section"/>
       </w:pPr>
       <w:r>
@@ -659,7 +827,7 @@
         <w:br/>
         <w:t xml:space="preserve">EMail: </w:t>
       </w:r>
-      <w:hyperlink r:id="rId11" w:history="1">
+      <w:hyperlink r:id="rId12" w:history="1">
         <w:r>
           <w:rPr>
             <w:rStyle w:val="Hyperlink"/>
@@ -690,7 +858,7 @@
         <w:br/>
         <w:t xml:space="preserve">EMail: </w:t>
       </w:r>
-      <w:hyperlink r:id="rId12" w:history="1">
+      <w:hyperlink r:id="rId13" w:history="1">
         <w:r>
           <w:rPr>
             <w:rStyle w:val="Hyperlink"/>
@@ -711,10 +879,7 @@
         <w:pStyle w:val="NormalText"/>
       </w:pPr>
       <w:r>
-        <w:t>Ilya Buchk</w:t>
-      </w:r>
-      <w:r>
-        <w:t>in, Senior Software Engineer</w:t>
+        <w:t>Ilya Buchkin, Senior Software Engineer</w:t>
       </w:r>
       <w:r>
         <w:br/>
@@ -724,7 +889,7 @@
         <w:br/>
         <w:t xml:space="preserve">EMail: </w:t>
       </w:r>
-      <w:hyperlink r:id="rId13" w:history="1">
+      <w:hyperlink r:id="rId14" w:history="1">
         <w:r>
           <w:rPr>
             <w:rStyle w:val="Hyperlink"/>
@@ -741,7 +906,7 @@
       </w:r>
     </w:p>
     <w:sectPr>
-      <w:footerReference w:type="default" r:id="rId14"/>
+      <w:footerReference w:type="default" r:id="rId15"/>
       <w:pgSz w:w="12240" w:h="15840"/>
       <w:pgMar w:top="1440" w:right="1440" w:bottom="1440" w:left="1440" w:header="0" w:footer="288" w:gutter="0"/>
       <w:cols w:space="720"/>
@@ -752,7 +917,7 @@
 </file>
 
 <file path=word/endnotes.xml><?xml version="1.0" encoding="utf-8"?>
-<w:endnotes xmlns:ve="http://schemas.openxmlformats.org/markup-compatibility/2006" xmlns:o="urn:schemas-microsoft-com:office:office" xmlns:r="http://schemas.openxmlformats.org/officeDocument/2006/relationships" xmlns:m="http://schemas.openxmlformats.org/officeDocument/2006/math" xmlns:v="urn:schemas-microsoft-com:vml" xmlns:wp="http://schemas.openxmlformats.org/drawingml/2006/wordprocessingDrawing" xmlns:w10="urn:schemas-microsoft-com:office:word" xmlns:w="http://schemas.openxmlformats.org/wordprocessingml/2006/main" xmlns:wne="http://schemas.microsoft.com/office/word/2006/wordml">
+<w:endnotes xmlns:wpc="http://schemas.microsoft.com/office/word/2010/wordprocessingCanvas" xmlns:mc="http://schemas.openxmlformats.org/markup-compatibility/2006" xmlns:o="urn:schemas-microsoft-com:office:office" xmlns:r="http://schemas.openxmlformats.org/officeDocument/2006/relationships" xmlns:m="http://schemas.openxmlformats.org/officeDocument/2006/math" xmlns:v="urn:schemas-microsoft-com:vml" xmlns:wp14="http://schemas.microsoft.com/office/word/2010/wordprocessingDrawing" xmlns:wp="http://schemas.openxmlformats.org/drawingml/2006/wordprocessingDrawing" xmlns:w10="urn:schemas-microsoft-com:office:word" xmlns:w="http://schemas.openxmlformats.org/wordprocessingml/2006/main" xmlns:w14="http://schemas.microsoft.com/office/word/2010/wordml" xmlns:wpg="http://schemas.microsoft.com/office/word/2010/wordprocessingGroup" xmlns:wpi="http://schemas.microsoft.com/office/word/2010/wordprocessingInk" xmlns:wne="http://schemas.microsoft.com/office/word/2006/wordml" xmlns:wps="http://schemas.microsoft.com/office/word/2010/wordprocessingShape" mc:Ignorable="w14 wp14">
   <w:endnote w:type="separator" w:id="-1">
     <w:p>
       <w:r>
@@ -771,7 +936,7 @@
 </file>
 
 <file path=word/footer1.xml><?xml version="1.0" encoding="utf-8"?>
-<w:ftr xmlns:ve="http://schemas.openxmlformats.org/markup-compatibility/2006" xmlns:o="urn:schemas-microsoft-com:office:office" xmlns:r="http://schemas.openxmlformats.org/officeDocument/2006/relationships" xmlns:m="http://schemas.openxmlformats.org/officeDocument/2006/math" xmlns:v="urn:schemas-microsoft-com:vml" xmlns:wp="http://schemas.openxmlformats.org/drawingml/2006/wordprocessingDrawing" xmlns:w10="urn:schemas-microsoft-com:office:word" xmlns:w="http://schemas.openxmlformats.org/wordprocessingml/2006/main" xmlns:wne="http://schemas.microsoft.com/office/word/2006/wordml">
+<w:ftr xmlns:wpc="http://schemas.microsoft.com/office/word/2010/wordprocessingCanvas" xmlns:mc="http://schemas.openxmlformats.org/markup-compatibility/2006" xmlns:o="urn:schemas-microsoft-com:office:office" xmlns:r="http://schemas.openxmlformats.org/officeDocument/2006/relationships" xmlns:m="http://schemas.openxmlformats.org/officeDocument/2006/math" xmlns:v="urn:schemas-microsoft-com:vml" xmlns:wp14="http://schemas.microsoft.com/office/word/2010/wordprocessingDrawing" xmlns:wp="http://schemas.openxmlformats.org/drawingml/2006/wordprocessingDrawing" xmlns:w10="urn:schemas-microsoft-com:office:word" xmlns:w="http://schemas.openxmlformats.org/wordprocessingml/2006/main" xmlns:w14="http://schemas.microsoft.com/office/word/2010/wordml" xmlns:wpg="http://schemas.microsoft.com/office/word/2010/wordprocessingGroup" xmlns:wpi="http://schemas.microsoft.com/office/word/2010/wordprocessingInk" xmlns:wne="http://schemas.microsoft.com/office/word/2006/wordml" xmlns:wps="http://schemas.microsoft.com/office/word/2010/wordprocessingShape" mc:Ignorable="w14 wp14">
   <w:p>
     <w:pPr>
       <w:pBdr>
@@ -802,7 +967,7 @@
 </file>
 
 <file path=word/footnotes.xml><?xml version="1.0" encoding="utf-8"?>
-<w:footnotes xmlns:ve="http://schemas.openxmlformats.org/markup-compatibility/2006" xmlns:o="urn:schemas-microsoft-com:office:office" xmlns:r="http://schemas.openxmlformats.org/officeDocument/2006/relationships" xmlns:m="http://schemas.openxmlformats.org/officeDocument/2006/math" xmlns:v="urn:schemas-microsoft-com:vml" xmlns:wp="http://schemas.openxmlformats.org/drawingml/2006/wordprocessingDrawing" xmlns:w10="urn:schemas-microsoft-com:office:word" xmlns:w="http://schemas.openxmlformats.org/wordprocessingml/2006/main" xmlns:wne="http://schemas.microsoft.com/office/word/2006/wordml">
+<w:footnotes xmlns:wpc="http://schemas.microsoft.com/office/word/2010/wordprocessingCanvas" xmlns:mc="http://schemas.openxmlformats.org/markup-compatibility/2006" xmlns:o="urn:schemas-microsoft-com:office:office" xmlns:r="http://schemas.openxmlformats.org/officeDocument/2006/relationships" xmlns:m="http://schemas.openxmlformats.org/officeDocument/2006/math" xmlns:v="urn:schemas-microsoft-com:vml" xmlns:wp14="http://schemas.microsoft.com/office/word/2010/wordprocessingDrawing" xmlns:wp="http://schemas.openxmlformats.org/drawingml/2006/wordprocessingDrawing" xmlns:w10="urn:schemas-microsoft-com:office:word" xmlns:w="http://schemas.openxmlformats.org/wordprocessingml/2006/main" xmlns:w14="http://schemas.microsoft.com/office/word/2010/wordml" xmlns:wpg="http://schemas.microsoft.com/office/word/2010/wordprocessingGroup" xmlns:wpi="http://schemas.microsoft.com/office/word/2010/wordprocessingInk" xmlns:wne="http://schemas.microsoft.com/office/word/2006/wordml" xmlns:wps="http://schemas.microsoft.com/office/word/2010/wordprocessingShape" mc:Ignorable="w14 wp14">
   <w:footnote w:type="separator" w:id="-1">
     <w:p>
       <w:r>
@@ -821,7 +986,7 @@
 </file>
 
 <file path=word/styles.xml><?xml version="1.0" encoding="utf-8"?>
-<w:styles xmlns:r="http://schemas.openxmlformats.org/officeDocument/2006/relationships" xmlns:w="http://schemas.openxmlformats.org/wordprocessingml/2006/main">
+<w:styles xmlns:mc="http://schemas.openxmlformats.org/markup-compatibility/2006" xmlns:r="http://schemas.openxmlformats.org/officeDocument/2006/relationships" xmlns:w="http://schemas.openxmlformats.org/wordprocessingml/2006/main" xmlns:w14="http://schemas.microsoft.com/office/word/2010/wordml" mc:Ignorable="w14">
   <w:docDefaults>
     <w:rPrDefault>
       <w:rPr>
@@ -985,7 +1150,6 @@
     <w:uiPriority w:val="99"/>
     <w:semiHidden/>
     <w:unhideWhenUsed/>
-    <w:qFormat/>
     <w:tblPr>
       <w:tblInd w:w="0" w:type="dxa"/>
       <w:tblCellMar>
@@ -1233,6 +1397,190 @@
     <w:rPr>
       <w:rFonts w:ascii="Segoe UI" w:hAnsi="Segoe UI" w:cs="Segoe UI"/>
     </w:rPr>
+  </w:style>
+</w:styles>
+</file>
+
+<file path=word/stylesWithEffects.xml><?xml version="1.0" encoding="utf-8"?>
+<w:styles xmlns:wpc="http://schemas.microsoft.com/office/word/2010/wordprocessingCanvas" xmlns:mc="http://schemas.openxmlformats.org/markup-compatibility/2006" xmlns:o="urn:schemas-microsoft-com:office:office" xmlns:r="http://schemas.openxmlformats.org/officeDocument/2006/relationships" xmlns:m="http://schemas.openxmlformats.org/officeDocument/2006/math" xmlns:v="urn:schemas-microsoft-com:vml" xmlns:wp14="http://schemas.microsoft.com/office/word/2010/wordprocessingDrawing" xmlns:wp="http://schemas.openxmlformats.org/drawingml/2006/wordprocessingDrawing" xmlns:w10="urn:schemas-microsoft-com:office:word" xmlns:w="http://schemas.openxmlformats.org/wordprocessingml/2006/main" xmlns:w14="http://schemas.microsoft.com/office/word/2010/wordml" xmlns:wpg="http://schemas.microsoft.com/office/word/2010/wordprocessingGroup" xmlns:wpi="http://schemas.microsoft.com/office/word/2010/wordprocessingInk" xmlns:wne="http://schemas.microsoft.com/office/word/2006/wordml" xmlns:wps="http://schemas.microsoft.com/office/word/2010/wordprocessingShape" mc:Ignorable="w14 wp14">
+  <w:docDefaults>
+    <w:rPrDefault>
+      <w:rPr>
+        <w:rFonts w:ascii="Times New Roman" w:eastAsia="Times New Roman" w:hAnsi="Times New Roman" w:cs="Times New Roman"/>
+        <w:lang w:val="en-US" w:eastAsia="en-US" w:bidi="ar-SA"/>
+      </w:rPr>
+    </w:rPrDefault>
+    <w:pPrDefault/>
+  </w:docDefaults>
+  <w:latentStyles w:defLockedState="0" w:defUIPriority="99" w:defSemiHidden="1" w:defUnhideWhenUsed="1" w:defQFormat="0" w:count="267">
+    <w:lsdException w:name="Normal" w:semiHidden="0" w:uiPriority="0" w:unhideWhenUsed="0" w:qFormat="1"/>
+    <w:lsdException w:name="heading 1" w:semiHidden="0" w:uiPriority="9" w:unhideWhenUsed="0" w:qFormat="1"/>
+    <w:lsdException w:name="heading 2" w:uiPriority="9" w:qFormat="1"/>
+    <w:lsdException w:name="heading 3" w:uiPriority="9" w:qFormat="1"/>
+    <w:lsdException w:name="heading 4" w:uiPriority="9" w:qFormat="1"/>
+    <w:lsdException w:name="heading 5" w:uiPriority="9" w:qFormat="1"/>
+    <w:lsdException w:name="heading 6" w:uiPriority="9" w:qFormat="1"/>
+    <w:lsdException w:name="heading 7" w:uiPriority="9" w:qFormat="1"/>
+    <w:lsdException w:name="heading 8" w:uiPriority="9" w:qFormat="1"/>
+    <w:lsdException w:name="heading 9" w:uiPriority="9" w:qFormat="1"/>
+    <w:lsdException w:name="toc 1" w:uiPriority="39"/>
+    <w:lsdException w:name="toc 2" w:uiPriority="39"/>
+    <w:lsdException w:name="toc 3" w:uiPriority="39"/>
+    <w:lsdException w:name="toc 4" w:uiPriority="39"/>
+    <w:lsdException w:name="toc 5" w:uiPriority="39"/>
+    <w:lsdException w:name="toc 6" w:uiPriority="39"/>
+    <w:lsdException w:name="toc 7" w:uiPriority="39"/>
+    <w:lsdException w:name="toc 8" w:uiPriority="39"/>
+    <w:lsdException w:name="toc 9" w:uiPriority="39"/>
+    <w:lsdException w:name="caption" w:uiPriority="35" w:qFormat="1"/>
+    <w:lsdException w:name="Title" w:semiHidden="0" w:uiPriority="10" w:unhideWhenUsed="0" w:qFormat="1"/>
+    <w:lsdException w:name="Default Paragraph Font" w:uiPriority="1"/>
+    <w:lsdException w:name="Subtitle" w:semiHidden="0" w:uiPriority="11" w:unhideWhenUsed="0" w:qFormat="1"/>
+    <w:lsdException w:name="Strong" w:semiHidden="0" w:uiPriority="22" w:unhideWhenUsed="0" w:qFormat="1"/>
+    <w:lsdException w:name="Emphasis" w:semiHidden="0" w:uiPriority="20" w:unhideWhenUsed="0" w:qFormat="1"/>
+    <w:lsdException w:name="Table Grid" w:semiHidden="0" w:uiPriority="59" w:unhideWhenUsed="0"/>
+    <w:lsdException w:name="Placeholder Text" w:unhideWhenUsed="0"/>
+    <w:lsdException w:name="No Spacing" w:semiHidden="0" w:uiPriority="1" w:unhideWhenUsed="0" w:qFormat="1"/>
+    <w:lsdException w:name="Light Shading" w:semiHidden="0" w:uiPriority="60" w:unhideWhenUsed="0"/>
+    <w:lsdException w:name="Light List" w:semiHidden="0" w:uiPriority="61" w:unhideWhenUsed="0"/>
+    <w:lsdException w:name="Light Grid" w:semiHidden="0" w:uiPriority="62" w:unhideWhenUsed="0"/>
+    <w:lsdException w:name="Medium Shading 1" w:semiHidden="0" w:uiPriority="63" w:unhideWhenUsed="0"/>
+    <w:lsdException w:name="Medium Shading 2" w:semiHidden="0" w:uiPriority="64" w:unhideWhenUsed="0"/>
+    <w:lsdException w:name="Medium List 1" w:semiHidden="0" w:uiPriority="65" w:unhideWhenUsed="0"/>
+    <w:lsdException w:name="Medium List 2" w:semiHidden="0" w:uiPriority="66" w:unhideWhenUsed="0"/>
+    <w:lsdException w:name="Medium Grid 1" w:semiHidden="0" w:uiPriority="67" w:unhideWhenUsed="0"/>
+    <w:lsdException w:name="Medium Grid 2" w:semiHidden="0" w:uiPriority="68" w:unhideWhenUsed="0"/>
+    <w:lsdException w:name="Medium Grid 3" w:semiHidden="0" w:uiPriority="69" w:unhideWhenUsed="0"/>
+    <w:lsdException w:name="Dark List" w:semiHidden="0" w:uiPriority="70" w:unhideWhenUsed="0"/>
+    <w:lsdException w:name="Colorful Shading" w:semiHidden="0" w:uiPriority="71" w:unhideWhenUsed="0"/>
+    <w:lsdException w:name="Colorful List" w:semiHidden="0" w:uiPriority="72" w:unhideWhenUsed="0"/>
+    <w:lsdException w:name="Colorful Grid" w:semiHidden="0" w:uiPriority="73" w:unhideWhenUsed="0"/>
+    <w:lsdException w:name="Light Shading Accent 1" w:semiHidden="0" w:uiPriority="60" w:unhideWhenUsed="0"/>
+    <w:lsdException w:name="Light List Accent 1" w:semiHidden="0" w:uiPriority="61" w:unhideWhenUsed="0"/>
+    <w:lsdException w:name="Light Grid Accent 1" w:semiHidden="0" w:uiPriority="62" w:unhideWhenUsed="0"/>
+    <w:lsdException w:name="Medium Shading 1 Accent 1" w:semiHidden="0" w:uiPriority="63" w:unhideWhenUsed="0"/>
+    <w:lsdException w:name="Medium Shading 2 Accent 1" w:semiHidden="0" w:uiPriority="64" w:unhideWhenUsed="0"/>
+    <w:lsdException w:name="Medium List 1 Accent 1" w:semiHidden="0" w:uiPriority="65" w:unhideWhenUsed="0"/>
+    <w:lsdException w:name="Revision" w:unhideWhenUsed="0"/>
+    <w:lsdException w:name="List Paragraph" w:semiHidden="0" w:uiPriority="34" w:unhideWhenUsed="0" w:qFormat="1"/>
+    <w:lsdException w:name="Quote" w:semiHidden="0" w:uiPriority="29" w:unhideWhenUsed="0" w:qFormat="1"/>
+    <w:lsdException w:name="Intense Quote" w:semiHidden="0" w:uiPriority="30" w:unhideWhenUsed="0" w:qFormat="1"/>
+    <w:lsdException w:name="Medium List 2 Accent 1" w:semiHidden="0" w:uiPriority="66" w:unhideWhenUsed="0"/>
+    <w:lsdException w:name="Medium Grid 1 Accent 1" w:semiHidden="0" w:uiPriority="67" w:unhideWhenUsed="0"/>
+    <w:lsdException w:name="Medium Grid 2 Accent 1" w:semiHidden="0" w:uiPriority="68" w:unhideWhenUsed="0"/>
+    <w:lsdException w:name="Medium Grid 3 Accent 1" w:semiHidden="0" w:uiPriority="69" w:unhideWhenUsed="0"/>
+    <w:lsdException w:name="Dark List Accent 1" w:semiHidden="0" w:uiPriority="70" w:unhideWhenUsed="0"/>
+    <w:lsdException w:name="Colorful Shading Accent 1" w:semiHidden="0" w:uiPriority="71" w:unhideWhenUsed="0"/>
+    <w:lsdException w:name="Colorful List Accent 1" w:semiHidden="0" w:uiPriority="72" w:unhideWhenUsed="0"/>
+    <w:lsdException w:name="Colorful Grid Accent 1" w:semiHidden="0" w:uiPriority="73" w:unhideWhenUsed="0"/>
+    <w:lsdException w:name="Light Shading Accent 2" w:semiHidden="0" w:uiPriority="60" w:unhideWhenUsed="0"/>
+    <w:lsdException w:name="Light List Accent 2" w:semiHidden="0" w:uiPriority="61" w:unhideWhenUsed="0"/>
+    <w:lsdException w:name="Light Grid Accent 2" w:semiHidden="0" w:uiPriority="62" w:unhideWhenUsed="0"/>
+    <w:lsdException w:name="Medium Shading 1 Accent 2" w:semiHidden="0" w:uiPriority="63" w:unhideWhenUsed="0"/>
+    <w:lsdException w:name="Medium Shading 2 Accent 2" w:semiHidden="0" w:uiPriority="64" w:unhideWhenUsed="0"/>
+    <w:lsdException w:name="Medium List 1 Accent 2" w:semiHidden="0" w:uiPriority="65" w:unhideWhenUsed="0"/>
+    <w:lsdException w:name="Medium List 2 Accent 2" w:semiHidden="0" w:uiPriority="66" w:unhideWhenUsed="0"/>
+    <w:lsdException w:name="Medium Grid 1 Accent 2" w:semiHidden="0" w:uiPriority="67" w:unhideWhenUsed="0"/>
+    <w:lsdException w:name="Medium Grid 2 Accent 2" w:semiHidden="0" w:uiPriority="68" w:unhideWhenUsed="0"/>
+    <w:lsdException w:name="Medium Grid 3 Accent 2" w:semiHidden="0" w:uiPriority="69" w:unhideWhenUsed="0"/>
+    <w:lsdException w:name="Dark List Accent 2" w:semiHidden="0" w:uiPriority="70" w:unhideWhenUsed="0"/>
+    <w:lsdException w:name="Colorful Shading Accent 2" w:semiHidden="0" w:uiPriority="71" w:unhideWhenUsed="0"/>
+    <w:lsdException w:name="Colorful List Accent 2" w:semiHidden="0" w:uiPriority="72" w:unhideWhenUsed="0"/>
+    <w:lsdException w:name="Colorful Grid Accent 2" w:semiHidden="0" w:uiPriority="73" w:unhideWhenUsed="0"/>
+    <w:lsdException w:name="Light Shading Accent 3" w:semiHidden="0" w:uiPriority="60" w:unhideWhenUsed="0"/>
+    <w:lsdException w:name="Light List Accent 3" w:semiHidden="0" w:uiPriority="61" w:unhideWhenUsed="0"/>
+    <w:lsdException w:name="Light Grid Accent 3" w:semiHidden="0" w:uiPriority="62" w:unhideWhenUsed="0"/>
+    <w:lsdException w:name="Medium Shading 1 Accent 3" w:semiHidden="0" w:uiPriority="63" w:unhideWhenUsed="0"/>
+    <w:lsdException w:name="Medium Shading 2 Accent 3" w:semiHidden="0" w:uiPriority="64" w:unhideWhenUsed="0"/>
+    <w:lsdException w:name="Medium List 1 Accent 3" w:semiHidden="0" w:uiPriority="65" w:unhideWhenUsed="0"/>
+    <w:lsdException w:name="Medium List 2 Accent 3" w:semiHidden="0" w:uiPriority="66" w:unhideWhenUsed="0"/>
+    <w:lsdException w:name="Medium Grid 1 Accent 3" w:semiHidden="0" w:uiPriority="67" w:unhideWhenUsed="0"/>
+    <w:lsdException w:name="Medium Grid 2 Accent 3" w:semiHidden="0" w:uiPriority="68" w:unhideWhenUsed="0"/>
+    <w:lsdException w:name="Medium Grid 3 Accent 3" w:semiHidden="0" w:uiPriority="69" w:unhideWhenUsed="0"/>
+    <w:lsdException w:name="Dark List Accent 3" w:semiHidden="0" w:uiPriority="70" w:unhideWhenUsed="0"/>
+    <w:lsdException w:name="Colorful Shading Accent 3" w:semiHidden="0" w:uiPriority="71" w:unhideWhenUsed="0"/>
+    <w:lsdException w:name="Colorful List Accent 3" w:semiHidden="0" w:uiPriority="72" w:unhideWhenUsed="0"/>
+    <w:lsdException w:name="Colorful Grid Accent 3" w:semiHidden="0" w:uiPriority="73" w:unhideWhenUsed="0"/>
+    <w:lsdException w:name="Light Shading Accent 4" w:semiHidden="0" w:uiPriority="60" w:unhideWhenUsed="0"/>
+    <w:lsdException w:name="Light List Accent 4" w:semiHidden="0" w:uiPriority="61" w:unhideWhenUsed="0"/>
+    <w:lsdException w:name="Light Grid Accent 4" w:semiHidden="0" w:uiPriority="62" w:unhideWhenUsed="0"/>
+    <w:lsdException w:name="Medium Shading 1 Accent 4" w:semiHidden="0" w:uiPriority="63" w:unhideWhenUsed="0"/>
+    <w:lsdException w:name="Medium Shading 2 Accent 4" w:semiHidden="0" w:uiPriority="64" w:unhideWhenUsed="0"/>
+    <w:lsdException w:name="Medium List 1 Accent 4" w:semiHidden="0" w:uiPriority="65" w:unhideWhenUsed="0"/>
+    <w:lsdException w:name="Medium List 2 Accent 4" w:semiHidden="0" w:uiPriority="66" w:unhideWhenUsed="0"/>
+    <w:lsdException w:name="Medium Grid 1 Accent 4" w:semiHidden="0" w:uiPriority="67" w:unhideWhenUsed="0"/>
+    <w:lsdException w:name="Medium Grid 2 Accent 4" w:semiHidden="0" w:uiPriority="68" w:unhideWhenUsed="0"/>
+    <w:lsdException w:name="Medium Grid 3 Accent 4" w:semiHidden="0" w:uiPriority="69" w:unhideWhenUsed="0"/>
+    <w:lsdException w:name="Dark List Accent 4" w:semiHidden="0" w:uiPriority="70" w:unhideWhenUsed="0"/>
+    <w:lsdException w:name="Colorful Shading Accent 4" w:semiHidden="0" w:uiPriority="71" w:unhideWhenUsed="0"/>
+    <w:lsdException w:name="Colorful List Accent 4" w:semiHidden="0" w:uiPriority="72" w:unhideWhenUsed="0"/>
+    <w:lsdException w:name="Colorful Grid Accent 4" w:semiHidden="0" w:uiPriority="73" w:unhideWhenUsed="0"/>
+    <w:lsdException w:name="Light Shading Accent 5" w:semiHidden="0" w:uiPriority="60" w:unhideWhenUsed="0"/>
+    <w:lsdException w:name="Light List Accent 5" w:semiHidden="0" w:uiPriority="61" w:unhideWhenUsed="0"/>
+    <w:lsdException w:name="Light Grid Accent 5" w:semiHidden="0" w:uiPriority="62" w:unhideWhenUsed="0"/>
+    <w:lsdException w:name="Medium Shading 1 Accent 5" w:semiHidden="0" w:uiPriority="63" w:unhideWhenUsed="0"/>
+    <w:lsdException w:name="Medium Shading 2 Accent 5" w:semiHidden="0" w:uiPriority="64" w:unhideWhenUsed="0"/>
+    <w:lsdException w:name="Medium List 1 Accent 5" w:semiHidden="0" w:uiPriority="65" w:unhideWhenUsed="0"/>
+    <w:lsdException w:name="Medium List 2 Accent 5" w:semiHidden="0" w:uiPriority="66" w:unhideWhenUsed="0"/>
+    <w:lsdException w:name="Medium Grid 1 Accent 5" w:semiHidden="0" w:uiPriority="67" w:unhideWhenUsed="0"/>
+    <w:lsdException w:name="Medium Grid 2 Accent 5" w:semiHidden="0" w:uiPriority="68" w:unhideWhenUsed="0"/>
+    <w:lsdException w:name="Medium Grid 3 Accent 5" w:semiHidden="0" w:uiPriority="69" w:unhideWhenUsed="0"/>
+    <w:lsdException w:name="Dark List Accent 5" w:semiHidden="0" w:uiPriority="70" w:unhideWhenUsed="0"/>
+    <w:lsdException w:name="Colorful Shading Accent 5" w:semiHidden="0" w:uiPriority="71" w:unhideWhenUsed="0"/>
+    <w:lsdException w:name="Colorful List Accent 5" w:semiHidden="0" w:uiPriority="72" w:unhideWhenUsed="0"/>
+    <w:lsdException w:name="Colorful Grid Accent 5" w:semiHidden="0" w:uiPriority="73" w:unhideWhenUsed="0"/>
+    <w:lsdException w:name="Light Shading Accent 6" w:semiHidden="0" w:uiPriority="60" w:unhideWhenUsed="0"/>
+    <w:lsdException w:name="Light List Accent 6" w:semiHidden="0" w:uiPriority="61" w:unhideWhenUsed="0"/>
+    <w:lsdException w:name="Light Grid Accent 6" w:semiHidden="0" w:uiPriority="62" w:unhideWhenUsed="0"/>
+    <w:lsdException w:name="Medium Shading 1 Accent 6" w:semiHidden="0" w:uiPriority="63" w:unhideWhenUsed="0"/>
+    <w:lsdException w:name="Medium Shading 2 Accent 6" w:semiHidden="0" w:uiPriority="64" w:unhideWhenUsed="0"/>
+    <w:lsdException w:name="Medium List 1 Accent 6" w:semiHidden="0" w:uiPriority="65" w:unhideWhenUsed="0"/>
+    <w:lsdException w:name="Medium List 2 Accent 6" w:semiHidden="0" w:uiPriority="66" w:unhideWhenUsed="0"/>
+    <w:lsdException w:name="Medium Grid 1 Accent 6" w:semiHidden="0" w:uiPriority="67" w:unhideWhenUsed="0"/>
+    <w:lsdException w:name="Medium Grid 2 Accent 6" w:semiHidden="0" w:uiPriority="68" w:unhideWhenUsed="0"/>
+    <w:lsdException w:name="Medium Grid 3 Accent 6" w:semiHidden="0" w:uiPriority="69" w:unhideWhenUsed="0"/>
+    <w:lsdException w:name="Dark List Accent 6" w:semiHidden="0" w:uiPriority="70" w:unhideWhenUsed="0"/>
+    <w:lsdException w:name="Colorful Shading Accent 6" w:semiHidden="0" w:uiPriority="71" w:unhideWhenUsed="0"/>
+    <w:lsdException w:name="Colorful List Accent 6" w:semiHidden="0" w:uiPriority="72" w:unhideWhenUsed="0"/>
+    <w:lsdException w:name="Colorful Grid Accent 6" w:semiHidden="0" w:uiPriority="73" w:unhideWhenUsed="0"/>
+    <w:lsdException w:name="Subtle Emphasis" w:semiHidden="0" w:uiPriority="19" w:unhideWhenUsed="0" w:qFormat="1"/>
+    <w:lsdException w:name="Intense Emphasis" w:semiHidden="0" w:uiPriority="21" w:unhideWhenUsed="0" w:qFormat="1"/>
+    <w:lsdException w:name="Subtle Reference" w:semiHidden="0" w:uiPriority="31" w:unhideWhenUsed="0" w:qFormat="1"/>
+    <w:lsdException w:name="Intense Reference" w:semiHidden="0" w:uiPriority="32" w:unhideWhenUsed="0" w:qFormat="1"/>
+    <w:lsdException w:name="Book Title" w:semiHidden="0" w:uiPriority="33" w:unhideWhenUsed="0" w:qFormat="1"/>
+    <w:lsdException w:name="Bibliography" w:uiPriority="37"/>
+    <w:lsdException w:name="TOC Heading" w:uiPriority="39" w:qFormat="1"/>
+  </w:latentStyles>
+  <w:style w:type="paragraph" w:default="1" w:styleId="Normal">
+    <w:name w:val="Normal"/>
+    <w:qFormat/>
+  </w:style>
+  <w:style w:type="character" w:default="1" w:styleId="DefaultParagraphFont">
+    <w:name w:val="Default Paragraph Font"/>
+    <w:uiPriority w:val="1"/>
+    <w:semiHidden/>
+    <w:unhideWhenUsed/>
+  </w:style>
+  <w:style w:type="table" w:default="1" w:styleId="TableNormal">
+    <w:name w:val="Normal Table"/>
+    <w:uiPriority w:val="99"/>
+    <w:semiHidden/>
+    <w:unhideWhenUsed/>
+    <w:tblPr>
+      <w:tblInd w:w="0" w:type="dxa"/>
+      <w:tblCellMar>
+        <w:top w:w="0" w:type="dxa"/>
+        <w:left w:w="108" w:type="dxa"/>
+        <w:bottom w:w="0" w:type="dxa"/>
+        <w:right w:w="108" w:type="dxa"/>
+      </w:tblCellMar>
+    </w:tblPr>
+  </w:style>
+  <w:style w:type="numbering" w:default="1" w:styleId="NoList">
+    <w:name w:val="No List"/>
+    <w:uiPriority w:val="99"/>
+    <w:semiHidden/>
+    <w:unhideWhenUsed/>
   </w:style>
 </w:styles>
 </file>
@@ -1312,6 +1660,7 @@
         <a:font script="Mong" typeface="Mongolian Baiti"/>
         <a:font script="Viet" typeface="Times New Roman"/>
         <a:font script="Uigh" typeface="Microsoft Uighur"/>
+        <a:font script="Geor" typeface="Sylfaen"/>
       </a:majorFont>
       <a:minorFont>
         <a:latin typeface="Calibri"/>
@@ -1346,6 +1695,7 @@
         <a:font script="Mong" typeface="Mongolian Baiti"/>
         <a:font script="Viet" typeface="Arial"/>
         <a:font script="Uigh" typeface="Microsoft Uighur"/>
+        <a:font script="Geor" typeface="Sylfaen"/>
       </a:minorFont>
     </a:fontScheme>
     <a:fmtScheme name="Office">

</xml_diff>

<commit_message>
Added reference to Jester on GitHub
</commit_message>
<xml_diff>
--- a/bin/Resume.docx
+++ b/bin/Resume.docx
@@ -782,10 +782,18 @@
         <w:pStyle w:val="NormalText"/>
       </w:pPr>
       <w:r>
-        <w:t>I am currently working on Jester - R</w:t>
-      </w:r>
-      <w:r>
-        <w:t xml:space="preserve">Spec style testing framework for PowerShell. </w:t>
+        <w:t>I am currently working on Jester(</w:t>
+      </w:r>
+      <w:hyperlink r:id="rId12" w:history="1">
+        <w:r>
+          <w:rPr>
+            <w:rStyle w:val="Hyperlink"/>
+          </w:rPr>
+          <w:t>https://github.com/mbergal/Jester</w:t>
+        </w:r>
+      </w:hyperlink>
+      <w:r>
+        <w:t xml:space="preserve">) - RSpec style testing framework for PowerShell. </w:t>
       </w:r>
     </w:p>
     <w:p>
@@ -825,9 +833,11 @@
       </w:r>
       <w:r>
         <w:br/>
+      </w:r>
+      <w:r>
         <w:t xml:space="preserve">EMail: </w:t>
       </w:r>
-      <w:hyperlink r:id="rId12" w:history="1">
+      <w:hyperlink r:id="rId13" w:history="1">
         <w:r>
           <w:rPr>
             <w:rStyle w:val="Hyperlink"/>
@@ -861,7 +871,7 @@
         <w:br/>
         <w:t xml:space="preserve">EMail: </w:t>
       </w:r>
-      <w:hyperlink r:id="rId13" w:history="1">
+      <w:hyperlink r:id="rId14" w:history="1">
         <w:r>
           <w:rPr>
             <w:rStyle w:val="Hyperlink"/>
@@ -871,7 +881,10 @@
       </w:hyperlink>
       <w:r>
         <w:br/>
-        <w:t>319-3844297</w:t>
+        <w:t>319-384429</w:t>
+      </w:r>
+      <w:r>
+        <w:t>7</w:t>
       </w:r>
       <w:r>
         <w:br/>
@@ -892,7 +905,7 @@
         <w:br/>
         <w:t xml:space="preserve">EMail: </w:t>
       </w:r>
-      <w:hyperlink r:id="rId14" w:history="1">
+      <w:hyperlink r:id="rId15" w:history="1">
         <w:r>
           <w:rPr>
             <w:rStyle w:val="Hyperlink"/>
@@ -909,7 +922,7 @@
       </w:r>
     </w:p>
     <w:sectPr>
-      <w:footerReference w:type="default" r:id="rId15"/>
+      <w:footerReference w:type="default" r:id="rId16"/>
       <w:pgSz w:w="12240" w:h="15840"/>
       <w:pgMar w:top="1440" w:right="1440" w:bottom="1440" w:left="1440" w:header="0" w:footer="288" w:gutter="0"/>
       <w:cols w:space="720"/>

</xml_diff>

<commit_message>
Updated skills and references
</commit_message>
<xml_diff>
--- a/bin/Resume.docx
+++ b/bin/Resume.docx
@@ -1,10 +1,11 @@
 
 <file path=word/document.xml><?xml version="1.0" encoding="utf-8"?>
-<w:document xmlns:wpc="http://schemas.microsoft.com/office/word/2010/wordprocessingCanvas" xmlns:mc="http://schemas.openxmlformats.org/markup-compatibility/2006" xmlns:o="urn:schemas-microsoft-com:office:office" xmlns:r="http://schemas.openxmlformats.org/officeDocument/2006/relationships" xmlns:m="http://schemas.openxmlformats.org/officeDocument/2006/math" xmlns:v="urn:schemas-microsoft-com:vml" xmlns:wp14="http://schemas.microsoft.com/office/word/2010/wordprocessingDrawing" xmlns:wp="http://schemas.openxmlformats.org/drawingml/2006/wordprocessingDrawing" xmlns:w10="urn:schemas-microsoft-com:office:word" xmlns:w="http://schemas.openxmlformats.org/wordprocessingml/2006/main" xmlns:w14="http://schemas.microsoft.com/office/word/2010/wordml" xmlns:wpg="http://schemas.microsoft.com/office/word/2010/wordprocessingGroup" xmlns:wpi="http://schemas.microsoft.com/office/word/2010/wordprocessingInk" xmlns:wne="http://schemas.microsoft.com/office/word/2006/wordml" xmlns:wps="http://schemas.microsoft.com/office/word/2010/wordprocessingShape" mc:Ignorable="w14 wp14">
+<w:document xmlns:wpc="http://schemas.microsoft.com/office/word/2010/wordprocessingCanvas" xmlns:mc="http://schemas.openxmlformats.org/markup-compatibility/2006" xmlns:o="urn:schemas-microsoft-com:office:office" xmlns:r="http://schemas.openxmlformats.org/officeDocument/2006/relationships" xmlns:m="http://schemas.openxmlformats.org/officeDocument/2006/math" xmlns:v="urn:schemas-microsoft-com:vml" xmlns:wp14="http://schemas.microsoft.com/office/word/2010/wordprocessingDrawing" xmlns:wp="http://schemas.openxmlformats.org/drawingml/2006/wordprocessingDrawing" xmlns:w10="urn:schemas-microsoft-com:office:word" xmlns:w="http://schemas.openxmlformats.org/wordprocessingml/2006/main" xmlns:w14="http://schemas.microsoft.com/office/word/2010/wordml" xmlns:w15="http://schemas.microsoft.com/office/word/2012/wordml" xmlns:wpg="http://schemas.microsoft.com/office/word/2010/wordprocessingGroup" xmlns:wpi="http://schemas.microsoft.com/office/word/2010/wordprocessingInk" xmlns:wne="http://schemas.microsoft.com/office/word/2006/wordml" xmlns:wps="http://schemas.microsoft.com/office/word/2010/wordprocessingShape" mc:Ignorable="w14 w15 wp14">
   <w:body>
     <w:tbl>
       <w:tblPr>
         <w:tblW w:w="5000" w:type="pct"/>
+        <w:tblInd w:w="10" w:type="dxa"/>
         <w:tblCellMar>
           <w:left w:w="10" w:type="dxa"/>
           <w:right w:w="10" w:type="dxa"/>
@@ -53,7 +54,7 @@
             <w:r>
               <w:br/>
             </w:r>
-            <w:hyperlink r:id="rId7" w:history="1">
+            <w:hyperlink r:id="rId6" w:history="1">
               <w:r>
                 <w:rPr>
                   <w:rStyle w:val="Hyperlink"/>
@@ -68,7 +69,7 @@
             <w:r>
               <w:br/>
             </w:r>
-            <w:hyperlink r:id="rId8" w:history="1">
+            <w:hyperlink r:id="rId7" w:history="1">
               <w:r>
                 <w:rPr>
                   <w:rStyle w:val="Hyperlink"/>
@@ -138,7 +139,7 @@
           <w:b/>
           <w:color w:val="000000"/>
         </w:rPr>
-        <w:t>C#, SQL, JavaScript, HTML, CSS + Less, XML+XSLT 1.0, PowerShell 2.0.</w:t>
+        <w:t>C#, F#, Python, ColdFusion :(, SQL, JavaScript, HTML, CSS + Less, XML+XSLT 1.0, PowerShell 4.0.</w:t>
       </w:r>
     </w:p>
     <w:p>
@@ -161,7 +162,7 @@
           <w:b/>
           <w:color w:val="000000"/>
         </w:rPr>
-        <w:t>OOD/OOP, SOLID, RDBMS, ORM, TDD, BDD.</w:t>
+        <w:t>OOD/OOP, SOLID, RDBMS, ORM, TDD, Tactical DDD.</w:t>
       </w:r>
     </w:p>
     <w:p>
@@ -192,7 +193,7 @@
           <w:b/>
           <w:color w:val="000000"/>
         </w:rPr>
-        <w:t>.NET 1.1-4.0, Castle, NHibernate, Entity Framework Model and Code First, ADO.NET, A</w:t>
+        <w:t>.NET 1.1-4.5, Castle, NHibernate, Entity Framew</w:t>
       </w:r>
       <w:r>
         <w:rPr>
@@ -200,7 +201,7 @@
           <w:b/>
           <w:color w:val="000000"/>
         </w:rPr>
-        <w:t>SP.NET MVC and WebForms, Silverlight, WCF, LINQ, TPL, NUnit, Moq.</w:t>
+        <w:t>ork Model and Code First, ADO.NET, ASP.NET MVC and WebForms, ASP.NET WebApi 2.0, WCF, LINQ, TPL, NUnit, Moq.</w:t>
       </w:r>
     </w:p>
     <w:p>
@@ -221,7 +222,7 @@
           <w:b/>
           <w:color w:val="000000"/>
         </w:rPr>
-        <w:t>HTML, JavaScript, jQuery, Bootstrap, CSS + Less, Knockout.js, JSON/JSONP, Jasmine.</w:t>
+        <w:t>HTML, JavaScript, jQuery, Bootstrap, CSS + Less, Knockout.js, Angular, JSON/JSONP, Jasmine.</w:t>
       </w:r>
     </w:p>
     <w:p>
@@ -244,30 +245,15 @@
           <w:b/>
           <w:color w:val="000000"/>
         </w:rPr>
-        <w:t>SQL Server 2005/2008/R2, T-SQL, SQL Server Reporting Services.</w:t>
-      </w:r>
-    </w:p>
-    <w:p>
-      <w:pPr>
-        <w:pStyle w:val="Topic"/>
-        <w:ind w:left="360"/>
-        <w:outlineLvl w:val="1"/>
-      </w:pPr>
-      <w:r>
-        <w:t>Version Control Systems</w:t>
-      </w:r>
-    </w:p>
-    <w:p>
-      <w:pPr>
-        <w:ind w:left="720"/>
-      </w:pPr>
+        <w:t>SQL Server 2005/2008/2012, Oracle 11g, T-SQL,</w:t>
+      </w:r>
       <w:r>
         <w:rPr>
           <w:rFonts w:ascii="Segoe UI" w:hAnsi="Segoe UI" w:cs="Segoe UI"/>
           <w:b/>
           <w:color w:val="000000"/>
         </w:rPr>
-        <w:t>Mercurial, Git, Perforce, SourceSafe :(.</w:t>
+        <w:t xml:space="preserve"> PL/SQL, SQL Server Reporting Services.</w:t>
       </w:r>
     </w:p>
     <w:p>
@@ -277,7 +263,7 @@
         <w:outlineLvl w:val="1"/>
       </w:pPr>
       <w:r>
-        <w:t>Tools</w:t>
+        <w:t>Version Control Systems</w:t>
       </w:r>
     </w:p>
     <w:p>
@@ -290,7 +276,30 @@
           <w:b/>
           <w:color w:val="000000"/>
         </w:rPr>
-        <w:t>Visual Studio 2008/2010, Resharper, Reflector, Web Storm, PyCharm, RubyMine, Eclipse, Eclipse+Pydev, CruiseControl.NET, TeamCity, YouTrack, Zabbix.</w:t>
+        <w:t>Mercurial, Git, Perforce.</w:t>
+      </w:r>
+    </w:p>
+    <w:p>
+      <w:pPr>
+        <w:pStyle w:val="Topic"/>
+        <w:ind w:left="360"/>
+        <w:outlineLvl w:val="1"/>
+      </w:pPr>
+      <w:r>
+        <w:t>Tools</w:t>
+      </w:r>
+    </w:p>
+    <w:p>
+      <w:pPr>
+        <w:ind w:left="720"/>
+      </w:pPr>
+      <w:r>
+        <w:rPr>
+          <w:rFonts w:ascii="Segoe UI" w:hAnsi="Segoe UI" w:cs="Segoe UI"/>
+          <w:b/>
+          <w:color w:val="000000"/>
+        </w:rPr>
+        <w:t>Visual Studio, Resharper, WebStorm, PyCharm, RubyMine, TeamCity, Jira, YouTrack, Zabbix.</w:t>
       </w:r>
     </w:p>
     <w:p>
@@ -316,13 +325,10 @@
           <w:b/>
         </w:rPr>
         <w:br/>
-        <w:t>Application Developer</w:t>
-      </w:r>
-      <w:r>
-        <w:t>, University o</w:t>
-      </w:r>
-      <w:r>
-        <w:t>f Iowa, Iowa City, IA</w:t>
+        <w:t>Senior Application Developer</w:t>
+      </w:r>
+      <w:r>
+        <w:t>, University of Iowa, Iowa City, IA</w:t>
       </w:r>
     </w:p>
     <w:p>
@@ -381,10 +387,11 @@
               <w:pStyle w:val="AreaParagraph"/>
             </w:pPr>
             <w:r>
-              <w:t>Wrote initial specs, made UI wirefra</w:t>
-            </w:r>
-            <w:r>
-              <w:t>mes and project estimates.</w:t>
+              <w:lastRenderedPageBreak/>
+              <w:t>Wrote initial specs, m</w:t>
+            </w:r>
+            <w:r>
+              <w:t>ade UI wireframes and project estimates.</w:t>
             </w:r>
           </w:p>
           <w:p>
@@ -392,7 +399,6 @@
               <w:pStyle w:val="Area"/>
             </w:pPr>
             <w:r>
-              <w:lastRenderedPageBreak/>
               <w:t>Implementation</w:t>
             </w:r>
           </w:p>
@@ -409,10 +415,13 @@
               <w:pStyle w:val="AreaParagraph"/>
             </w:pPr>
             <w:r>
-              <w:t>Implemented back-ends using C#, LINQ for SQL, EF 4.0 SQL Server and PowerShell. Used TDD and NUnit for writing BDD-style unit and integration tests. Most of the projects had rich domain models, commands, queries and domain services with unit of work used f</w:t>
-            </w:r>
-            <w:r>
-              <w:t>or transaction/persistence. Systems were decomposed using SOLID principles and composed with inversion of control container (Castle Windsor).</w:t>
+              <w:t>Implemented back-ends using C#, LINQ for SQL</w:t>
+            </w:r>
+            <w:r>
+              <w:t>, EF 4.0 SQL Server and PowerShell. Used TDD and NUnit for writing BDD-style unit and integration tests. Most of the projects had rich domain models, commands, queries and domain services with unit of work used for transaction/persistence. Systems were dec</w:t>
+            </w:r>
+            <w:r>
+              <w:t>omposed using SOLID principles and composed with inversion of control container (Castle Windsor).</w:t>
             </w:r>
           </w:p>
           <w:p>
@@ -428,10 +437,10 @@
               <w:pStyle w:val="AreaParagraph"/>
             </w:pPr>
             <w:r>
-              <w:t>Implemented shared between projects libr</w:t>
-            </w:r>
-            <w:r>
-              <w:t>ary of components to codify best practices (for front-end as well as for back-end).</w:t>
+              <w:t>Implemented shared between projects library of components to codify best practices (</w:t>
+            </w:r>
+            <w:r>
+              <w:t>for front-end as well as for back-end).</w:t>
             </w:r>
           </w:p>
           <w:p>
@@ -455,10 +464,10 @@
               <w:pStyle w:val="AreaParagraph"/>
             </w:pPr>
             <w:r>
-              <w:t>Implemented automatic error detection and notificati</w:t>
-            </w:r>
-            <w:r>
-              <w:t>on system, so operations team is aware of problems before customers or customer customers call in with complaints</w:t>
+              <w:t>Implemented automatic error detection and notification system, so operations team is aware of pr</w:t>
+            </w:r>
+            <w:r>
+              <w:t>oblems before customers or customer customers call in with complaints</w:t>
             </w:r>
           </w:p>
           <w:p>
@@ -474,10 +483,10 @@
               <w:pStyle w:val="AreaParagraph"/>
             </w:pPr>
             <w:r>
-              <w:t xml:space="preserve">Made presentations and organized seminars to teach colleagues about modern tools and methods. Set up student and staff </w:t>
-            </w:r>
-            <w:r>
-              <w:t>code reviews, actively provided feedback and challenges for students working for department.</w:t>
+              <w:t>Made presentations and organized seminars to teach colleagues about modern tools and methods. Set up student and staff code reviews, actively provided feedback and</w:t>
+            </w:r>
+            <w:r>
+              <w:t xml:space="preserve"> challenges for students working for department.</w:t>
             </w:r>
           </w:p>
           <w:p>
@@ -493,10 +502,7 @@
               <w:pStyle w:val="AreaParagraph"/>
             </w:pPr>
             <w:r>
-              <w:t>Installed and maintained TeamCity and Rhodecode installations, wrote pieces of build and continuous deployment system (MSBu</w:t>
-            </w:r>
-            <w:r>
-              <w:t>ild + PowerShell).</w:t>
+              <w:t>Installed and maintained TeamCity and Rhodecode installations, wrote pieces of build and continuous deployment system (MSBuild + PowerShell).</w:t>
             </w:r>
           </w:p>
         </w:tc>
@@ -518,6 +524,11 @@
           <w:b/>
         </w:rPr>
         <w:br/>
+      </w:r>
+      <w:r>
+        <w:rPr>
+          <w:b/>
+        </w:rPr>
         <w:t>Software Engineer</w:t>
       </w:r>
       <w:r>
@@ -531,7 +542,7 @@
       <w:r>
         <w:t xml:space="preserve">Designed and implemented common and client specific features for </w:t>
       </w:r>
-      <w:hyperlink r:id="rId9" w:history="1">
+      <w:hyperlink r:id="rId8" w:history="1">
         <w:r>
           <w:rPr>
             <w:rStyle w:val="Hyperlink"/>
@@ -583,7 +594,10 @@
               <w:pStyle w:val="AreaParagraph"/>
             </w:pPr>
             <w:r>
-              <w:t xml:space="preserve">Communicated with customers and designed product or client-specific features based on customer requirements. </w:t>
+              <w:t>Com</w:t>
+            </w:r>
+            <w:r>
+              <w:t xml:space="preserve">municated with customers and designed product or client-specific features based on customer requirements. </w:t>
             </w:r>
           </w:p>
           <w:p>
@@ -599,10 +613,10 @@
               <w:pStyle w:val="AreaParagraph"/>
             </w:pPr>
             <w:r>
-              <w:t>Wrote front-ends and back-ends in JavaScript, using proprietary and well-known components</w:t>
-            </w:r>
-            <w:r>
-              <w:t xml:space="preserve"> (thousands LOC of JavaScript). Used Jasmine to test complex or important client-side and server-side components. </w:t>
+              <w:t xml:space="preserve">Wrote front-ends and back-ends in JavaScript, using proprietary and well-known components (thousands LOC of JavaScript). Used Jasmine </w:t>
+            </w:r>
+            <w:r>
+              <w:t xml:space="preserve">to test complex or important client-side and server-side components. </w:t>
             </w:r>
           </w:p>
         </w:tc>
@@ -616,7 +630,7 @@
         <w:lastRenderedPageBreak/>
         <w:t xml:space="preserve">Led design and development of company's web product line, in particular </w:t>
       </w:r>
-      <w:hyperlink r:id="rId10" w:history="1">
+      <w:hyperlink r:id="rId9" w:history="1">
         <w:r>
           <w:rPr>
             <w:rStyle w:val="Hyperlink"/>
@@ -625,7 +639,10 @@
         </w:r>
       </w:hyperlink>
       <w:r>
-        <w:t xml:space="preserve"> - a web based proofing tool </w:t>
+        <w:t xml:space="preserve"> - a web based proofi</w:t>
+      </w:r>
+      <w:r>
+        <w:t xml:space="preserve">ng tool </w:t>
       </w:r>
     </w:p>
     <w:tbl>
@@ -684,10 +701,10 @@
               <w:pStyle w:val="AreaParagraph"/>
             </w:pPr>
             <w:r>
-              <w:t>Led teams of 3-5 peo</w:t>
-            </w:r>
-            <w:r>
-              <w:t xml:space="preserve">ple. Made sure that they fulfill company expectation and company fulfills theirs. Provided technical and non-technical leadership, gave seminars, trainings, led code reviews. </w:t>
+              <w:t>Led teams of 3-5 people. Made sure that they fulfill company expe</w:t>
+            </w:r>
+            <w:r>
+              <w:t xml:space="preserve">ctation and company fulfills theirs. Provided technical and non-technical leadership, gave seminars, trainings, led code reviews. </w:t>
             </w:r>
           </w:p>
           <w:p>
@@ -703,10 +720,10 @@
               <w:pStyle w:val="AreaParagraph"/>
             </w:pPr>
             <w:r>
-              <w:t xml:space="preserve">All aspects of implementation - designed layered API's, database </w:t>
-            </w:r>
-            <w:r>
-              <w:t xml:space="preserve">schemas, implemented features (front-end and back-end) using TDD/BDD, wrote reports and database upgrade scripts. Implemented necessary read path SQL queries, write path SQL batch operations and optimized them (or database schema) for better performance. </w:t>
+              <w:t xml:space="preserve">All aspects of implementation - designed layered API's, database schemas, implemented features (front-end and </w:t>
+            </w:r>
+            <w:r>
+              <w:t xml:space="preserve">back-end) using TDD/BDD, wrote reports and database upgrade scripts. Implemented necessary read path SQL queries, write path SQL batch operations and optimized them (or database schema) for better performance. </w:t>
             </w:r>
           </w:p>
           <w:p>
@@ -722,10 +739,13 @@
               <w:pStyle w:val="AreaParagraph"/>
             </w:pPr>
             <w:r>
-              <w:t>Developed Ajax and plain front-ends using such JavaScript libraries as jQuery, Knockout.js and underscore.js, testing critical or complicated user interactions using Jasmine. Developed HTML and CSS based on UI specs. Created reusable controls (W</w:t>
-            </w:r>
-            <w:r>
-              <w:t xml:space="preserve">ebForms) or helpers (MVC/Razor) for common view functionality. Developed SQL Server Reporting Services reports. </w:t>
+              <w:t>Developed Ajax and plain front-end</w:t>
+            </w:r>
+            <w:r>
+              <w:t>s using such JavaScript libraries as jQuery, Knockout.js and underscore.js, testing critical or complicated user interactions using Jasmine. Developed HTML and CSS based on UI specs. Created reusable controls (WebForms) or helpers (MVC/Razor) for common vi</w:t>
+            </w:r>
+            <w:r>
+              <w:t xml:space="preserve">ew functionality. Developed SQL Server Reporting Services reports. </w:t>
             </w:r>
           </w:p>
           <w:p>
@@ -803,9 +823,13 @@
         <w:t xml:space="preserve">My only widely used public project is a part of Boost testing framework responsible for running, collecting and displaying release and trunk test results for Boost </w:t>
       </w:r>
       <w:r>
-        <w:t>- a set of free peer-reviewed portable C++ source libraries (</w:t>
-      </w:r>
-      <w:hyperlink r:id="rId11" w:history="1">
+        <w:t xml:space="preserve">- a set of free peer-reviewed </w:t>
+      </w:r>
+      <w:r>
+        <w:lastRenderedPageBreak/>
+        <w:t>portable C++ source libraries (</w:t>
+      </w:r>
+      <w:hyperlink r:id="rId10" w:history="1">
         <w:r>
           <w:rPr>
             <w:rStyle w:val="Hyperlink"/>
@@ -819,25 +843,6 @@
     </w:p>
     <w:p>
       <w:pPr>
-        <w:pStyle w:val="NormalText"/>
-      </w:pPr>
-      <w:r>
-        <w:t>I am currently working on Jester(</w:t>
-      </w:r>
-      <w:hyperlink r:id="rId12" w:history="1">
-        <w:r>
-          <w:rPr>
-            <w:rStyle w:val="Hyperlink"/>
-          </w:rPr>
-          <w:t>https://github.com/mbergal/Jester</w:t>
-        </w:r>
-      </w:hyperlink>
-      <w:r>
-        <w:t xml:space="preserve">) - RSpec style testing framework for PowerShell. </w:t>
-      </w:r>
-    </w:p>
-    <w:p>
-      <w:pPr>
         <w:pStyle w:val="Section"/>
       </w:pPr>
       <w:r>
@@ -875,7 +880,7 @@
         <w:br/>
         <w:t xml:space="preserve">EMail: </w:t>
       </w:r>
-      <w:hyperlink r:id="rId13" w:history="1">
+      <w:hyperlink r:id="rId11" w:history="1">
         <w:r>
           <w:rPr>
             <w:rStyle w:val="Hyperlink"/>
@@ -896,50 +901,20 @@
         <w:pStyle w:val="NormalText"/>
       </w:pPr>
       <w:r>
-        <w:t>Chris Sutton, Senior Software Engineer</w:t>
+        <w:t>Valerij Petrulevich, Team Lead</w:t>
       </w:r>
       <w:r>
         <w:br/>
-        <w:t>Center for Public Health Statistics, University of Iowa</w:t>
+        <w:t>University of Iowa Financia</w:t>
+      </w:r>
+      <w:r>
+        <w:t>l And Business Information Systems</w:t>
       </w:r>
       <w:r>
         <w:br/>
         <w:t xml:space="preserve">EMail: </w:t>
       </w:r>
-      <w:hyperlink r:id="rId14" w:history="1">
-        <w:r>
-          <w:rPr>
-            <w:rStyle w:val="Hyperlink"/>
-          </w:rPr>
-          <w:t>bdsutton@gmail.com</w:t>
-        </w:r>
-      </w:hyperlink>
-      <w:r>
-        <w:br/>
-      </w:r>
-      <w:r>
-        <w:br/>
-      </w:r>
-    </w:p>
-    <w:p>
-      <w:pPr>
-        <w:pStyle w:val="NormalText"/>
-      </w:pPr>
-      <w:r>
-        <w:t>Valerij</w:t>
-      </w:r>
-      <w:r>
-        <w:t xml:space="preserve"> Petrulevich, Senior Software Engineer</w:t>
-      </w:r>
-      <w:r>
-        <w:br/>
-        <w:t>University of Iowa Hospital and Clinics</w:t>
-      </w:r>
-      <w:r>
-        <w:br/>
-        <w:t xml:space="preserve">EMail: </w:t>
-      </w:r>
-      <w:hyperlink r:id="rId15" w:history="1">
+      <w:hyperlink r:id="rId12" w:history="1">
         <w:r>
           <w:rPr>
             <w:rStyle w:val="Hyperlink"/>
@@ -955,7 +930,7 @@
       </w:r>
     </w:p>
     <w:sectPr>
-      <w:footerReference w:type="default" r:id="rId16"/>
+      <w:footerReference w:type="default" r:id="rId13"/>
       <w:pgSz w:w="12240" w:h="15840"/>
       <w:pgMar w:top="1440" w:right="1440" w:bottom="1440" w:left="1440" w:header="0" w:footer="288" w:gutter="0"/>
       <w:cols w:space="720"/>
@@ -966,7 +941,7 @@
 </file>
 
 <file path=word/endnotes.xml><?xml version="1.0" encoding="utf-8"?>
-<w:endnotes xmlns:wpc="http://schemas.microsoft.com/office/word/2010/wordprocessingCanvas" xmlns:mc="http://schemas.openxmlformats.org/markup-compatibility/2006" xmlns:o="urn:schemas-microsoft-com:office:office" xmlns:r="http://schemas.openxmlformats.org/officeDocument/2006/relationships" xmlns:m="http://schemas.openxmlformats.org/officeDocument/2006/math" xmlns:v="urn:schemas-microsoft-com:vml" xmlns:wp14="http://schemas.microsoft.com/office/word/2010/wordprocessingDrawing" xmlns:wp="http://schemas.openxmlformats.org/drawingml/2006/wordprocessingDrawing" xmlns:w10="urn:schemas-microsoft-com:office:word" xmlns:w="http://schemas.openxmlformats.org/wordprocessingml/2006/main" xmlns:w14="http://schemas.microsoft.com/office/word/2010/wordml" xmlns:wpg="http://schemas.microsoft.com/office/word/2010/wordprocessingGroup" xmlns:wpi="http://schemas.microsoft.com/office/word/2010/wordprocessingInk" xmlns:wne="http://schemas.microsoft.com/office/word/2006/wordml" xmlns:wps="http://schemas.microsoft.com/office/word/2010/wordprocessingShape" mc:Ignorable="w14 wp14">
+<w:endnotes xmlns:wpc="http://schemas.microsoft.com/office/word/2010/wordprocessingCanvas" xmlns:mc="http://schemas.openxmlformats.org/markup-compatibility/2006" xmlns:o="urn:schemas-microsoft-com:office:office" xmlns:r="http://schemas.openxmlformats.org/officeDocument/2006/relationships" xmlns:m="http://schemas.openxmlformats.org/officeDocument/2006/math" xmlns:v="urn:schemas-microsoft-com:vml" xmlns:wp14="http://schemas.microsoft.com/office/word/2010/wordprocessingDrawing" xmlns:wp="http://schemas.openxmlformats.org/drawingml/2006/wordprocessingDrawing" xmlns:w10="urn:schemas-microsoft-com:office:word" xmlns:w="http://schemas.openxmlformats.org/wordprocessingml/2006/main" xmlns:w14="http://schemas.microsoft.com/office/word/2010/wordml" xmlns:w15="http://schemas.microsoft.com/office/word/2012/wordml" xmlns:wpg="http://schemas.microsoft.com/office/word/2010/wordprocessingGroup" xmlns:wpi="http://schemas.microsoft.com/office/word/2010/wordprocessingInk" xmlns:wne="http://schemas.microsoft.com/office/word/2006/wordml" xmlns:wps="http://schemas.microsoft.com/office/word/2010/wordprocessingShape" mc:Ignorable="w14 w15 wp14">
   <w:endnote w:type="separator" w:id="-1">
     <w:p>
       <w:r>
@@ -985,7 +960,7 @@
 </file>
 
 <file path=word/footer1.xml><?xml version="1.0" encoding="utf-8"?>
-<w:ftr xmlns:wpc="http://schemas.microsoft.com/office/word/2010/wordprocessingCanvas" xmlns:mc="http://schemas.openxmlformats.org/markup-compatibility/2006" xmlns:o="urn:schemas-microsoft-com:office:office" xmlns:r="http://schemas.openxmlformats.org/officeDocument/2006/relationships" xmlns:m="http://schemas.openxmlformats.org/officeDocument/2006/math" xmlns:v="urn:schemas-microsoft-com:vml" xmlns:wp14="http://schemas.microsoft.com/office/word/2010/wordprocessingDrawing" xmlns:wp="http://schemas.openxmlformats.org/drawingml/2006/wordprocessingDrawing" xmlns:w10="urn:schemas-microsoft-com:office:word" xmlns:w="http://schemas.openxmlformats.org/wordprocessingml/2006/main" xmlns:w14="http://schemas.microsoft.com/office/word/2010/wordml" xmlns:wpg="http://schemas.microsoft.com/office/word/2010/wordprocessingGroup" xmlns:wpi="http://schemas.microsoft.com/office/word/2010/wordprocessingInk" xmlns:wne="http://schemas.microsoft.com/office/word/2006/wordml" xmlns:wps="http://schemas.microsoft.com/office/word/2010/wordprocessingShape" mc:Ignorable="w14 wp14">
+<w:ftr xmlns:wpc="http://schemas.microsoft.com/office/word/2010/wordprocessingCanvas" xmlns:mc="http://schemas.openxmlformats.org/markup-compatibility/2006" xmlns:o="urn:schemas-microsoft-com:office:office" xmlns:r="http://schemas.openxmlformats.org/officeDocument/2006/relationships" xmlns:m="http://schemas.openxmlformats.org/officeDocument/2006/math" xmlns:v="urn:schemas-microsoft-com:vml" xmlns:wp14="http://schemas.microsoft.com/office/word/2010/wordprocessingDrawing" xmlns:wp="http://schemas.openxmlformats.org/drawingml/2006/wordprocessingDrawing" xmlns:w10="urn:schemas-microsoft-com:office:word" xmlns:w="http://schemas.openxmlformats.org/wordprocessingml/2006/main" xmlns:w14="http://schemas.microsoft.com/office/word/2010/wordml" xmlns:w15="http://schemas.microsoft.com/office/word/2012/wordml" xmlns:wpg="http://schemas.microsoft.com/office/word/2010/wordprocessingGroup" xmlns:wpi="http://schemas.microsoft.com/office/word/2010/wordprocessingInk" xmlns:wne="http://schemas.microsoft.com/office/word/2006/wordml" xmlns:wps="http://schemas.microsoft.com/office/word/2010/wordprocessingShape" mc:Ignorable="w14 w15 wp14">
   <w:p>
     <w:pPr>
       <w:pBdr>
@@ -1016,7 +991,7 @@
 </file>
 
 <file path=word/footnotes.xml><?xml version="1.0" encoding="utf-8"?>
-<w:footnotes xmlns:wpc="http://schemas.microsoft.com/office/word/2010/wordprocessingCanvas" xmlns:mc="http://schemas.openxmlformats.org/markup-compatibility/2006" xmlns:o="urn:schemas-microsoft-com:office:office" xmlns:r="http://schemas.openxmlformats.org/officeDocument/2006/relationships" xmlns:m="http://schemas.openxmlformats.org/officeDocument/2006/math" xmlns:v="urn:schemas-microsoft-com:vml" xmlns:wp14="http://schemas.microsoft.com/office/word/2010/wordprocessingDrawing" xmlns:wp="http://schemas.openxmlformats.org/drawingml/2006/wordprocessingDrawing" xmlns:w10="urn:schemas-microsoft-com:office:word" xmlns:w="http://schemas.openxmlformats.org/wordprocessingml/2006/main" xmlns:w14="http://schemas.microsoft.com/office/word/2010/wordml" xmlns:wpg="http://schemas.microsoft.com/office/word/2010/wordprocessingGroup" xmlns:wpi="http://schemas.microsoft.com/office/word/2010/wordprocessingInk" xmlns:wne="http://schemas.microsoft.com/office/word/2006/wordml" xmlns:wps="http://schemas.microsoft.com/office/word/2010/wordprocessingShape" mc:Ignorable="w14 wp14">
+<w:footnotes xmlns:wpc="http://schemas.microsoft.com/office/word/2010/wordprocessingCanvas" xmlns:mc="http://schemas.openxmlformats.org/markup-compatibility/2006" xmlns:o="urn:schemas-microsoft-com:office:office" xmlns:r="http://schemas.openxmlformats.org/officeDocument/2006/relationships" xmlns:m="http://schemas.openxmlformats.org/officeDocument/2006/math" xmlns:v="urn:schemas-microsoft-com:vml" xmlns:wp14="http://schemas.microsoft.com/office/word/2010/wordprocessingDrawing" xmlns:wp="http://schemas.openxmlformats.org/drawingml/2006/wordprocessingDrawing" xmlns:w10="urn:schemas-microsoft-com:office:word" xmlns:w="http://schemas.openxmlformats.org/wordprocessingml/2006/main" xmlns:w14="http://schemas.microsoft.com/office/word/2010/wordml" xmlns:w15="http://schemas.microsoft.com/office/word/2012/wordml" xmlns:wpg="http://schemas.microsoft.com/office/word/2010/wordprocessingGroup" xmlns:wpi="http://schemas.microsoft.com/office/word/2010/wordprocessingInk" xmlns:wne="http://schemas.microsoft.com/office/word/2006/wordml" xmlns:wps="http://schemas.microsoft.com/office/word/2010/wordprocessingShape" mc:Ignorable="w14 w15 wp14">
   <w:footnote w:type="separator" w:id="-1">
     <w:p>
       <w:r>
@@ -1035,7 +1010,7 @@
 </file>
 
 <file path=word/styles.xml><?xml version="1.0" encoding="utf-8"?>
-<w:styles xmlns:mc="http://schemas.openxmlformats.org/markup-compatibility/2006" xmlns:r="http://schemas.openxmlformats.org/officeDocument/2006/relationships" xmlns:w="http://schemas.openxmlformats.org/wordprocessingml/2006/main" xmlns:w14="http://schemas.microsoft.com/office/word/2010/wordml" mc:Ignorable="w14">
+<w:styles xmlns:mc="http://schemas.openxmlformats.org/markup-compatibility/2006" xmlns:r="http://schemas.openxmlformats.org/officeDocument/2006/relationships" xmlns:w="http://schemas.openxmlformats.org/wordprocessingml/2006/main" xmlns:w14="http://schemas.microsoft.com/office/word/2010/wordml" xmlns:w15="http://schemas.microsoft.com/office/word/2012/wordml" mc:Ignorable="w14 w15">
   <w:docDefaults>
     <w:rPrDefault>
       <w:rPr>
@@ -1045,144 +1020,378 @@
     </w:rPrDefault>
     <w:pPrDefault/>
   </w:docDefaults>
-  <w:latentStyles w:defLockedState="0" w:defUIPriority="99" w:defSemiHidden="1" w:defUnhideWhenUsed="1" w:defQFormat="0" w:count="267">
-    <w:lsdException w:name="Normal" w:semiHidden="0" w:uiPriority="0" w:unhideWhenUsed="0" w:qFormat="1"/>
-    <w:lsdException w:name="heading 1" w:semiHidden="0" w:uiPriority="9" w:unhideWhenUsed="0" w:qFormat="1"/>
-    <w:lsdException w:name="heading 2" w:uiPriority="9" w:qFormat="1"/>
-    <w:lsdException w:name="heading 3" w:uiPriority="9" w:qFormat="1"/>
-    <w:lsdException w:name="heading 4" w:uiPriority="9" w:qFormat="1"/>
-    <w:lsdException w:name="heading 5" w:uiPriority="9" w:qFormat="1"/>
-    <w:lsdException w:name="heading 6" w:uiPriority="9" w:qFormat="1"/>
-    <w:lsdException w:name="heading 7" w:uiPriority="9" w:qFormat="1"/>
-    <w:lsdException w:name="heading 8" w:uiPriority="9" w:qFormat="1"/>
-    <w:lsdException w:name="heading 9" w:uiPriority="9" w:qFormat="1"/>
-    <w:lsdException w:name="toc 1" w:uiPriority="39"/>
-    <w:lsdException w:name="toc 2" w:uiPriority="39"/>
-    <w:lsdException w:name="toc 3" w:uiPriority="39"/>
-    <w:lsdException w:name="toc 4" w:uiPriority="39"/>
-    <w:lsdException w:name="toc 5" w:uiPriority="39"/>
-    <w:lsdException w:name="toc 6" w:uiPriority="39"/>
-    <w:lsdException w:name="toc 7" w:uiPriority="39"/>
-    <w:lsdException w:name="toc 8" w:uiPriority="39"/>
-    <w:lsdException w:name="toc 9" w:uiPriority="39"/>
-    <w:lsdException w:name="caption" w:uiPriority="35" w:qFormat="1"/>
-    <w:lsdException w:name="Title" w:semiHidden="0" w:uiPriority="10" w:unhideWhenUsed="0" w:qFormat="1"/>
-    <w:lsdException w:name="Default Paragraph Font" w:uiPriority="1"/>
-    <w:lsdException w:name="Subtitle" w:semiHidden="0" w:uiPriority="11" w:unhideWhenUsed="0" w:qFormat="1"/>
-    <w:lsdException w:name="Strong" w:semiHidden="0" w:uiPriority="22" w:unhideWhenUsed="0" w:qFormat="1"/>
-    <w:lsdException w:name="Emphasis" w:semiHidden="0" w:uiPriority="20" w:unhideWhenUsed="0" w:qFormat="1"/>
-    <w:lsdException w:name="Table Grid" w:semiHidden="0" w:uiPriority="59" w:unhideWhenUsed="0"/>
-    <w:lsdException w:name="Placeholder Text" w:unhideWhenUsed="0"/>
-    <w:lsdException w:name="No Spacing" w:semiHidden="0" w:uiPriority="1" w:unhideWhenUsed="0" w:qFormat="1"/>
-    <w:lsdException w:name="Light Shading" w:semiHidden="0" w:uiPriority="60" w:unhideWhenUsed="0"/>
-    <w:lsdException w:name="Light List" w:semiHidden="0" w:uiPriority="61" w:unhideWhenUsed="0"/>
-    <w:lsdException w:name="Light Grid" w:semiHidden="0" w:uiPriority="62" w:unhideWhenUsed="0"/>
-    <w:lsdException w:name="Medium Shading 1" w:semiHidden="0" w:uiPriority="63" w:unhideWhenUsed="0"/>
-    <w:lsdException w:name="Medium Shading 2" w:semiHidden="0" w:uiPriority="64" w:unhideWhenUsed="0"/>
-    <w:lsdException w:name="Medium List 1" w:semiHidden="0" w:uiPriority="65" w:unhideWhenUsed="0"/>
-    <w:lsdException w:name="Medium List 2" w:semiHidden="0" w:uiPriority="66" w:unhideWhenUsed="0"/>
-    <w:lsdException w:name="Medium Grid 1" w:semiHidden="0" w:uiPriority="67" w:unhideWhenUsed="0"/>
-    <w:lsdException w:name="Medium Grid 2" w:semiHidden="0" w:uiPriority="68" w:unhideWhenUsed="0"/>
-    <w:lsdException w:name="Medium Grid 3" w:semiHidden="0" w:uiPriority="69" w:unhideWhenUsed="0"/>
-    <w:lsdException w:name="Dark List" w:semiHidden="0" w:uiPriority="70" w:unhideWhenUsed="0"/>
-    <w:lsdException w:name="Colorful Shading" w:semiHidden="0" w:uiPriority="71" w:unhideWhenUsed="0"/>
-    <w:lsdException w:name="Colorful List" w:semiHidden="0" w:uiPriority="72" w:unhideWhenUsed="0"/>
-    <w:lsdException w:name="Colorful Grid" w:semiHidden="0" w:uiPriority="73" w:unhideWhenUsed="0"/>
-    <w:lsdException w:name="Light Shading Accent 1" w:semiHidden="0" w:uiPriority="60" w:unhideWhenUsed="0"/>
-    <w:lsdException w:name="Light List Accent 1" w:semiHidden="0" w:uiPriority="61" w:unhideWhenUsed="0"/>
-    <w:lsdException w:name="Light Grid Accent 1" w:semiHidden="0" w:uiPriority="62" w:unhideWhenUsed="0"/>
-    <w:lsdException w:name="Medium Shading 1 Accent 1" w:semiHidden="0" w:uiPriority="63" w:unhideWhenUsed="0"/>
-    <w:lsdException w:name="Medium Shading 2 Accent 1" w:semiHidden="0" w:uiPriority="64" w:unhideWhenUsed="0"/>
-    <w:lsdException w:name="Medium List 1 Accent 1" w:semiHidden="0" w:uiPriority="65" w:unhideWhenUsed="0"/>
-    <w:lsdException w:name="Revision" w:unhideWhenUsed="0"/>
-    <w:lsdException w:name="List Paragraph" w:semiHidden="0" w:uiPriority="34" w:unhideWhenUsed="0" w:qFormat="1"/>
-    <w:lsdException w:name="Quote" w:semiHidden="0" w:uiPriority="29" w:unhideWhenUsed="0" w:qFormat="1"/>
-    <w:lsdException w:name="Intense Quote" w:semiHidden="0" w:uiPriority="30" w:unhideWhenUsed="0" w:qFormat="1"/>
-    <w:lsdException w:name="Medium List 2 Accent 1" w:semiHidden="0" w:uiPriority="66" w:unhideWhenUsed="0"/>
-    <w:lsdException w:name="Medium Grid 1 Accent 1" w:semiHidden="0" w:uiPriority="67" w:unhideWhenUsed="0"/>
-    <w:lsdException w:name="Medium Grid 2 Accent 1" w:semiHidden="0" w:uiPriority="68" w:unhideWhenUsed="0"/>
-    <w:lsdException w:name="Medium Grid 3 Accent 1" w:semiHidden="0" w:uiPriority="69" w:unhideWhenUsed="0"/>
-    <w:lsdException w:name="Dark List Accent 1" w:semiHidden="0" w:uiPriority="70" w:unhideWhenUsed="0"/>
-    <w:lsdException w:name="Colorful Shading Accent 1" w:semiHidden="0" w:uiPriority="71" w:unhideWhenUsed="0"/>
-    <w:lsdException w:name="Colorful List Accent 1" w:semiHidden="0" w:uiPriority="72" w:unhideWhenUsed="0"/>
-    <w:lsdException w:name="Colorful Grid Accent 1" w:semiHidden="0" w:uiPriority="73" w:unhideWhenUsed="0"/>
-    <w:lsdException w:name="Light Shading Accent 2" w:semiHidden="0" w:uiPriority="60" w:unhideWhenUsed="0"/>
-    <w:lsdException w:name="Light List Accent 2" w:semiHidden="0" w:uiPriority="61" w:unhideWhenUsed="0"/>
-    <w:lsdException w:name="Light Grid Accent 2" w:semiHidden="0" w:uiPriority="62" w:unhideWhenUsed="0"/>
-    <w:lsdException w:name="Medium Shading 1 Accent 2" w:semiHidden="0" w:uiPriority="63" w:unhideWhenUsed="0"/>
-    <w:lsdException w:name="Medium Shading 2 Accent 2" w:semiHidden="0" w:uiPriority="64" w:unhideWhenUsed="0"/>
-    <w:lsdException w:name="Medium List 1 Accent 2" w:semiHidden="0" w:uiPriority="65" w:unhideWhenUsed="0"/>
-    <w:lsdException w:name="Medium List 2 Accent 2" w:semiHidden="0" w:uiPriority="66" w:unhideWhenUsed="0"/>
-    <w:lsdException w:name="Medium Grid 1 Accent 2" w:semiHidden="0" w:uiPriority="67" w:unhideWhenUsed="0"/>
-    <w:lsdException w:name="Medium Grid 2 Accent 2" w:semiHidden="0" w:uiPriority="68" w:unhideWhenUsed="0"/>
-    <w:lsdException w:name="Medium Grid 3 Accent 2" w:semiHidden="0" w:uiPriority="69" w:unhideWhenUsed="0"/>
-    <w:lsdException w:name="Dark List Accent 2" w:semiHidden="0" w:uiPriority="70" w:unhideWhenUsed="0"/>
-    <w:lsdException w:name="Colorful Shading Accent 2" w:semiHidden="0" w:uiPriority="71" w:unhideWhenUsed="0"/>
-    <w:lsdException w:name="Colorful List Accent 2" w:semiHidden="0" w:uiPriority="72" w:unhideWhenUsed="0"/>
-    <w:lsdException w:name="Colorful Grid Accent 2" w:semiHidden="0" w:uiPriority="73" w:unhideWhenUsed="0"/>
-    <w:lsdException w:name="Light Shading Accent 3" w:semiHidden="0" w:uiPriority="60" w:unhideWhenUsed="0"/>
-    <w:lsdException w:name="Light List Accent 3" w:semiHidden="0" w:uiPriority="61" w:unhideWhenUsed="0"/>
-    <w:lsdException w:name="Light Grid Accent 3" w:semiHidden="0" w:uiPriority="62" w:unhideWhenUsed="0"/>
-    <w:lsdException w:name="Medium Shading 1 Accent 3" w:semiHidden="0" w:uiPriority="63" w:unhideWhenUsed="0"/>
-    <w:lsdException w:name="Medium Shading 2 Accent 3" w:semiHidden="0" w:uiPriority="64" w:unhideWhenUsed="0"/>
-    <w:lsdException w:name="Medium List 1 Accent 3" w:semiHidden="0" w:uiPriority="65" w:unhideWhenUsed="0"/>
-    <w:lsdException w:name="Medium List 2 Accent 3" w:semiHidden="0" w:uiPriority="66" w:unhideWhenUsed="0"/>
-    <w:lsdException w:name="Medium Grid 1 Accent 3" w:semiHidden="0" w:uiPriority="67" w:unhideWhenUsed="0"/>
-    <w:lsdException w:name="Medium Grid 2 Accent 3" w:semiHidden="0" w:uiPriority="68" w:unhideWhenUsed="0"/>
-    <w:lsdException w:name="Medium Grid 3 Accent 3" w:semiHidden="0" w:uiPriority="69" w:unhideWhenUsed="0"/>
-    <w:lsdException w:name="Dark List Accent 3" w:semiHidden="0" w:uiPriority="70" w:unhideWhenUsed="0"/>
-    <w:lsdException w:name="Colorful Shading Accent 3" w:semiHidden="0" w:uiPriority="71" w:unhideWhenUsed="0"/>
-    <w:lsdException w:name="Colorful List Accent 3" w:semiHidden="0" w:uiPriority="72" w:unhideWhenUsed="0"/>
-    <w:lsdException w:name="Colorful Grid Accent 3" w:semiHidden="0" w:uiPriority="73" w:unhideWhenUsed="0"/>
-    <w:lsdException w:name="Light Shading Accent 4" w:semiHidden="0" w:uiPriority="60" w:unhideWhenUsed="0"/>
-    <w:lsdException w:name="Light List Accent 4" w:semiHidden="0" w:uiPriority="61" w:unhideWhenUsed="0"/>
-    <w:lsdException w:name="Light Grid Accent 4" w:semiHidden="0" w:uiPriority="62" w:unhideWhenUsed="0"/>
-    <w:lsdException w:name="Medium Shading 1 Accent 4" w:semiHidden="0" w:uiPriority="63" w:unhideWhenUsed="0"/>
-    <w:lsdException w:name="Medium Shading 2 Accent 4" w:semiHidden="0" w:uiPriority="64" w:unhideWhenUsed="0"/>
-    <w:lsdException w:name="Medium List 1 Accent 4" w:semiHidden="0" w:uiPriority="65" w:unhideWhenUsed="0"/>
-    <w:lsdException w:name="Medium List 2 Accent 4" w:semiHidden="0" w:uiPriority="66" w:unhideWhenUsed="0"/>
-    <w:lsdException w:name="Medium Grid 1 Accent 4" w:semiHidden="0" w:uiPriority="67" w:unhideWhenUsed="0"/>
-    <w:lsdException w:name="Medium Grid 2 Accent 4" w:semiHidden="0" w:uiPriority="68" w:unhideWhenUsed="0"/>
-    <w:lsdException w:name="Medium Grid 3 Accent 4" w:semiHidden="0" w:uiPriority="69" w:unhideWhenUsed="0"/>
-    <w:lsdException w:name="Dark List Accent 4" w:semiHidden="0" w:uiPriority="70" w:unhideWhenUsed="0"/>
-    <w:lsdException w:name="Colorful Shading Accent 4" w:semiHidden="0" w:uiPriority="71" w:unhideWhenUsed="0"/>
-    <w:lsdException w:name="Colorful List Accent 4" w:semiHidden="0" w:uiPriority="72" w:unhideWhenUsed="0"/>
-    <w:lsdException w:name="Colorful Grid Accent 4" w:semiHidden="0" w:uiPriority="73" w:unhideWhenUsed="0"/>
-    <w:lsdException w:name="Light Shading Accent 5" w:semiHidden="0" w:uiPriority="60" w:unhideWhenUsed="0"/>
-    <w:lsdException w:name="Light List Accent 5" w:semiHidden="0" w:uiPriority="61" w:unhideWhenUsed="0"/>
-    <w:lsdException w:name="Light Grid Accent 5" w:semiHidden="0" w:uiPriority="62" w:unhideWhenUsed="0"/>
-    <w:lsdException w:name="Medium Shading 1 Accent 5" w:semiHidden="0" w:uiPriority="63" w:unhideWhenUsed="0"/>
-    <w:lsdException w:name="Medium Shading 2 Accent 5" w:semiHidden="0" w:uiPriority="64" w:unhideWhenUsed="0"/>
-    <w:lsdException w:name="Medium List 1 Accent 5" w:semiHidden="0" w:uiPriority="65" w:unhideWhenUsed="0"/>
-    <w:lsdException w:name="Medium List 2 Accent 5" w:semiHidden="0" w:uiPriority="66" w:unhideWhenUsed="0"/>
-    <w:lsdException w:name="Medium Grid 1 Accent 5" w:semiHidden="0" w:uiPriority="67" w:unhideWhenUsed="0"/>
-    <w:lsdException w:name="Medium Grid 2 Accent 5" w:semiHidden="0" w:uiPriority="68" w:unhideWhenUsed="0"/>
-    <w:lsdException w:name="Medium Grid 3 Accent 5" w:semiHidden="0" w:uiPriority="69" w:unhideWhenUsed="0"/>
-    <w:lsdException w:name="Dark List Accent 5" w:semiHidden="0" w:uiPriority="70" w:unhideWhenUsed="0"/>
-    <w:lsdException w:name="Colorful Shading Accent 5" w:semiHidden="0" w:uiPriority="71" w:unhideWhenUsed="0"/>
-    <w:lsdException w:name="Colorful List Accent 5" w:semiHidden="0" w:uiPriority="72" w:unhideWhenUsed="0"/>
-    <w:lsdException w:name="Colorful Grid Accent 5" w:semiHidden="0" w:uiPriority="73" w:unhideWhenUsed="0"/>
-    <w:lsdException w:name="Light Shading Accent 6" w:semiHidden="0" w:uiPriority="60" w:unhideWhenUsed="0"/>
-    <w:lsdException w:name="Light List Accent 6" w:semiHidden="0" w:uiPriority="61" w:unhideWhenUsed="0"/>
-    <w:lsdException w:name="Light Grid Accent 6" w:semiHidden="0" w:uiPriority="62" w:unhideWhenUsed="0"/>
-    <w:lsdException w:name="Medium Shading 1 Accent 6" w:semiHidden="0" w:uiPriority="63" w:unhideWhenUsed="0"/>
-    <w:lsdException w:name="Medium Shading 2 Accent 6" w:semiHidden="0" w:uiPriority="64" w:unhideWhenUsed="0"/>
-    <w:lsdException w:name="Medium List 1 Accent 6" w:semiHidden="0" w:uiPriority="65" w:unhideWhenUsed="0"/>
-    <w:lsdException w:name="Medium List 2 Accent 6" w:semiHidden="0" w:uiPriority="66" w:unhideWhenUsed="0"/>
-    <w:lsdException w:name="Medium Grid 1 Accent 6" w:semiHidden="0" w:uiPriority="67" w:unhideWhenUsed="0"/>
-    <w:lsdException w:name="Medium Grid 2 Accent 6" w:semiHidden="0" w:uiPriority="68" w:unhideWhenUsed="0"/>
-    <w:lsdException w:name="Medium Grid 3 Accent 6" w:semiHidden="0" w:uiPriority="69" w:unhideWhenUsed="0"/>
-    <w:lsdException w:name="Dark List Accent 6" w:semiHidden="0" w:uiPriority="70" w:unhideWhenUsed="0"/>
-    <w:lsdException w:name="Colorful Shading Accent 6" w:semiHidden="0" w:uiPriority="71" w:unhideWhenUsed="0"/>
-    <w:lsdException w:name="Colorful List Accent 6" w:semiHidden="0" w:uiPriority="72" w:unhideWhenUsed="0"/>
-    <w:lsdException w:name="Colorful Grid Accent 6" w:semiHidden="0" w:uiPriority="73" w:unhideWhenUsed="0"/>
-    <w:lsdException w:name="Subtle Emphasis" w:semiHidden="0" w:uiPriority="19" w:unhideWhenUsed="0" w:qFormat="1"/>
-    <w:lsdException w:name="Intense Emphasis" w:semiHidden="0" w:uiPriority="21" w:unhideWhenUsed="0" w:qFormat="1"/>
-    <w:lsdException w:name="Subtle Reference" w:semiHidden="0" w:uiPriority="31" w:unhideWhenUsed="0" w:qFormat="1"/>
-    <w:lsdException w:name="Intense Reference" w:semiHidden="0" w:uiPriority="32" w:unhideWhenUsed="0" w:qFormat="1"/>
-    <w:lsdException w:name="Book Title" w:semiHidden="0" w:uiPriority="33" w:unhideWhenUsed="0" w:qFormat="1"/>
-    <w:lsdException w:name="Bibliography" w:uiPriority="37"/>
-    <w:lsdException w:name="TOC Heading" w:uiPriority="39" w:qFormat="1"/>
+  <w:latentStyles w:defLockedState="0" w:defUIPriority="99" w:defSemiHidden="0" w:defUnhideWhenUsed="0" w:defQFormat="0" w:count="371">
+    <w:lsdException w:name="Normal" w:uiPriority="0" w:qFormat="1"/>
+    <w:lsdException w:name="heading 1" w:uiPriority="9" w:qFormat="1"/>
+    <w:lsdException w:name="heading 2" w:semiHidden="1" w:uiPriority="9" w:unhideWhenUsed="1" w:qFormat="1"/>
+    <w:lsdException w:name="heading 3" w:semiHidden="1" w:uiPriority="9" w:unhideWhenUsed="1" w:qFormat="1"/>
+    <w:lsdException w:name="heading 4" w:semiHidden="1" w:uiPriority="9" w:unhideWhenUsed="1" w:qFormat="1"/>
+    <w:lsdException w:name="heading 5" w:semiHidden="1" w:uiPriority="9" w:unhideWhenUsed="1" w:qFormat="1"/>
+    <w:lsdException w:name="heading 6" w:semiHidden="1" w:uiPriority="9" w:unhideWhenUsed="1" w:qFormat="1"/>
+    <w:lsdException w:name="heading 7" w:semiHidden="1" w:uiPriority="9" w:unhideWhenUsed="1" w:qFormat="1"/>
+    <w:lsdException w:name="heading 8" w:semiHidden="1" w:uiPriority="9" w:unhideWhenUsed="1" w:qFormat="1"/>
+    <w:lsdException w:name="heading 9" w:semiHidden="1" w:uiPriority="9" w:unhideWhenUsed="1" w:qFormat="1"/>
+    <w:lsdException w:name="index 1" w:semiHidden="1" w:unhideWhenUsed="1"/>
+    <w:lsdException w:name="index 2" w:semiHidden="1" w:unhideWhenUsed="1"/>
+    <w:lsdException w:name="index 3" w:semiHidden="1" w:unhideWhenUsed="1"/>
+    <w:lsdException w:name="index 4" w:semiHidden="1" w:unhideWhenUsed="1"/>
+    <w:lsdException w:name="index 5" w:semiHidden="1" w:unhideWhenUsed="1"/>
+    <w:lsdException w:name="index 6" w:semiHidden="1" w:unhideWhenUsed="1"/>
+    <w:lsdException w:name="index 7" w:semiHidden="1" w:unhideWhenUsed="1"/>
+    <w:lsdException w:name="index 8" w:semiHidden="1" w:unhideWhenUsed="1"/>
+    <w:lsdException w:name="index 9" w:semiHidden="1" w:unhideWhenUsed="1"/>
+    <w:lsdException w:name="toc 1" w:semiHidden="1" w:uiPriority="39" w:unhideWhenUsed="1"/>
+    <w:lsdException w:name="toc 2" w:semiHidden="1" w:uiPriority="39" w:unhideWhenUsed="1"/>
+    <w:lsdException w:name="toc 3" w:semiHidden="1" w:uiPriority="39" w:unhideWhenUsed="1"/>
+    <w:lsdException w:name="toc 4" w:semiHidden="1" w:uiPriority="39" w:unhideWhenUsed="1"/>
+    <w:lsdException w:name="toc 5" w:semiHidden="1" w:uiPriority="39" w:unhideWhenUsed="1"/>
+    <w:lsdException w:name="toc 6" w:semiHidden="1" w:uiPriority="39" w:unhideWhenUsed="1"/>
+    <w:lsdException w:name="toc 7" w:semiHidden="1" w:uiPriority="39" w:unhideWhenUsed="1"/>
+    <w:lsdException w:name="toc 8" w:semiHidden="1" w:uiPriority="39" w:unhideWhenUsed="1"/>
+    <w:lsdException w:name="toc 9" w:semiHidden="1" w:uiPriority="39" w:unhideWhenUsed="1"/>
+    <w:lsdException w:name="Normal Indent" w:semiHidden="1" w:unhideWhenUsed="1"/>
+    <w:lsdException w:name="footnote text" w:semiHidden="1" w:unhideWhenUsed="1"/>
+    <w:lsdException w:name="annotation text" w:semiHidden="1" w:unhideWhenUsed="1"/>
+    <w:lsdException w:name="header" w:semiHidden="1" w:unhideWhenUsed="1"/>
+    <w:lsdException w:name="footer" w:semiHidden="1" w:unhideWhenUsed="1"/>
+    <w:lsdException w:name="index heading" w:semiHidden="1" w:unhideWhenUsed="1"/>
+    <w:lsdException w:name="caption" w:semiHidden="1" w:uiPriority="35" w:unhideWhenUsed="1" w:qFormat="1"/>
+    <w:lsdException w:name="table of figures" w:semiHidden="1" w:unhideWhenUsed="1"/>
+    <w:lsdException w:name="envelope address" w:semiHidden="1" w:unhideWhenUsed="1"/>
+    <w:lsdException w:name="envelope return" w:semiHidden="1" w:unhideWhenUsed="1"/>
+    <w:lsdException w:name="footnote reference" w:semiHidden="1" w:unhideWhenUsed="1"/>
+    <w:lsdException w:name="annotation reference" w:semiHidden="1" w:unhideWhenUsed="1"/>
+    <w:lsdException w:name="line number" w:semiHidden="1" w:unhideWhenUsed="1"/>
+    <w:lsdException w:name="page number" w:semiHidden="1" w:unhideWhenUsed="1"/>
+    <w:lsdException w:name="endnote reference" w:semiHidden="1" w:unhideWhenUsed="1"/>
+    <w:lsdException w:name="endnote text" w:semiHidden="1" w:unhideWhenUsed="1"/>
+    <w:lsdException w:name="table of authorities" w:semiHidden="1" w:unhideWhenUsed="1"/>
+    <w:lsdException w:name="macro" w:semiHidden="1" w:unhideWhenUsed="1"/>
+    <w:lsdException w:name="toa heading" w:semiHidden="1" w:unhideWhenUsed="1"/>
+    <w:lsdException w:name="List" w:semiHidden="1" w:unhideWhenUsed="1"/>
+    <w:lsdException w:name="List Bullet" w:semiHidden="1" w:unhideWhenUsed="1"/>
+    <w:lsdException w:name="List Number" w:semiHidden="1" w:unhideWhenUsed="1"/>
+    <w:lsdException w:name="List 2" w:semiHidden="1" w:unhideWhenUsed="1"/>
+    <w:lsdException w:name="List 3" w:semiHidden="1" w:unhideWhenUsed="1"/>
+    <w:lsdException w:name="List 4" w:semiHidden="1" w:unhideWhenUsed="1"/>
+    <w:lsdException w:name="List 5" w:semiHidden="1" w:unhideWhenUsed="1"/>
+    <w:lsdException w:name="List Bullet 2" w:semiHidden="1" w:unhideWhenUsed="1"/>
+    <w:lsdException w:name="List Bullet 3" w:semiHidden="1" w:unhideWhenUsed="1"/>
+    <w:lsdException w:name="List Bullet 4" w:semiHidden="1" w:unhideWhenUsed="1"/>
+    <w:lsdException w:name="List Bullet 5" w:semiHidden="1" w:unhideWhenUsed="1"/>
+    <w:lsdException w:name="List Number 2" w:semiHidden="1" w:unhideWhenUsed="1"/>
+    <w:lsdException w:name="List Number 3" w:semiHidden="1" w:unhideWhenUsed="1"/>
+    <w:lsdException w:name="List Number 4" w:semiHidden="1" w:unhideWhenUsed="1"/>
+    <w:lsdException w:name="List Number 5" w:semiHidden="1" w:unhideWhenUsed="1"/>
+    <w:lsdException w:name="Title" w:uiPriority="10" w:qFormat="1"/>
+    <w:lsdException w:name="Closing" w:semiHidden="1" w:unhideWhenUsed="1"/>
+    <w:lsdException w:name="Signature" w:semiHidden="1" w:unhideWhenUsed="1"/>
+    <w:lsdException w:name="Default Paragraph Font" w:semiHidden="1" w:uiPriority="1" w:unhideWhenUsed="1"/>
+    <w:lsdException w:name="Body Text" w:semiHidden="1" w:unhideWhenUsed="1"/>
+    <w:lsdException w:name="Body Text Indent" w:semiHidden="1" w:unhideWhenUsed="1"/>
+    <w:lsdException w:name="List Continue" w:semiHidden="1" w:unhideWhenUsed="1"/>
+    <w:lsdException w:name="List Continue 2" w:semiHidden="1" w:unhideWhenUsed="1"/>
+    <w:lsdException w:name="List Continue 3" w:semiHidden="1" w:unhideWhenUsed="1"/>
+    <w:lsdException w:name="List Continue 4" w:semiHidden="1" w:unhideWhenUsed="1"/>
+    <w:lsdException w:name="List Continue 5" w:semiHidden="1" w:unhideWhenUsed="1"/>
+    <w:lsdException w:name="Message Header" w:semiHidden="1" w:unhideWhenUsed="1"/>
+    <w:lsdException w:name="Subtitle" w:uiPriority="11" w:qFormat="1"/>
+    <w:lsdException w:name="Salutation" w:semiHidden="1" w:unhideWhenUsed="1"/>
+    <w:lsdException w:name="Date" w:semiHidden="1" w:unhideWhenUsed="1"/>
+    <w:lsdException w:name="Body Text First Indent" w:semiHidden="1" w:unhideWhenUsed="1"/>
+    <w:lsdException w:name="Body Text First Indent 2" w:semiHidden="1" w:unhideWhenUsed="1"/>
+    <w:lsdException w:name="Note Heading" w:semiHidden="1" w:unhideWhenUsed="1"/>
+    <w:lsdException w:name="Body Text 2" w:semiHidden="1" w:unhideWhenUsed="1"/>
+    <w:lsdException w:name="Body Text 3" w:semiHidden="1" w:unhideWhenUsed="1"/>
+    <w:lsdException w:name="Body Text Indent 2" w:semiHidden="1" w:unhideWhenUsed="1"/>
+    <w:lsdException w:name="Body Text Indent 3" w:semiHidden="1" w:unhideWhenUsed="1"/>
+    <w:lsdException w:name="Block Text" w:semiHidden="1" w:unhideWhenUsed="1"/>
+    <w:lsdException w:name="Hyperlink" w:semiHidden="1" w:unhideWhenUsed="1"/>
+    <w:lsdException w:name="FollowedHyperlink" w:semiHidden="1" w:unhideWhenUsed="1"/>
+    <w:lsdException w:name="Strong" w:uiPriority="22" w:qFormat="1"/>
+    <w:lsdException w:name="Emphasis" w:uiPriority="20" w:qFormat="1"/>
+    <w:lsdException w:name="Document Map" w:semiHidden="1" w:unhideWhenUsed="1"/>
+    <w:lsdException w:name="Plain Text" w:semiHidden="1" w:unhideWhenUsed="1"/>
+    <w:lsdException w:name="E-mail Signature" w:semiHidden="1" w:unhideWhenUsed="1"/>
+    <w:lsdException w:name="HTML Top of Form" w:semiHidden="1" w:unhideWhenUsed="1"/>
+    <w:lsdException w:name="HTML Bottom of Form" w:semiHidden="1" w:unhideWhenUsed="1"/>
+    <w:lsdException w:name="Normal (Web)" w:semiHidden="1" w:unhideWhenUsed="1"/>
+    <w:lsdException w:name="HTML Acronym" w:semiHidden="1" w:unhideWhenUsed="1"/>
+    <w:lsdException w:name="HTML Address" w:semiHidden="1" w:unhideWhenUsed="1"/>
+    <w:lsdException w:name="HTML Cite" w:semiHidden="1" w:unhideWhenUsed="1"/>
+    <w:lsdException w:name="HTML Code" w:semiHidden="1" w:unhideWhenUsed="1"/>
+    <w:lsdException w:name="HTML Definition" w:semiHidden="1" w:unhideWhenUsed="1"/>
+    <w:lsdException w:name="HTML Keyboard" w:semiHidden="1" w:unhideWhenUsed="1"/>
+    <w:lsdException w:name="HTML Preformatted" w:semiHidden="1" w:unhideWhenUsed="1"/>
+    <w:lsdException w:name="HTML Sample" w:semiHidden="1" w:unhideWhenUsed="1"/>
+    <w:lsdException w:name="HTML Typewriter" w:semiHidden="1" w:unhideWhenUsed="1"/>
+    <w:lsdException w:name="HTML Variable" w:semiHidden="1" w:unhideWhenUsed="1"/>
+    <w:lsdException w:name="Normal Table" w:semiHidden="1" w:unhideWhenUsed="1"/>
+    <w:lsdException w:name="annotation subject" w:semiHidden="1" w:unhideWhenUsed="1"/>
+    <w:lsdException w:name="No List" w:semiHidden="1" w:unhideWhenUsed="1"/>
+    <w:lsdException w:name="Outline List 1" w:semiHidden="1" w:unhideWhenUsed="1"/>
+    <w:lsdException w:name="Outline List 2" w:semiHidden="1" w:unhideWhenUsed="1"/>
+    <w:lsdException w:name="Outline List 3" w:semiHidden="1" w:unhideWhenUsed="1"/>
+    <w:lsdException w:name="Table Simple 1" w:semiHidden="1" w:unhideWhenUsed="1"/>
+    <w:lsdException w:name="Table Simple 2" w:semiHidden="1" w:unhideWhenUsed="1"/>
+    <w:lsdException w:name="Table Simple 3" w:semiHidden="1" w:unhideWhenUsed="1"/>
+    <w:lsdException w:name="Table Classic 1" w:semiHidden="1" w:unhideWhenUsed="1"/>
+    <w:lsdException w:name="Table Classic 2" w:semiHidden="1" w:unhideWhenUsed="1"/>
+    <w:lsdException w:name="Table Classic 3" w:semiHidden="1" w:unhideWhenUsed="1"/>
+    <w:lsdException w:name="Table Classic 4" w:semiHidden="1" w:unhideWhenUsed="1"/>
+    <w:lsdException w:name="Table Colorful 1" w:semiHidden="1" w:unhideWhenUsed="1"/>
+    <w:lsdException w:name="Table Colorful 2" w:semiHidden="1" w:unhideWhenUsed="1"/>
+    <w:lsdException w:name="Table Colorful 3" w:semiHidden="1" w:unhideWhenUsed="1"/>
+    <w:lsdException w:name="Table Columns 1" w:semiHidden="1" w:unhideWhenUsed="1"/>
+    <w:lsdException w:name="Table Columns 2" w:semiHidden="1" w:unhideWhenUsed="1"/>
+    <w:lsdException w:name="Table Columns 3" w:semiHidden="1" w:unhideWhenUsed="1"/>
+    <w:lsdException w:name="Table Columns 4" w:semiHidden="1" w:unhideWhenUsed="1"/>
+    <w:lsdException w:name="Table Columns 5" w:semiHidden="1" w:unhideWhenUsed="1"/>
+    <w:lsdException w:name="Table Grid 1" w:semiHidden="1" w:unhideWhenUsed="1"/>
+    <w:lsdException w:name="Table Grid 2" w:semiHidden="1" w:unhideWhenUsed="1"/>
+    <w:lsdException w:name="Table Grid 3" w:semiHidden="1" w:unhideWhenUsed="1"/>
+    <w:lsdException w:name="Table Grid 4" w:semiHidden="1" w:unhideWhenUsed="1"/>
+    <w:lsdException w:name="Table Grid 5" w:semiHidden="1" w:unhideWhenUsed="1"/>
+    <w:lsdException w:name="Table Grid 6" w:semiHidden="1" w:unhideWhenUsed="1"/>
+    <w:lsdException w:name="Table Grid 7" w:semiHidden="1" w:unhideWhenUsed="1"/>
+    <w:lsdException w:name="Table Grid 8" w:semiHidden="1" w:unhideWhenUsed="1"/>
+    <w:lsdException w:name="Table List 1" w:semiHidden="1" w:unhideWhenUsed="1"/>
+    <w:lsdException w:name="Table List 2" w:semiHidden="1" w:unhideWhenUsed="1"/>
+    <w:lsdException w:name="Table List 3" w:semiHidden="1" w:unhideWhenUsed="1"/>
+    <w:lsdException w:name="Table List 4" w:semiHidden="1" w:unhideWhenUsed="1"/>
+    <w:lsdException w:name="Table List 5" w:semiHidden="1" w:unhideWhenUsed="1"/>
+    <w:lsdException w:name="Table List 6" w:semiHidden="1" w:unhideWhenUsed="1"/>
+    <w:lsdException w:name="Table List 7" w:semiHidden="1" w:unhideWhenUsed="1"/>
+    <w:lsdException w:name="Table List 8" w:semiHidden="1" w:unhideWhenUsed="1"/>
+    <w:lsdException w:name="Table 3D effects 1" w:semiHidden="1" w:unhideWhenUsed="1"/>
+    <w:lsdException w:name="Table 3D effects 2" w:semiHidden="1" w:unhideWhenUsed="1"/>
+    <w:lsdException w:name="Table 3D effects 3" w:semiHidden="1" w:unhideWhenUsed="1"/>
+    <w:lsdException w:name="Table Contemporary" w:semiHidden="1" w:unhideWhenUsed="1"/>
+    <w:lsdException w:name="Table Elegant" w:semiHidden="1" w:unhideWhenUsed="1"/>
+    <w:lsdException w:name="Table Professional" w:semiHidden="1" w:unhideWhenUsed="1"/>
+    <w:lsdException w:name="Table Subtle 1" w:semiHidden="1" w:unhideWhenUsed="1"/>
+    <w:lsdException w:name="Table Subtle 2" w:semiHidden="1" w:unhideWhenUsed="1"/>
+    <w:lsdException w:name="Table Web 1" w:semiHidden="1" w:unhideWhenUsed="1"/>
+    <w:lsdException w:name="Table Web 2" w:semiHidden="1" w:unhideWhenUsed="1"/>
+    <w:lsdException w:name="Table Web 3" w:semiHidden="1" w:unhideWhenUsed="1"/>
+    <w:lsdException w:name="Balloon Text" w:semiHidden="1" w:unhideWhenUsed="1"/>
+    <w:lsdException w:name="Table Grid" w:uiPriority="39"/>
+    <w:lsdException w:name="Table Theme" w:semiHidden="1" w:unhideWhenUsed="1"/>
+    <w:lsdException w:name="Placeholder Text" w:semiHidden="1"/>
+    <w:lsdException w:name="No Spacing" w:uiPriority="1" w:qFormat="1"/>
+    <w:lsdException w:name="Light Shading" w:uiPriority="60"/>
+    <w:lsdException w:name="Light List" w:uiPriority="61"/>
+    <w:lsdException w:name="Light Grid" w:uiPriority="62"/>
+    <w:lsdException w:name="Medium Shading 1" w:uiPriority="63"/>
+    <w:lsdException w:name="Medium Shading 2" w:uiPriority="64"/>
+    <w:lsdException w:name="Medium List 1" w:uiPriority="65"/>
+    <w:lsdException w:name="Medium List 2" w:uiPriority="66"/>
+    <w:lsdException w:name="Medium Grid 1" w:uiPriority="67"/>
+    <w:lsdException w:name="Medium Grid 2" w:uiPriority="68"/>
+    <w:lsdException w:name="Medium Grid 3" w:uiPriority="69"/>
+    <w:lsdException w:name="Dark List" w:uiPriority="70"/>
+    <w:lsdException w:name="Colorful Shading" w:uiPriority="71"/>
+    <w:lsdException w:name="Colorful List" w:uiPriority="72"/>
+    <w:lsdException w:name="Colorful Grid" w:uiPriority="73"/>
+    <w:lsdException w:name="Light Shading Accent 1" w:uiPriority="60"/>
+    <w:lsdException w:name="Light List Accent 1" w:uiPriority="61"/>
+    <w:lsdException w:name="Light Grid Accent 1" w:uiPriority="62"/>
+    <w:lsdException w:name="Medium Shading 1 Accent 1" w:uiPriority="63"/>
+    <w:lsdException w:name="Medium Shading 2 Accent 1" w:uiPriority="64"/>
+    <w:lsdException w:name="Medium List 1 Accent 1" w:uiPriority="65"/>
+    <w:lsdException w:name="Revision" w:semiHidden="1"/>
+    <w:lsdException w:name="List Paragraph" w:uiPriority="34" w:qFormat="1"/>
+    <w:lsdException w:name="Quote" w:uiPriority="29" w:qFormat="1"/>
+    <w:lsdException w:name="Intense Quote" w:uiPriority="30" w:qFormat="1"/>
+    <w:lsdException w:name="Medium List 2 Accent 1" w:uiPriority="66"/>
+    <w:lsdException w:name="Medium Grid 1 Accent 1" w:uiPriority="67"/>
+    <w:lsdException w:name="Medium Grid 2 Accent 1" w:uiPriority="68"/>
+    <w:lsdException w:name="Medium Grid 3 Accent 1" w:uiPriority="69"/>
+    <w:lsdException w:name="Dark List Accent 1" w:uiPriority="70"/>
+    <w:lsdException w:name="Colorful Shading Accent 1" w:uiPriority="71"/>
+    <w:lsdException w:name="Colorful List Accent 1" w:uiPriority="72"/>
+    <w:lsdException w:name="Colorful Grid Accent 1" w:uiPriority="73"/>
+    <w:lsdException w:name="Light Shading Accent 2" w:uiPriority="60"/>
+    <w:lsdException w:name="Light List Accent 2" w:uiPriority="61"/>
+    <w:lsdException w:name="Light Grid Accent 2" w:uiPriority="62"/>
+    <w:lsdException w:name="Medium Shading 1 Accent 2" w:uiPriority="63"/>
+    <w:lsdException w:name="Medium Shading 2 Accent 2" w:uiPriority="64"/>
+    <w:lsdException w:name="Medium List 1 Accent 2" w:uiPriority="65"/>
+    <w:lsdException w:name="Medium List 2 Accent 2" w:uiPriority="66"/>
+    <w:lsdException w:name="Medium Grid 1 Accent 2" w:uiPriority="67"/>
+    <w:lsdException w:name="Medium Grid 2 Accent 2" w:uiPriority="68"/>
+    <w:lsdException w:name="Medium Grid 3 Accent 2" w:uiPriority="69"/>
+    <w:lsdException w:name="Dark List Accent 2" w:uiPriority="70"/>
+    <w:lsdException w:name="Colorful Shading Accent 2" w:uiPriority="71"/>
+    <w:lsdException w:name="Colorful List Accent 2" w:uiPriority="72"/>
+    <w:lsdException w:name="Colorful Grid Accent 2" w:uiPriority="73"/>
+    <w:lsdException w:name="Light Shading Accent 3" w:uiPriority="60"/>
+    <w:lsdException w:name="Light List Accent 3" w:uiPriority="61"/>
+    <w:lsdException w:name="Light Grid Accent 3" w:uiPriority="62"/>
+    <w:lsdException w:name="Medium Shading 1 Accent 3" w:uiPriority="63"/>
+    <w:lsdException w:name="Medium Shading 2 Accent 3" w:uiPriority="64"/>
+    <w:lsdException w:name="Medium List 1 Accent 3" w:uiPriority="65"/>
+    <w:lsdException w:name="Medium List 2 Accent 3" w:uiPriority="66"/>
+    <w:lsdException w:name="Medium Grid 1 Accent 3" w:uiPriority="67"/>
+    <w:lsdException w:name="Medium Grid 2 Accent 3" w:uiPriority="68"/>
+    <w:lsdException w:name="Medium Grid 3 Accent 3" w:uiPriority="69"/>
+    <w:lsdException w:name="Dark List Accent 3" w:uiPriority="70"/>
+    <w:lsdException w:name="Colorful Shading Accent 3" w:uiPriority="71"/>
+    <w:lsdException w:name="Colorful List Accent 3" w:uiPriority="72"/>
+    <w:lsdException w:name="Colorful Grid Accent 3" w:uiPriority="73"/>
+    <w:lsdException w:name="Light Shading Accent 4" w:uiPriority="60"/>
+    <w:lsdException w:name="Light List Accent 4" w:uiPriority="61"/>
+    <w:lsdException w:name="Light Grid Accent 4" w:uiPriority="62"/>
+    <w:lsdException w:name="Medium Shading 1 Accent 4" w:uiPriority="63"/>
+    <w:lsdException w:name="Medium Shading 2 Accent 4" w:uiPriority="64"/>
+    <w:lsdException w:name="Medium List 1 Accent 4" w:uiPriority="65"/>
+    <w:lsdException w:name="Medium List 2 Accent 4" w:uiPriority="66"/>
+    <w:lsdException w:name="Medium Grid 1 Accent 4" w:uiPriority="67"/>
+    <w:lsdException w:name="Medium Grid 2 Accent 4" w:uiPriority="68"/>
+    <w:lsdException w:name="Medium Grid 3 Accent 4" w:uiPriority="69"/>
+    <w:lsdException w:name="Dark List Accent 4" w:uiPriority="70"/>
+    <w:lsdException w:name="Colorful Shading Accent 4" w:uiPriority="71"/>
+    <w:lsdException w:name="Colorful List Accent 4" w:uiPriority="72"/>
+    <w:lsdException w:name="Colorful Grid Accent 4" w:uiPriority="73"/>
+    <w:lsdException w:name="Light Shading Accent 5" w:uiPriority="60"/>
+    <w:lsdException w:name="Light List Accent 5" w:uiPriority="61"/>
+    <w:lsdException w:name="Light Grid Accent 5" w:uiPriority="62"/>
+    <w:lsdException w:name="Medium Shading 1 Accent 5" w:uiPriority="63"/>
+    <w:lsdException w:name="Medium Shading 2 Accent 5" w:uiPriority="64"/>
+    <w:lsdException w:name="Medium List 1 Accent 5" w:uiPriority="65"/>
+    <w:lsdException w:name="Medium List 2 Accent 5" w:uiPriority="66"/>
+    <w:lsdException w:name="Medium Grid 1 Accent 5" w:uiPriority="67"/>
+    <w:lsdException w:name="Medium Grid 2 Accent 5" w:uiPriority="68"/>
+    <w:lsdException w:name="Medium Grid 3 Accent 5" w:uiPriority="69"/>
+    <w:lsdException w:name="Dark List Accent 5" w:uiPriority="70"/>
+    <w:lsdException w:name="Colorful Shading Accent 5" w:uiPriority="71"/>
+    <w:lsdException w:name="Colorful List Accent 5" w:uiPriority="72"/>
+    <w:lsdException w:name="Colorful Grid Accent 5" w:uiPriority="73"/>
+    <w:lsdException w:name="Light Shading Accent 6" w:uiPriority="60"/>
+    <w:lsdException w:name="Light List Accent 6" w:uiPriority="61"/>
+    <w:lsdException w:name="Light Grid Accent 6" w:uiPriority="62"/>
+    <w:lsdException w:name="Medium Shading 1 Accent 6" w:uiPriority="63"/>
+    <w:lsdException w:name="Medium Shading 2 Accent 6" w:uiPriority="64"/>
+    <w:lsdException w:name="Medium List 1 Accent 6" w:uiPriority="65"/>
+    <w:lsdException w:name="Medium List 2 Accent 6" w:uiPriority="66"/>
+    <w:lsdException w:name="Medium Grid 1 Accent 6" w:uiPriority="67"/>
+    <w:lsdException w:name="Medium Grid 2 Accent 6" w:uiPriority="68"/>
+    <w:lsdException w:name="Medium Grid 3 Accent 6" w:uiPriority="69"/>
+    <w:lsdException w:name="Dark List Accent 6" w:uiPriority="70"/>
+    <w:lsdException w:name="Colorful Shading Accent 6" w:uiPriority="71"/>
+    <w:lsdException w:name="Colorful List Accent 6" w:uiPriority="72"/>
+    <w:lsdException w:name="Colorful Grid Accent 6" w:uiPriority="73"/>
+    <w:lsdException w:name="Subtle Emphasis" w:uiPriority="19" w:qFormat="1"/>
+    <w:lsdException w:name="Intense Emphasis" w:uiPriority="21" w:qFormat="1"/>
+    <w:lsdException w:name="Subtle Reference" w:uiPriority="31" w:qFormat="1"/>
+    <w:lsdException w:name="Intense Reference" w:uiPriority="32" w:qFormat="1"/>
+    <w:lsdException w:name="Book Title" w:uiPriority="33" w:qFormat="1"/>
+    <w:lsdException w:name="Bibliography" w:semiHidden="1" w:uiPriority="37" w:unhideWhenUsed="1"/>
+    <w:lsdException w:name="TOC Heading" w:semiHidden="1" w:uiPriority="39" w:unhideWhenUsed="1" w:qFormat="1"/>
+    <w:lsdException w:name="Plain Table 1" w:uiPriority="41"/>
+    <w:lsdException w:name="Plain Table 2" w:uiPriority="42"/>
+    <w:lsdException w:name="Plain Table 3" w:uiPriority="43"/>
+    <w:lsdException w:name="Plain Table 4" w:uiPriority="44"/>
+    <w:lsdException w:name="Plain Table 5" w:uiPriority="45"/>
+    <w:lsdException w:name="Grid Table Light" w:uiPriority="40"/>
+    <w:lsdException w:name="Grid Table 1 Light" w:uiPriority="46"/>
+    <w:lsdException w:name="Grid Table 2" w:uiPriority="47"/>
+    <w:lsdException w:name="Grid Table 3" w:uiPriority="48"/>
+    <w:lsdException w:name="Grid Table 4" w:uiPriority="49"/>
+    <w:lsdException w:name="Grid Table 5 Dark" w:uiPriority="50"/>
+    <w:lsdException w:name="Grid Table 6 Colorful" w:uiPriority="51"/>
+    <w:lsdException w:name="Grid Table 7 Colorful" w:uiPriority="52"/>
+    <w:lsdException w:name="Grid Table 1 Light Accent 1" w:uiPriority="46"/>
+    <w:lsdException w:name="Grid Table 2 Accent 1" w:uiPriority="47"/>
+    <w:lsdException w:name="Grid Table 3 Accent 1" w:uiPriority="48"/>
+    <w:lsdException w:name="Grid Table 4 Accent 1" w:uiPriority="49"/>
+    <w:lsdException w:name="Grid Table 5 Dark Accent 1" w:uiPriority="50"/>
+    <w:lsdException w:name="Grid Table 6 Colorful Accent 1" w:uiPriority="51"/>
+    <w:lsdException w:name="Grid Table 7 Colorful Accent 1" w:uiPriority="52"/>
+    <w:lsdException w:name="Grid Table 1 Light Accent 2" w:uiPriority="46"/>
+    <w:lsdException w:name="Grid Table 2 Accent 2" w:uiPriority="47"/>
+    <w:lsdException w:name="Grid Table 3 Accent 2" w:uiPriority="48"/>
+    <w:lsdException w:name="Grid Table 4 Accent 2" w:uiPriority="49"/>
+    <w:lsdException w:name="Grid Table 5 Dark Accent 2" w:uiPriority="50"/>
+    <w:lsdException w:name="Grid Table 6 Colorful Accent 2" w:uiPriority="51"/>
+    <w:lsdException w:name="Grid Table 7 Colorful Accent 2" w:uiPriority="52"/>
+    <w:lsdException w:name="Grid Table 1 Light Accent 3" w:uiPriority="46"/>
+    <w:lsdException w:name="Grid Table 2 Accent 3" w:uiPriority="47"/>
+    <w:lsdException w:name="Grid Table 3 Accent 3" w:uiPriority="48"/>
+    <w:lsdException w:name="Grid Table 4 Accent 3" w:uiPriority="49"/>
+    <w:lsdException w:name="Grid Table 5 Dark Accent 3" w:uiPriority="50"/>
+    <w:lsdException w:name="Grid Table 6 Colorful Accent 3" w:uiPriority="51"/>
+    <w:lsdException w:name="Grid Table 7 Colorful Accent 3" w:uiPriority="52"/>
+    <w:lsdException w:name="Grid Table 1 Light Accent 4" w:uiPriority="46"/>
+    <w:lsdException w:name="Grid Table 2 Accent 4" w:uiPriority="47"/>
+    <w:lsdException w:name="Grid Table 3 Accent 4" w:uiPriority="48"/>
+    <w:lsdException w:name="Grid Table 4 Accent 4" w:uiPriority="49"/>
+    <w:lsdException w:name="Grid Table 5 Dark Accent 4" w:uiPriority="50"/>
+    <w:lsdException w:name="Grid Table 6 Colorful Accent 4" w:uiPriority="51"/>
+    <w:lsdException w:name="Grid Table 7 Colorful Accent 4" w:uiPriority="52"/>
+    <w:lsdException w:name="Grid Table 1 Light Accent 5" w:uiPriority="46"/>
+    <w:lsdException w:name="Grid Table 2 Accent 5" w:uiPriority="47"/>
+    <w:lsdException w:name="Grid Table 3 Accent 5" w:uiPriority="48"/>
+    <w:lsdException w:name="Grid Table 4 Accent 5" w:uiPriority="49"/>
+    <w:lsdException w:name="Grid Table 5 Dark Accent 5" w:uiPriority="50"/>
+    <w:lsdException w:name="Grid Table 6 Colorful Accent 5" w:uiPriority="51"/>
+    <w:lsdException w:name="Grid Table 7 Colorful Accent 5" w:uiPriority="52"/>
+    <w:lsdException w:name="Grid Table 1 Light Accent 6" w:uiPriority="46"/>
+    <w:lsdException w:name="Grid Table 2 Accent 6" w:uiPriority="47"/>
+    <w:lsdException w:name="Grid Table 3 Accent 6" w:uiPriority="48"/>
+    <w:lsdException w:name="Grid Table 4 Accent 6" w:uiPriority="49"/>
+    <w:lsdException w:name="Grid Table 5 Dark Accent 6" w:uiPriority="50"/>
+    <w:lsdException w:name="Grid Table 6 Colorful Accent 6" w:uiPriority="51"/>
+    <w:lsdException w:name="Grid Table 7 Colorful Accent 6" w:uiPriority="52"/>
+    <w:lsdException w:name="List Table 1 Light" w:uiPriority="46"/>
+    <w:lsdException w:name="List Table 2" w:uiPriority="47"/>
+    <w:lsdException w:name="List Table 3" w:uiPriority="48"/>
+    <w:lsdException w:name="List Table 4" w:uiPriority="49"/>
+    <w:lsdException w:name="List Table 5 Dark" w:uiPriority="50"/>
+    <w:lsdException w:name="List Table 6 Colorful" w:uiPriority="51"/>
+    <w:lsdException w:name="List Table 7 Colorful" w:uiPriority="52"/>
+    <w:lsdException w:name="List Table 1 Light Accent 1" w:uiPriority="46"/>
+    <w:lsdException w:name="List Table 2 Accent 1" w:uiPriority="47"/>
+    <w:lsdException w:name="List Table 3 Accent 1" w:uiPriority="48"/>
+    <w:lsdException w:name="List Table 4 Accent 1" w:uiPriority="49"/>
+    <w:lsdException w:name="List Table 5 Dark Accent 1" w:uiPriority="50"/>
+    <w:lsdException w:name="List Table 6 Colorful Accent 1" w:uiPriority="51"/>
+    <w:lsdException w:name="List Table 7 Colorful Accent 1" w:uiPriority="52"/>
+    <w:lsdException w:name="List Table 1 Light Accent 2" w:uiPriority="46"/>
+    <w:lsdException w:name="List Table 2 Accent 2" w:uiPriority="47"/>
+    <w:lsdException w:name="List Table 3 Accent 2" w:uiPriority="48"/>
+    <w:lsdException w:name="List Table 4 Accent 2" w:uiPriority="49"/>
+    <w:lsdException w:name="List Table 5 Dark Accent 2" w:uiPriority="50"/>
+    <w:lsdException w:name="List Table 6 Colorful Accent 2" w:uiPriority="51"/>
+    <w:lsdException w:name="List Table 7 Colorful Accent 2" w:uiPriority="52"/>
+    <w:lsdException w:name="List Table 1 Light Accent 3" w:uiPriority="46"/>
+    <w:lsdException w:name="List Table 2 Accent 3" w:uiPriority="47"/>
+    <w:lsdException w:name="List Table 3 Accent 3" w:uiPriority="48"/>
+    <w:lsdException w:name="List Table 4 Accent 3" w:uiPriority="49"/>
+    <w:lsdException w:name="List Table 5 Dark Accent 3" w:uiPriority="50"/>
+    <w:lsdException w:name="List Table 6 Colorful Accent 3" w:uiPriority="51"/>
+    <w:lsdException w:name="List Table 7 Colorful Accent 3" w:uiPriority="52"/>
+    <w:lsdException w:name="List Table 1 Light Accent 4" w:uiPriority="46"/>
+    <w:lsdException w:name="List Table 2 Accent 4" w:uiPriority="47"/>
+    <w:lsdException w:name="List Table 3 Accent 4" w:uiPriority="48"/>
+    <w:lsdException w:name="List Table 4 Accent 4" w:uiPriority="49"/>
+    <w:lsdException w:name="List Table 5 Dark Accent 4" w:uiPriority="50"/>
+    <w:lsdException w:name="List Table 6 Colorful Accent 4" w:uiPriority="51"/>
+    <w:lsdException w:name="List Table 7 Colorful Accent 4" w:uiPriority="52"/>
+    <w:lsdException w:name="List Table 1 Light Accent 5" w:uiPriority="46"/>
+    <w:lsdException w:name="List Table 2 Accent 5" w:uiPriority="47"/>
+    <w:lsdException w:name="List Table 3 Accent 5" w:uiPriority="48"/>
+    <w:lsdException w:name="List Table 4 Accent 5" w:uiPriority="49"/>
+    <w:lsdException w:name="List Table 5 Dark Accent 5" w:uiPriority="50"/>
+    <w:lsdException w:name="List Table 6 Colorful Accent 5" w:uiPriority="51"/>
+    <w:lsdException w:name="List Table 7 Colorful Accent 5" w:uiPriority="52"/>
+    <w:lsdException w:name="List Table 1 Light Accent 6" w:uiPriority="46"/>
+    <w:lsdException w:name="List Table 2 Accent 6" w:uiPriority="47"/>
+    <w:lsdException w:name="List Table 3 Accent 6" w:uiPriority="48"/>
+    <w:lsdException w:name="List Table 4 Accent 6" w:uiPriority="49"/>
+    <w:lsdException w:name="List Table 5 Dark Accent 6" w:uiPriority="50"/>
+    <w:lsdException w:name="List Table 6 Colorful Accent 6" w:uiPriority="51"/>
+    <w:lsdException w:name="List Table 7 Colorful Accent 6" w:uiPriority="52"/>
   </w:latentStyles>
   <w:style w:type="paragraph" w:default="1" w:styleId="Normal">
     <w:name w:val="Normal"/>
@@ -1450,190 +1659,6 @@
 </w:styles>
 </file>
 
-<file path=word/stylesWithEffects.xml><?xml version="1.0" encoding="utf-8"?>
-<w:styles xmlns:wpc="http://schemas.microsoft.com/office/word/2010/wordprocessingCanvas" xmlns:mc="http://schemas.openxmlformats.org/markup-compatibility/2006" xmlns:o="urn:schemas-microsoft-com:office:office" xmlns:r="http://schemas.openxmlformats.org/officeDocument/2006/relationships" xmlns:m="http://schemas.openxmlformats.org/officeDocument/2006/math" xmlns:v="urn:schemas-microsoft-com:vml" xmlns:wp14="http://schemas.microsoft.com/office/word/2010/wordprocessingDrawing" xmlns:wp="http://schemas.openxmlformats.org/drawingml/2006/wordprocessingDrawing" xmlns:w10="urn:schemas-microsoft-com:office:word" xmlns:w="http://schemas.openxmlformats.org/wordprocessingml/2006/main" xmlns:w14="http://schemas.microsoft.com/office/word/2010/wordml" xmlns:wpg="http://schemas.microsoft.com/office/word/2010/wordprocessingGroup" xmlns:wpi="http://schemas.microsoft.com/office/word/2010/wordprocessingInk" xmlns:wne="http://schemas.microsoft.com/office/word/2006/wordml" xmlns:wps="http://schemas.microsoft.com/office/word/2010/wordprocessingShape" mc:Ignorable="w14 wp14">
-  <w:docDefaults>
-    <w:rPrDefault>
-      <w:rPr>
-        <w:rFonts w:ascii="Times New Roman" w:eastAsia="Times New Roman" w:hAnsi="Times New Roman" w:cs="Times New Roman"/>
-        <w:lang w:val="en-US" w:eastAsia="en-US" w:bidi="ar-SA"/>
-      </w:rPr>
-    </w:rPrDefault>
-    <w:pPrDefault/>
-  </w:docDefaults>
-  <w:latentStyles w:defLockedState="0" w:defUIPriority="99" w:defSemiHidden="1" w:defUnhideWhenUsed="1" w:defQFormat="0" w:count="267">
-    <w:lsdException w:name="Normal" w:semiHidden="0" w:uiPriority="0" w:unhideWhenUsed="0" w:qFormat="1"/>
-    <w:lsdException w:name="heading 1" w:semiHidden="0" w:uiPriority="9" w:unhideWhenUsed="0" w:qFormat="1"/>
-    <w:lsdException w:name="heading 2" w:uiPriority="9" w:qFormat="1"/>
-    <w:lsdException w:name="heading 3" w:uiPriority="9" w:qFormat="1"/>
-    <w:lsdException w:name="heading 4" w:uiPriority="9" w:qFormat="1"/>
-    <w:lsdException w:name="heading 5" w:uiPriority="9" w:qFormat="1"/>
-    <w:lsdException w:name="heading 6" w:uiPriority="9" w:qFormat="1"/>
-    <w:lsdException w:name="heading 7" w:uiPriority="9" w:qFormat="1"/>
-    <w:lsdException w:name="heading 8" w:uiPriority="9" w:qFormat="1"/>
-    <w:lsdException w:name="heading 9" w:uiPriority="9" w:qFormat="1"/>
-    <w:lsdException w:name="toc 1" w:uiPriority="39"/>
-    <w:lsdException w:name="toc 2" w:uiPriority="39"/>
-    <w:lsdException w:name="toc 3" w:uiPriority="39"/>
-    <w:lsdException w:name="toc 4" w:uiPriority="39"/>
-    <w:lsdException w:name="toc 5" w:uiPriority="39"/>
-    <w:lsdException w:name="toc 6" w:uiPriority="39"/>
-    <w:lsdException w:name="toc 7" w:uiPriority="39"/>
-    <w:lsdException w:name="toc 8" w:uiPriority="39"/>
-    <w:lsdException w:name="toc 9" w:uiPriority="39"/>
-    <w:lsdException w:name="caption" w:uiPriority="35" w:qFormat="1"/>
-    <w:lsdException w:name="Title" w:semiHidden="0" w:uiPriority="10" w:unhideWhenUsed="0" w:qFormat="1"/>
-    <w:lsdException w:name="Default Paragraph Font" w:uiPriority="1"/>
-    <w:lsdException w:name="Subtitle" w:semiHidden="0" w:uiPriority="11" w:unhideWhenUsed="0" w:qFormat="1"/>
-    <w:lsdException w:name="Strong" w:semiHidden="0" w:uiPriority="22" w:unhideWhenUsed="0" w:qFormat="1"/>
-    <w:lsdException w:name="Emphasis" w:semiHidden="0" w:uiPriority="20" w:unhideWhenUsed="0" w:qFormat="1"/>
-    <w:lsdException w:name="Table Grid" w:semiHidden="0" w:uiPriority="59" w:unhideWhenUsed="0"/>
-    <w:lsdException w:name="Placeholder Text" w:unhideWhenUsed="0"/>
-    <w:lsdException w:name="No Spacing" w:semiHidden="0" w:uiPriority="1" w:unhideWhenUsed="0" w:qFormat="1"/>
-    <w:lsdException w:name="Light Shading" w:semiHidden="0" w:uiPriority="60" w:unhideWhenUsed="0"/>
-    <w:lsdException w:name="Light List" w:semiHidden="0" w:uiPriority="61" w:unhideWhenUsed="0"/>
-    <w:lsdException w:name="Light Grid" w:semiHidden="0" w:uiPriority="62" w:unhideWhenUsed="0"/>
-    <w:lsdException w:name="Medium Shading 1" w:semiHidden="0" w:uiPriority="63" w:unhideWhenUsed="0"/>
-    <w:lsdException w:name="Medium Shading 2" w:semiHidden="0" w:uiPriority="64" w:unhideWhenUsed="0"/>
-    <w:lsdException w:name="Medium List 1" w:semiHidden="0" w:uiPriority="65" w:unhideWhenUsed="0"/>
-    <w:lsdException w:name="Medium List 2" w:semiHidden="0" w:uiPriority="66" w:unhideWhenUsed="0"/>
-    <w:lsdException w:name="Medium Grid 1" w:semiHidden="0" w:uiPriority="67" w:unhideWhenUsed="0"/>
-    <w:lsdException w:name="Medium Grid 2" w:semiHidden="0" w:uiPriority="68" w:unhideWhenUsed="0"/>
-    <w:lsdException w:name="Medium Grid 3" w:semiHidden="0" w:uiPriority="69" w:unhideWhenUsed="0"/>
-    <w:lsdException w:name="Dark List" w:semiHidden="0" w:uiPriority="70" w:unhideWhenUsed="0"/>
-    <w:lsdException w:name="Colorful Shading" w:semiHidden="0" w:uiPriority="71" w:unhideWhenUsed="0"/>
-    <w:lsdException w:name="Colorful List" w:semiHidden="0" w:uiPriority="72" w:unhideWhenUsed="0"/>
-    <w:lsdException w:name="Colorful Grid" w:semiHidden="0" w:uiPriority="73" w:unhideWhenUsed="0"/>
-    <w:lsdException w:name="Light Shading Accent 1" w:semiHidden="0" w:uiPriority="60" w:unhideWhenUsed="0"/>
-    <w:lsdException w:name="Light List Accent 1" w:semiHidden="0" w:uiPriority="61" w:unhideWhenUsed="0"/>
-    <w:lsdException w:name="Light Grid Accent 1" w:semiHidden="0" w:uiPriority="62" w:unhideWhenUsed="0"/>
-    <w:lsdException w:name="Medium Shading 1 Accent 1" w:semiHidden="0" w:uiPriority="63" w:unhideWhenUsed="0"/>
-    <w:lsdException w:name="Medium Shading 2 Accent 1" w:semiHidden="0" w:uiPriority="64" w:unhideWhenUsed="0"/>
-    <w:lsdException w:name="Medium List 1 Accent 1" w:semiHidden="0" w:uiPriority="65" w:unhideWhenUsed="0"/>
-    <w:lsdException w:name="Revision" w:unhideWhenUsed="0"/>
-    <w:lsdException w:name="List Paragraph" w:semiHidden="0" w:uiPriority="34" w:unhideWhenUsed="0" w:qFormat="1"/>
-    <w:lsdException w:name="Quote" w:semiHidden="0" w:uiPriority="29" w:unhideWhenUsed="0" w:qFormat="1"/>
-    <w:lsdException w:name="Intense Quote" w:semiHidden="0" w:uiPriority="30" w:unhideWhenUsed="0" w:qFormat="1"/>
-    <w:lsdException w:name="Medium List 2 Accent 1" w:semiHidden="0" w:uiPriority="66" w:unhideWhenUsed="0"/>
-    <w:lsdException w:name="Medium Grid 1 Accent 1" w:semiHidden="0" w:uiPriority="67" w:unhideWhenUsed="0"/>
-    <w:lsdException w:name="Medium Grid 2 Accent 1" w:semiHidden="0" w:uiPriority="68" w:unhideWhenUsed="0"/>
-    <w:lsdException w:name="Medium Grid 3 Accent 1" w:semiHidden="0" w:uiPriority="69" w:unhideWhenUsed="0"/>
-    <w:lsdException w:name="Dark List Accent 1" w:semiHidden="0" w:uiPriority="70" w:unhideWhenUsed="0"/>
-    <w:lsdException w:name="Colorful Shading Accent 1" w:semiHidden="0" w:uiPriority="71" w:unhideWhenUsed="0"/>
-    <w:lsdException w:name="Colorful List Accent 1" w:semiHidden="0" w:uiPriority="72" w:unhideWhenUsed="0"/>
-    <w:lsdException w:name="Colorful Grid Accent 1" w:semiHidden="0" w:uiPriority="73" w:unhideWhenUsed="0"/>
-    <w:lsdException w:name="Light Shading Accent 2" w:semiHidden="0" w:uiPriority="60" w:unhideWhenUsed="0"/>
-    <w:lsdException w:name="Light List Accent 2" w:semiHidden="0" w:uiPriority="61" w:unhideWhenUsed="0"/>
-    <w:lsdException w:name="Light Grid Accent 2" w:semiHidden="0" w:uiPriority="62" w:unhideWhenUsed="0"/>
-    <w:lsdException w:name="Medium Shading 1 Accent 2" w:semiHidden="0" w:uiPriority="63" w:unhideWhenUsed="0"/>
-    <w:lsdException w:name="Medium Shading 2 Accent 2" w:semiHidden="0" w:uiPriority="64" w:unhideWhenUsed="0"/>
-    <w:lsdException w:name="Medium List 1 Accent 2" w:semiHidden="0" w:uiPriority="65" w:unhideWhenUsed="0"/>
-    <w:lsdException w:name="Medium List 2 Accent 2" w:semiHidden="0" w:uiPriority="66" w:unhideWhenUsed="0"/>
-    <w:lsdException w:name="Medium Grid 1 Accent 2" w:semiHidden="0" w:uiPriority="67" w:unhideWhenUsed="0"/>
-    <w:lsdException w:name="Medium Grid 2 Accent 2" w:semiHidden="0" w:uiPriority="68" w:unhideWhenUsed="0"/>
-    <w:lsdException w:name="Medium Grid 3 Accent 2" w:semiHidden="0" w:uiPriority="69" w:unhideWhenUsed="0"/>
-    <w:lsdException w:name="Dark List Accent 2" w:semiHidden="0" w:uiPriority="70" w:unhideWhenUsed="0"/>
-    <w:lsdException w:name="Colorful Shading Accent 2" w:semiHidden="0" w:uiPriority="71" w:unhideWhenUsed="0"/>
-    <w:lsdException w:name="Colorful List Accent 2" w:semiHidden="0" w:uiPriority="72" w:unhideWhenUsed="0"/>
-    <w:lsdException w:name="Colorful Grid Accent 2" w:semiHidden="0" w:uiPriority="73" w:unhideWhenUsed="0"/>
-    <w:lsdException w:name="Light Shading Accent 3" w:semiHidden="0" w:uiPriority="60" w:unhideWhenUsed="0"/>
-    <w:lsdException w:name="Light List Accent 3" w:semiHidden="0" w:uiPriority="61" w:unhideWhenUsed="0"/>
-    <w:lsdException w:name="Light Grid Accent 3" w:semiHidden="0" w:uiPriority="62" w:unhideWhenUsed="0"/>
-    <w:lsdException w:name="Medium Shading 1 Accent 3" w:semiHidden="0" w:uiPriority="63" w:unhideWhenUsed="0"/>
-    <w:lsdException w:name="Medium Shading 2 Accent 3" w:semiHidden="0" w:uiPriority="64" w:unhideWhenUsed="0"/>
-    <w:lsdException w:name="Medium List 1 Accent 3" w:semiHidden="0" w:uiPriority="65" w:unhideWhenUsed="0"/>
-    <w:lsdException w:name="Medium List 2 Accent 3" w:semiHidden="0" w:uiPriority="66" w:unhideWhenUsed="0"/>
-    <w:lsdException w:name="Medium Grid 1 Accent 3" w:semiHidden="0" w:uiPriority="67" w:unhideWhenUsed="0"/>
-    <w:lsdException w:name="Medium Grid 2 Accent 3" w:semiHidden="0" w:uiPriority="68" w:unhideWhenUsed="0"/>
-    <w:lsdException w:name="Medium Grid 3 Accent 3" w:semiHidden="0" w:uiPriority="69" w:unhideWhenUsed="0"/>
-    <w:lsdException w:name="Dark List Accent 3" w:semiHidden="0" w:uiPriority="70" w:unhideWhenUsed="0"/>
-    <w:lsdException w:name="Colorful Shading Accent 3" w:semiHidden="0" w:uiPriority="71" w:unhideWhenUsed="0"/>
-    <w:lsdException w:name="Colorful List Accent 3" w:semiHidden="0" w:uiPriority="72" w:unhideWhenUsed="0"/>
-    <w:lsdException w:name="Colorful Grid Accent 3" w:semiHidden="0" w:uiPriority="73" w:unhideWhenUsed="0"/>
-    <w:lsdException w:name="Light Shading Accent 4" w:semiHidden="0" w:uiPriority="60" w:unhideWhenUsed="0"/>
-    <w:lsdException w:name="Light List Accent 4" w:semiHidden="0" w:uiPriority="61" w:unhideWhenUsed="0"/>
-    <w:lsdException w:name="Light Grid Accent 4" w:semiHidden="0" w:uiPriority="62" w:unhideWhenUsed="0"/>
-    <w:lsdException w:name="Medium Shading 1 Accent 4" w:semiHidden="0" w:uiPriority="63" w:unhideWhenUsed="0"/>
-    <w:lsdException w:name="Medium Shading 2 Accent 4" w:semiHidden="0" w:uiPriority="64" w:unhideWhenUsed="0"/>
-    <w:lsdException w:name="Medium List 1 Accent 4" w:semiHidden="0" w:uiPriority="65" w:unhideWhenUsed="0"/>
-    <w:lsdException w:name="Medium List 2 Accent 4" w:semiHidden="0" w:uiPriority="66" w:unhideWhenUsed="0"/>
-    <w:lsdException w:name="Medium Grid 1 Accent 4" w:semiHidden="0" w:uiPriority="67" w:unhideWhenUsed="0"/>
-    <w:lsdException w:name="Medium Grid 2 Accent 4" w:semiHidden="0" w:uiPriority="68" w:unhideWhenUsed="0"/>
-    <w:lsdException w:name="Medium Grid 3 Accent 4" w:semiHidden="0" w:uiPriority="69" w:unhideWhenUsed="0"/>
-    <w:lsdException w:name="Dark List Accent 4" w:semiHidden="0" w:uiPriority="70" w:unhideWhenUsed="0"/>
-    <w:lsdException w:name="Colorful Shading Accent 4" w:semiHidden="0" w:uiPriority="71" w:unhideWhenUsed="0"/>
-    <w:lsdException w:name="Colorful List Accent 4" w:semiHidden="0" w:uiPriority="72" w:unhideWhenUsed="0"/>
-    <w:lsdException w:name="Colorful Grid Accent 4" w:semiHidden="0" w:uiPriority="73" w:unhideWhenUsed="0"/>
-    <w:lsdException w:name="Light Shading Accent 5" w:semiHidden="0" w:uiPriority="60" w:unhideWhenUsed="0"/>
-    <w:lsdException w:name="Light List Accent 5" w:semiHidden="0" w:uiPriority="61" w:unhideWhenUsed="0"/>
-    <w:lsdException w:name="Light Grid Accent 5" w:semiHidden="0" w:uiPriority="62" w:unhideWhenUsed="0"/>
-    <w:lsdException w:name="Medium Shading 1 Accent 5" w:semiHidden="0" w:uiPriority="63" w:unhideWhenUsed="0"/>
-    <w:lsdException w:name="Medium Shading 2 Accent 5" w:semiHidden="0" w:uiPriority="64" w:unhideWhenUsed="0"/>
-    <w:lsdException w:name="Medium List 1 Accent 5" w:semiHidden="0" w:uiPriority="65" w:unhideWhenUsed="0"/>
-    <w:lsdException w:name="Medium List 2 Accent 5" w:semiHidden="0" w:uiPriority="66" w:unhideWhenUsed="0"/>
-    <w:lsdException w:name="Medium Grid 1 Accent 5" w:semiHidden="0" w:uiPriority="67" w:unhideWhenUsed="0"/>
-    <w:lsdException w:name="Medium Grid 2 Accent 5" w:semiHidden="0" w:uiPriority="68" w:unhideWhenUsed="0"/>
-    <w:lsdException w:name="Medium Grid 3 Accent 5" w:semiHidden="0" w:uiPriority="69" w:unhideWhenUsed="0"/>
-    <w:lsdException w:name="Dark List Accent 5" w:semiHidden="0" w:uiPriority="70" w:unhideWhenUsed="0"/>
-    <w:lsdException w:name="Colorful Shading Accent 5" w:semiHidden="0" w:uiPriority="71" w:unhideWhenUsed="0"/>
-    <w:lsdException w:name="Colorful List Accent 5" w:semiHidden="0" w:uiPriority="72" w:unhideWhenUsed="0"/>
-    <w:lsdException w:name="Colorful Grid Accent 5" w:semiHidden="0" w:uiPriority="73" w:unhideWhenUsed="0"/>
-    <w:lsdException w:name="Light Shading Accent 6" w:semiHidden="0" w:uiPriority="60" w:unhideWhenUsed="0"/>
-    <w:lsdException w:name="Light List Accent 6" w:semiHidden="0" w:uiPriority="61" w:unhideWhenUsed="0"/>
-    <w:lsdException w:name="Light Grid Accent 6" w:semiHidden="0" w:uiPriority="62" w:unhideWhenUsed="0"/>
-    <w:lsdException w:name="Medium Shading 1 Accent 6" w:semiHidden="0" w:uiPriority="63" w:unhideWhenUsed="0"/>
-    <w:lsdException w:name="Medium Shading 2 Accent 6" w:semiHidden="0" w:uiPriority="64" w:unhideWhenUsed="0"/>
-    <w:lsdException w:name="Medium List 1 Accent 6" w:semiHidden="0" w:uiPriority="65" w:unhideWhenUsed="0"/>
-    <w:lsdException w:name="Medium List 2 Accent 6" w:semiHidden="0" w:uiPriority="66" w:unhideWhenUsed="0"/>
-    <w:lsdException w:name="Medium Grid 1 Accent 6" w:semiHidden="0" w:uiPriority="67" w:unhideWhenUsed="0"/>
-    <w:lsdException w:name="Medium Grid 2 Accent 6" w:semiHidden="0" w:uiPriority="68" w:unhideWhenUsed="0"/>
-    <w:lsdException w:name="Medium Grid 3 Accent 6" w:semiHidden="0" w:uiPriority="69" w:unhideWhenUsed="0"/>
-    <w:lsdException w:name="Dark List Accent 6" w:semiHidden="0" w:uiPriority="70" w:unhideWhenUsed="0"/>
-    <w:lsdException w:name="Colorful Shading Accent 6" w:semiHidden="0" w:uiPriority="71" w:unhideWhenUsed="0"/>
-    <w:lsdException w:name="Colorful List Accent 6" w:semiHidden="0" w:uiPriority="72" w:unhideWhenUsed="0"/>
-    <w:lsdException w:name="Colorful Grid Accent 6" w:semiHidden="0" w:uiPriority="73" w:unhideWhenUsed="0"/>
-    <w:lsdException w:name="Subtle Emphasis" w:semiHidden="0" w:uiPriority="19" w:unhideWhenUsed="0" w:qFormat="1"/>
-    <w:lsdException w:name="Intense Emphasis" w:semiHidden="0" w:uiPriority="21" w:unhideWhenUsed="0" w:qFormat="1"/>
-    <w:lsdException w:name="Subtle Reference" w:semiHidden="0" w:uiPriority="31" w:unhideWhenUsed="0" w:qFormat="1"/>
-    <w:lsdException w:name="Intense Reference" w:semiHidden="0" w:uiPriority="32" w:unhideWhenUsed="0" w:qFormat="1"/>
-    <w:lsdException w:name="Book Title" w:semiHidden="0" w:uiPriority="33" w:unhideWhenUsed="0" w:qFormat="1"/>
-    <w:lsdException w:name="Bibliography" w:uiPriority="37"/>
-    <w:lsdException w:name="TOC Heading" w:uiPriority="39" w:qFormat="1"/>
-  </w:latentStyles>
-  <w:style w:type="paragraph" w:default="1" w:styleId="Normal">
-    <w:name w:val="Normal"/>
-    <w:qFormat/>
-  </w:style>
-  <w:style w:type="character" w:default="1" w:styleId="DefaultParagraphFont">
-    <w:name w:val="Default Paragraph Font"/>
-    <w:uiPriority w:val="1"/>
-    <w:semiHidden/>
-    <w:unhideWhenUsed/>
-  </w:style>
-  <w:style w:type="table" w:default="1" w:styleId="TableNormal">
-    <w:name w:val="Normal Table"/>
-    <w:uiPriority w:val="99"/>
-    <w:semiHidden/>
-    <w:unhideWhenUsed/>
-    <w:tblPr>
-      <w:tblInd w:w="0" w:type="dxa"/>
-      <w:tblCellMar>
-        <w:top w:w="0" w:type="dxa"/>
-        <w:left w:w="108" w:type="dxa"/>
-        <w:bottom w:w="0" w:type="dxa"/>
-        <w:right w:w="108" w:type="dxa"/>
-      </w:tblCellMar>
-    </w:tblPr>
-  </w:style>
-  <w:style w:type="numbering" w:default="1" w:styleId="NoList">
-    <w:name w:val="No List"/>
-    <w:uiPriority w:val="99"/>
-    <w:semiHidden/>
-    <w:unhideWhenUsed/>
-  </w:style>
-</w:styles>
-</file>
-
 <file path=word/theme/theme1.xml><?xml version="1.0" encoding="utf-8"?>
 <a:theme xmlns:a="http://schemas.openxmlformats.org/drawingml/2006/main" name="Office Theme">
   <a:themeElements>
@@ -1645,39 +1670,39 @@
         <a:sysClr val="window" lastClr="FFFFFF"/>
       </a:lt1>
       <a:dk2>
-        <a:srgbClr val="1F497D"/>
+        <a:srgbClr val="44546A"/>
       </a:dk2>
       <a:lt2>
-        <a:srgbClr val="EEECE1"/>
+        <a:srgbClr val="E7E6E6"/>
       </a:lt2>
       <a:accent1>
-        <a:srgbClr val="4F81BD"/>
+        <a:srgbClr val="5B9BD5"/>
       </a:accent1>
       <a:accent2>
-        <a:srgbClr val="C0504D"/>
+        <a:srgbClr val="ED7D31"/>
       </a:accent2>
       <a:accent3>
-        <a:srgbClr val="9BBB59"/>
+        <a:srgbClr val="A5A5A5"/>
       </a:accent3>
       <a:accent4>
-        <a:srgbClr val="8064A2"/>
+        <a:srgbClr val="FFC000"/>
       </a:accent4>
       <a:accent5>
-        <a:srgbClr val="4BACC6"/>
+        <a:srgbClr val="4472C4"/>
       </a:accent5>
       <a:accent6>
-        <a:srgbClr val="F79646"/>
+        <a:srgbClr val="70AD47"/>
       </a:accent6>
       <a:hlink>
-        <a:srgbClr val="0000FF"/>
+        <a:srgbClr val="0563C1"/>
       </a:hlink>
       <a:folHlink>
-        <a:srgbClr val="800080"/>
+        <a:srgbClr val="954F72"/>
       </a:folHlink>
     </a:clrScheme>
     <a:fontScheme name="Office">
       <a:majorFont>
-        <a:latin typeface="Cambria"/>
+        <a:latin typeface="Calibri Light" panose="020F0302020204030204"/>
         <a:ea typeface=""/>
         <a:cs typeface=""/>
         <a:font script="Jpan" typeface="ＭＳ ゴシック"/>
@@ -1712,7 +1737,7 @@
         <a:font script="Geor" typeface="Sylfaen"/>
       </a:majorFont>
       <a:minorFont>
-        <a:latin typeface="Calibri"/>
+        <a:latin typeface="Calibri" panose="020F0502020204030204"/>
         <a:ea typeface=""/>
         <a:cs typeface=""/>
         <a:font script="Jpan" typeface="ＭＳ 明朝"/>
@@ -1756,165 +1781,141 @@
           <a:gsLst>
             <a:gs pos="0">
               <a:schemeClr val="phClr">
-                <a:tint val="50000"/>
-                <a:satMod val="300000"/>
+                <a:lumMod val="110000"/>
+                <a:satMod val="105000"/>
+                <a:tint val="67000"/>
               </a:schemeClr>
             </a:gs>
-            <a:gs pos="35000">
+            <a:gs pos="50000">
               <a:schemeClr val="phClr">
-                <a:tint val="37000"/>
-                <a:satMod val="300000"/>
+                <a:lumMod val="105000"/>
+                <a:satMod val="103000"/>
+                <a:tint val="73000"/>
               </a:schemeClr>
             </a:gs>
             <a:gs pos="100000">
               <a:schemeClr val="phClr">
-                <a:tint val="15000"/>
-                <a:satMod val="350000"/>
+                <a:lumMod val="105000"/>
+                <a:satMod val="109000"/>
+                <a:tint val="81000"/>
               </a:schemeClr>
             </a:gs>
           </a:gsLst>
-          <a:lin ang="16200000" scaled="1"/>
+          <a:lin ang="5400000" scaled="0"/>
         </a:gradFill>
         <a:gradFill rotWithShape="1">
           <a:gsLst>
             <a:gs pos="0">
               <a:schemeClr val="phClr">
-                <a:shade val="51000"/>
-                <a:satMod val="130000"/>
+                <a:satMod val="103000"/>
+                <a:lumMod val="102000"/>
+                <a:tint val="94000"/>
               </a:schemeClr>
             </a:gs>
-            <a:gs pos="80000">
+            <a:gs pos="50000">
               <a:schemeClr val="phClr">
-                <a:shade val="93000"/>
-                <a:satMod val="130000"/>
+                <a:satMod val="110000"/>
+                <a:lumMod val="100000"/>
+                <a:shade val="100000"/>
               </a:schemeClr>
             </a:gs>
             <a:gs pos="100000">
               <a:schemeClr val="phClr">
-                <a:shade val="94000"/>
-                <a:satMod val="135000"/>
+                <a:lumMod val="99000"/>
+                <a:satMod val="120000"/>
+                <a:shade val="78000"/>
               </a:schemeClr>
             </a:gs>
           </a:gsLst>
-          <a:lin ang="16200000" scaled="0"/>
+          <a:lin ang="5400000" scaled="0"/>
         </a:gradFill>
       </a:fillStyleLst>
       <a:lnStyleLst>
-        <a:ln w="9525" cap="flat" cmpd="sng" algn="ctr">
-          <a:solidFill>
-            <a:schemeClr val="phClr">
-              <a:shade val="95000"/>
-              <a:satMod val="105000"/>
-            </a:schemeClr>
-          </a:solidFill>
-          <a:prstDash val="solid"/>
-        </a:ln>
-        <a:ln w="25400" cap="flat" cmpd="sng" algn="ctr">
+        <a:ln w="6350" cap="flat" cmpd="sng" algn="ctr">
           <a:solidFill>
             <a:schemeClr val="phClr"/>
           </a:solidFill>
           <a:prstDash val="solid"/>
+          <a:miter lim="800000"/>
         </a:ln>
-        <a:ln w="38100" cap="flat" cmpd="sng" algn="ctr">
+        <a:ln w="12700" cap="flat" cmpd="sng" algn="ctr">
           <a:solidFill>
             <a:schemeClr val="phClr"/>
           </a:solidFill>
           <a:prstDash val="solid"/>
+          <a:miter lim="800000"/>
+        </a:ln>
+        <a:ln w="19050" cap="flat" cmpd="sng" algn="ctr">
+          <a:solidFill>
+            <a:schemeClr val="phClr"/>
+          </a:solidFill>
+          <a:prstDash val="solid"/>
+          <a:miter lim="800000"/>
         </a:ln>
       </a:lnStyleLst>
       <a:effectStyleLst>
         <a:effectStyle>
+          <a:effectLst/>
+        </a:effectStyle>
+        <a:effectStyle>
+          <a:effectLst/>
+        </a:effectStyle>
+        <a:effectStyle>
           <a:effectLst>
-            <a:outerShdw blurRad="40000" dist="20000" dir="5400000" rotWithShape="0">
+            <a:outerShdw blurRad="57150" dist="19050" dir="5400000" algn="ctr" rotWithShape="0">
               <a:srgbClr val="000000">
-                <a:alpha val="38000"/>
+                <a:alpha val="63000"/>
               </a:srgbClr>
             </a:outerShdw>
           </a:effectLst>
-        </a:effectStyle>
-        <a:effectStyle>
-          <a:effectLst>
-            <a:outerShdw blurRad="40000" dist="23000" dir="5400000" rotWithShape="0">
-              <a:srgbClr val="000000">
-                <a:alpha val="35000"/>
-              </a:srgbClr>
-            </a:outerShdw>
-          </a:effectLst>
-        </a:effectStyle>
-        <a:effectStyle>
-          <a:effectLst>
-            <a:outerShdw blurRad="40000" dist="23000" dir="5400000" rotWithShape="0">
-              <a:srgbClr val="000000">
-                <a:alpha val="35000"/>
-              </a:srgbClr>
-            </a:outerShdw>
-          </a:effectLst>
-          <a:scene3d>
-            <a:camera prst="orthographicFront">
-              <a:rot lat="0" lon="0" rev="0"/>
-            </a:camera>
-            <a:lightRig rig="threePt" dir="t">
-              <a:rot lat="0" lon="0" rev="1200000"/>
-            </a:lightRig>
-          </a:scene3d>
-          <a:sp3d>
-            <a:bevelT w="63500" h="25400"/>
-          </a:sp3d>
         </a:effectStyle>
       </a:effectStyleLst>
       <a:bgFillStyleLst>
         <a:solidFill>
           <a:schemeClr val="phClr"/>
         </a:solidFill>
+        <a:solidFill>
+          <a:schemeClr val="phClr">
+            <a:tint val="95000"/>
+            <a:satMod val="170000"/>
+          </a:schemeClr>
+        </a:solidFill>
         <a:gradFill rotWithShape="1">
           <a:gsLst>
             <a:gs pos="0">
               <a:schemeClr val="phClr">
-                <a:tint val="40000"/>
-                <a:satMod val="350000"/>
+                <a:tint val="93000"/>
+                <a:satMod val="150000"/>
+                <a:shade val="98000"/>
+                <a:lumMod val="102000"/>
               </a:schemeClr>
             </a:gs>
-            <a:gs pos="40000">
+            <a:gs pos="50000">
               <a:schemeClr val="phClr">
-                <a:tint val="45000"/>
-                <a:shade val="99000"/>
-                <a:satMod val="350000"/>
+                <a:tint val="98000"/>
+                <a:satMod val="130000"/>
+                <a:shade val="90000"/>
+                <a:lumMod val="103000"/>
               </a:schemeClr>
             </a:gs>
             <a:gs pos="100000">
               <a:schemeClr val="phClr">
-                <a:shade val="20000"/>
-                <a:satMod val="255000"/>
+                <a:shade val="63000"/>
+                <a:satMod val="120000"/>
               </a:schemeClr>
             </a:gs>
           </a:gsLst>
-          <a:path path="circle">
-            <a:fillToRect l="50000" t="-80000" r="50000" b="180000"/>
-          </a:path>
-        </a:gradFill>
-        <a:gradFill rotWithShape="1">
-          <a:gsLst>
-            <a:gs pos="0">
-              <a:schemeClr val="phClr">
-                <a:tint val="80000"/>
-                <a:satMod val="300000"/>
-              </a:schemeClr>
-            </a:gs>
-            <a:gs pos="100000">
-              <a:schemeClr val="phClr">
-                <a:shade val="30000"/>
-                <a:satMod val="200000"/>
-              </a:schemeClr>
-            </a:gs>
-          </a:gsLst>
-          <a:path path="circle">
-            <a:fillToRect l="50000" t="50000" r="50000" b="50000"/>
-          </a:path>
+          <a:lin ang="5400000" scaled="0"/>
         </a:gradFill>
       </a:bgFillStyleLst>
     </a:fmtScheme>
   </a:themeElements>
   <a:objectDefaults/>
   <a:extraClrSchemeLst/>
+  <a:extLst>
+    <a:ext uri="{05A4C25C-085E-4340-85A3-A5531E510DB2}">
+      <thm15:themeFamily xmlns:thm15="http://schemas.microsoft.com/office/thememl/2012/main" name="Office Theme" id="{62F939B6-93AF-4DB8-9C6B-D6C7DFDC589F}" vid="{4A3C46E8-61CC-4603-A589-7422A47A8E4A}"/>
+    </a:ext>
+  </a:extLst>
 </a:theme>
 </file>
</xml_diff>